<commit_message>
commit Function & GUI Test.docx
</commit_message>
<xml_diff>
--- a/Project/Test/Function & GUI Test.docx
+++ b/Project/Test/Function & GUI Test.docx
@@ -29,32 +29,322 @@
       <w:pPr>
         <w:ind w:firstLine="720"/>
       </w:pPr>
-      <w:r>
-        <w:t>Hiện tại trang Home page đang bị thừa 1 số button và bố cục chưa hoàn hảo:</w:t>
-      </w:r>
-    </w:p>
-    <w:p>
-      <w:pPr>
-        <w:pStyle w:val="ListParagraph"/>
-      </w:pPr>
-      <w:r>
-        <w:t xml:space="preserve">+, Button “Tìm kiếm năng cao” ở Footer, suggest là bỏ đi ạ. </w:t>
-      </w:r>
-    </w:p>
-    <w:p>
-      <w:pPr>
-        <w:pStyle w:val="ListParagraph"/>
-      </w:pPr>
-      <w:r>
-        <w:t xml:space="preserve">+, Button “Đăng tin ngay” với button “Đăng tin mới”: Chọn 1, bỏ 1 ạ. </w:t>
-      </w:r>
-    </w:p>
-    <w:p>
-      <w:pPr>
-        <w:pStyle w:val="ListParagraph"/>
-      </w:pPr>
-      <w:r>
-        <w:t xml:space="preserve">+, Hiện tại trên máy em “Home Page” vẫn đang phải cuộn ạ. </w:t>
+      <w:proofErr w:type="spellStart"/>
+      <w:r>
+        <w:t>Hiện</w:t>
+      </w:r>
+      <w:proofErr w:type="spellEnd"/>
+      <w:r>
+        <w:t xml:space="preserve"> </w:t>
+      </w:r>
+      <w:proofErr w:type="spellStart"/>
+      <w:r>
+        <w:t>tại</w:t>
+      </w:r>
+      <w:proofErr w:type="spellEnd"/>
+      <w:r>
+        <w:t xml:space="preserve"> </w:t>
+      </w:r>
+      <w:proofErr w:type="spellStart"/>
+      <w:r>
+        <w:t>trang</w:t>
+      </w:r>
+      <w:proofErr w:type="spellEnd"/>
+      <w:r>
+        <w:t xml:space="preserve"> Home page </w:t>
+      </w:r>
+      <w:proofErr w:type="spellStart"/>
+      <w:r>
+        <w:t>đang</w:t>
+      </w:r>
+      <w:proofErr w:type="spellEnd"/>
+      <w:r>
+        <w:t xml:space="preserve"> </w:t>
+      </w:r>
+      <w:proofErr w:type="spellStart"/>
+      <w:r>
+        <w:t>bị</w:t>
+      </w:r>
+      <w:proofErr w:type="spellEnd"/>
+      <w:r>
+        <w:t xml:space="preserve"> </w:t>
+      </w:r>
+      <w:proofErr w:type="spellStart"/>
+      <w:r>
+        <w:t>thừa</w:t>
+      </w:r>
+      <w:proofErr w:type="spellEnd"/>
+      <w:r>
+        <w:t xml:space="preserve"> 1 </w:t>
+      </w:r>
+      <w:proofErr w:type="spellStart"/>
+      <w:r>
+        <w:t>số</w:t>
+      </w:r>
+      <w:proofErr w:type="spellEnd"/>
+      <w:r>
+        <w:t xml:space="preserve"> button </w:t>
+      </w:r>
+      <w:proofErr w:type="spellStart"/>
+      <w:r>
+        <w:t>và</w:t>
+      </w:r>
+      <w:proofErr w:type="spellEnd"/>
+      <w:r>
+        <w:t xml:space="preserve"> </w:t>
+      </w:r>
+      <w:proofErr w:type="spellStart"/>
+      <w:r>
+        <w:t>bố</w:t>
+      </w:r>
+      <w:proofErr w:type="spellEnd"/>
+      <w:r>
+        <w:t xml:space="preserve"> </w:t>
+      </w:r>
+      <w:proofErr w:type="spellStart"/>
+      <w:r>
+        <w:t>cục</w:t>
+      </w:r>
+      <w:proofErr w:type="spellEnd"/>
+      <w:r>
+        <w:t xml:space="preserve"> </w:t>
+      </w:r>
+      <w:proofErr w:type="spellStart"/>
+      <w:r>
+        <w:t>chưa</w:t>
+      </w:r>
+      <w:proofErr w:type="spellEnd"/>
+      <w:r>
+        <w:t xml:space="preserve"> </w:t>
+      </w:r>
+      <w:proofErr w:type="spellStart"/>
+      <w:r>
+        <w:t>hoàn</w:t>
+      </w:r>
+      <w:proofErr w:type="spellEnd"/>
+      <w:r>
+        <w:t xml:space="preserve"> </w:t>
+      </w:r>
+      <w:proofErr w:type="spellStart"/>
+      <w:r>
+        <w:t>hảo</w:t>
+      </w:r>
+      <w:proofErr w:type="spellEnd"/>
+      <w:r>
+        <w:t>:</w:t>
+      </w:r>
+    </w:p>
+    <w:p>
+      <w:pPr>
+        <w:pStyle w:val="ListParagraph"/>
+      </w:pPr>
+      <w:r>
+        <w:t>+, Button “</w:t>
+      </w:r>
+      <w:proofErr w:type="spellStart"/>
+      <w:r>
+        <w:t>Tìm</w:t>
+      </w:r>
+      <w:proofErr w:type="spellEnd"/>
+      <w:r>
+        <w:t xml:space="preserve"> </w:t>
+      </w:r>
+      <w:proofErr w:type="spellStart"/>
+      <w:r>
+        <w:t>kiếm</w:t>
+      </w:r>
+      <w:proofErr w:type="spellEnd"/>
+      <w:r>
+        <w:t xml:space="preserve"> </w:t>
+      </w:r>
+      <w:proofErr w:type="spellStart"/>
+      <w:r>
+        <w:t>năng</w:t>
+      </w:r>
+      <w:proofErr w:type="spellEnd"/>
+      <w:r>
+        <w:t xml:space="preserve"> </w:t>
+      </w:r>
+      <w:proofErr w:type="spellStart"/>
+      <w:r>
+        <w:t>cao</w:t>
+      </w:r>
+      <w:proofErr w:type="spellEnd"/>
+      <w:r>
+        <w:t xml:space="preserve">” ở Footer, suggest </w:t>
+      </w:r>
+      <w:proofErr w:type="spellStart"/>
+      <w:r>
+        <w:t>là</w:t>
+      </w:r>
+      <w:proofErr w:type="spellEnd"/>
+      <w:r>
+        <w:t xml:space="preserve"> </w:t>
+      </w:r>
+      <w:proofErr w:type="spellStart"/>
+      <w:r>
+        <w:t>bỏ</w:t>
+      </w:r>
+      <w:proofErr w:type="spellEnd"/>
+      <w:r>
+        <w:t xml:space="preserve"> </w:t>
+      </w:r>
+      <w:proofErr w:type="spellStart"/>
+      <w:r>
+        <w:t>đi</w:t>
+      </w:r>
+      <w:proofErr w:type="spellEnd"/>
+      <w:r>
+        <w:t xml:space="preserve"> ạ. </w:t>
+      </w:r>
+    </w:p>
+    <w:p>
+      <w:pPr>
+        <w:pStyle w:val="ListParagraph"/>
+      </w:pPr>
+      <w:r>
+        <w:t>+, Button “</w:t>
+      </w:r>
+      <w:proofErr w:type="spellStart"/>
+      <w:r>
+        <w:t>Đăng</w:t>
+      </w:r>
+      <w:proofErr w:type="spellEnd"/>
+      <w:r>
+        <w:t xml:space="preserve"> tin </w:t>
+      </w:r>
+      <w:proofErr w:type="spellStart"/>
+      <w:r>
+        <w:t>ngay</w:t>
+      </w:r>
+      <w:proofErr w:type="spellEnd"/>
+      <w:r>
+        <w:t xml:space="preserve">” </w:t>
+      </w:r>
+      <w:proofErr w:type="spellStart"/>
+      <w:r>
+        <w:t>với</w:t>
+      </w:r>
+      <w:proofErr w:type="spellEnd"/>
+      <w:r>
+        <w:t xml:space="preserve"> button “</w:t>
+      </w:r>
+      <w:proofErr w:type="spellStart"/>
+      <w:r>
+        <w:t>Đăng</w:t>
+      </w:r>
+      <w:proofErr w:type="spellEnd"/>
+      <w:r>
+        <w:t xml:space="preserve"> tin </w:t>
+      </w:r>
+      <w:proofErr w:type="spellStart"/>
+      <w:r>
+        <w:t>mới</w:t>
+      </w:r>
+      <w:proofErr w:type="spellEnd"/>
+      <w:r>
+        <w:t xml:space="preserve">”: </w:t>
+      </w:r>
+      <w:proofErr w:type="spellStart"/>
+      <w:r>
+        <w:t>Chọn</w:t>
+      </w:r>
+      <w:proofErr w:type="spellEnd"/>
+      <w:r>
+        <w:t xml:space="preserve"> 1, </w:t>
+      </w:r>
+      <w:proofErr w:type="spellStart"/>
+      <w:r>
+        <w:t>bỏ</w:t>
+      </w:r>
+      <w:proofErr w:type="spellEnd"/>
+      <w:r>
+        <w:t xml:space="preserve"> 1 ạ. </w:t>
+      </w:r>
+    </w:p>
+    <w:p>
+      <w:pPr>
+        <w:pStyle w:val="ListParagraph"/>
+      </w:pPr>
+      <w:proofErr w:type="gramStart"/>
+      <w:r>
+        <w:t xml:space="preserve">+, </w:t>
+      </w:r>
+      <w:proofErr w:type="spellStart"/>
+      <w:r>
+        <w:t>Hiện</w:t>
+      </w:r>
+      <w:proofErr w:type="spellEnd"/>
+      <w:r>
+        <w:t xml:space="preserve"> </w:t>
+      </w:r>
+      <w:proofErr w:type="spellStart"/>
+      <w:r>
+        <w:t>tại</w:t>
+      </w:r>
+      <w:proofErr w:type="spellEnd"/>
+      <w:r>
+        <w:t xml:space="preserve"> </w:t>
+      </w:r>
+      <w:proofErr w:type="spellStart"/>
+      <w:r>
+        <w:t>trên</w:t>
+      </w:r>
+      <w:proofErr w:type="spellEnd"/>
+      <w:r>
+        <w:t xml:space="preserve"> </w:t>
+      </w:r>
+      <w:proofErr w:type="spellStart"/>
+      <w:r>
+        <w:t>máy</w:t>
+      </w:r>
+      <w:proofErr w:type="spellEnd"/>
+      <w:r>
+        <w:t xml:space="preserve"> </w:t>
+      </w:r>
+      <w:proofErr w:type="spellStart"/>
+      <w:r>
+        <w:t>em</w:t>
+      </w:r>
+      <w:proofErr w:type="spellEnd"/>
+      <w:r>
+        <w:t xml:space="preserve"> “Home Page” </w:t>
+      </w:r>
+      <w:proofErr w:type="spellStart"/>
+      <w:r>
+        <w:t>vẫn</w:t>
+      </w:r>
+      <w:proofErr w:type="spellEnd"/>
+      <w:r>
+        <w:t xml:space="preserve"> </w:t>
+      </w:r>
+      <w:proofErr w:type="spellStart"/>
+      <w:r>
+        <w:t>đang</w:t>
+      </w:r>
+      <w:proofErr w:type="spellEnd"/>
+      <w:r>
+        <w:t xml:space="preserve"> </w:t>
+      </w:r>
+      <w:proofErr w:type="spellStart"/>
+      <w:r>
+        <w:t>phải</w:t>
+      </w:r>
+      <w:proofErr w:type="spellEnd"/>
+      <w:r>
+        <w:t xml:space="preserve"> </w:t>
+      </w:r>
+      <w:proofErr w:type="spellStart"/>
+      <w:r>
+        <w:t>cuộn</w:t>
+      </w:r>
+      <w:proofErr w:type="spellEnd"/>
+      <w:r>
+        <w:t xml:space="preserve"> ạ.</w:t>
+      </w:r>
+      <w:proofErr w:type="gramEnd"/>
+      <w:r>
+        <w:t xml:space="preserve"> </w:t>
       </w:r>
     </w:p>
     <w:p>
@@ -126,8 +416,101 @@
           <w:numId w:val="2"/>
         </w:numPr>
       </w:pPr>
-      <w:r>
-        <w:t>Cái này nên sửa thành “Website tìm kiếm nhà cho thuê tại Việt Nam”</w:t>
+      <w:proofErr w:type="spellStart"/>
+      <w:r>
+        <w:t>Cái</w:t>
+      </w:r>
+      <w:proofErr w:type="spellEnd"/>
+      <w:r>
+        <w:t xml:space="preserve"> </w:t>
+      </w:r>
+      <w:proofErr w:type="spellStart"/>
+      <w:r>
+        <w:t>này</w:t>
+      </w:r>
+      <w:proofErr w:type="spellEnd"/>
+      <w:r>
+        <w:t xml:space="preserve"> </w:t>
+      </w:r>
+      <w:proofErr w:type="spellStart"/>
+      <w:r>
+        <w:t>nên</w:t>
+      </w:r>
+      <w:proofErr w:type="spellEnd"/>
+      <w:r>
+        <w:t xml:space="preserve"> </w:t>
+      </w:r>
+      <w:proofErr w:type="spellStart"/>
+      <w:r>
+        <w:t>sửa</w:t>
+      </w:r>
+      <w:proofErr w:type="spellEnd"/>
+      <w:r>
+        <w:t xml:space="preserve"> </w:t>
+      </w:r>
+      <w:proofErr w:type="spellStart"/>
+      <w:r>
+        <w:t>thành</w:t>
+      </w:r>
+      <w:proofErr w:type="spellEnd"/>
+      <w:r>
+        <w:t xml:space="preserve"> “Website </w:t>
+      </w:r>
+      <w:proofErr w:type="spellStart"/>
+      <w:r>
+        <w:t>tìm</w:t>
+      </w:r>
+      <w:proofErr w:type="spellEnd"/>
+      <w:r>
+        <w:t xml:space="preserve"> </w:t>
+      </w:r>
+      <w:proofErr w:type="spellStart"/>
+      <w:r>
+        <w:t>kiếm</w:t>
+      </w:r>
+      <w:proofErr w:type="spellEnd"/>
+      <w:r>
+        <w:t xml:space="preserve"> </w:t>
+      </w:r>
+      <w:proofErr w:type="spellStart"/>
+      <w:r>
+        <w:t>nhà</w:t>
+      </w:r>
+      <w:proofErr w:type="spellEnd"/>
+      <w:r>
+        <w:t xml:space="preserve"> </w:t>
+      </w:r>
+      <w:proofErr w:type="spellStart"/>
+      <w:r>
+        <w:t>cho</w:t>
+      </w:r>
+      <w:proofErr w:type="spellEnd"/>
+      <w:r>
+        <w:t xml:space="preserve"> </w:t>
+      </w:r>
+      <w:proofErr w:type="spellStart"/>
+      <w:r>
+        <w:t>thuê</w:t>
+      </w:r>
+      <w:proofErr w:type="spellEnd"/>
+      <w:r>
+        <w:t xml:space="preserve"> </w:t>
+      </w:r>
+      <w:proofErr w:type="spellStart"/>
+      <w:r>
+        <w:t>tại</w:t>
+      </w:r>
+      <w:proofErr w:type="spellEnd"/>
+      <w:r>
+        <w:t xml:space="preserve"> </w:t>
+      </w:r>
+      <w:proofErr w:type="spellStart"/>
+      <w:r>
+        <w:t>Việt</w:t>
+      </w:r>
+      <w:proofErr w:type="spellEnd"/>
+      <w:r>
+        <w:t xml:space="preserve"> Nam”</w:t>
       </w:r>
     </w:p>
     <w:p>
@@ -135,7 +518,63 @@
         <w:ind w:left="720"/>
       </w:pPr>
       <w:r>
-        <w:t>+, Sửa lại nôi dung của cái item 3 này nhé:</w:t>
+        <w:t xml:space="preserve">+, </w:t>
+      </w:r>
+      <w:proofErr w:type="spellStart"/>
+      <w:r>
+        <w:t>Sửa</w:t>
+      </w:r>
+      <w:proofErr w:type="spellEnd"/>
+      <w:r>
+        <w:t xml:space="preserve"> </w:t>
+      </w:r>
+      <w:proofErr w:type="spellStart"/>
+      <w:r>
+        <w:t>lại</w:t>
+      </w:r>
+      <w:proofErr w:type="spellEnd"/>
+      <w:r>
+        <w:t xml:space="preserve"> </w:t>
+      </w:r>
+      <w:proofErr w:type="spellStart"/>
+      <w:r>
+        <w:t>nôi</w:t>
+      </w:r>
+      <w:proofErr w:type="spellEnd"/>
+      <w:r>
+        <w:t xml:space="preserve"> dung </w:t>
+      </w:r>
+      <w:proofErr w:type="spellStart"/>
+      <w:r>
+        <w:t>của</w:t>
+      </w:r>
+      <w:proofErr w:type="spellEnd"/>
+      <w:r>
+        <w:t xml:space="preserve"> </w:t>
+      </w:r>
+      <w:proofErr w:type="spellStart"/>
+      <w:r>
+        <w:t>cái</w:t>
+      </w:r>
+      <w:proofErr w:type="spellEnd"/>
+      <w:r>
+        <w:t xml:space="preserve"> item 3 </w:t>
+      </w:r>
+      <w:proofErr w:type="spellStart"/>
+      <w:r>
+        <w:t>này</w:t>
+      </w:r>
+      <w:proofErr w:type="spellEnd"/>
+      <w:r>
+        <w:t xml:space="preserve"> </w:t>
+      </w:r>
+      <w:proofErr w:type="spellStart"/>
+      <w:r>
+        <w:t>nhé</w:t>
+      </w:r>
+      <w:proofErr w:type="spellEnd"/>
+      <w:r>
+        <w:t>:</w:t>
       </w:r>
     </w:p>
     <w:p>
@@ -197,8 +636,13 @@
           <w:numId w:val="1"/>
         </w:numPr>
       </w:pPr>
-      <w:r>
-        <w:t>Đăng tin:</w:t>
+      <w:proofErr w:type="spellStart"/>
+      <w:r>
+        <w:t>Đăng</w:t>
+      </w:r>
+      <w:proofErr w:type="spellEnd"/>
+      <w:r>
+        <w:t xml:space="preserve"> tin:</w:t>
       </w:r>
     </w:p>
     <w:p>
@@ -258,7 +702,79 @@
       </w:pPr>
       <w:r>
         <w:lastRenderedPageBreak/>
-        <w:t xml:space="preserve">+ Bỏ chữ Quận/Huyện trong các item của combo box đi nhé. </w:t>
+        <w:t xml:space="preserve">+ </w:t>
+      </w:r>
+      <w:proofErr w:type="spellStart"/>
+      <w:r>
+        <w:t>Bỏ</w:t>
+      </w:r>
+      <w:proofErr w:type="spellEnd"/>
+      <w:r>
+        <w:t xml:space="preserve"> </w:t>
+      </w:r>
+      <w:proofErr w:type="spellStart"/>
+      <w:r>
+        <w:t>chữ</w:t>
+      </w:r>
+      <w:proofErr w:type="spellEnd"/>
+      <w:r>
+        <w:t xml:space="preserve"> </w:t>
+      </w:r>
+      <w:proofErr w:type="spellStart"/>
+      <w:r>
+        <w:t>Quận</w:t>
+      </w:r>
+      <w:proofErr w:type="spellEnd"/>
+      <w:r>
+        <w:t>/</w:t>
+      </w:r>
+      <w:proofErr w:type="spellStart"/>
+      <w:r>
+        <w:t>Huyện</w:t>
+      </w:r>
+      <w:proofErr w:type="spellEnd"/>
+      <w:r>
+        <w:t xml:space="preserve"> </w:t>
+      </w:r>
+      <w:proofErr w:type="spellStart"/>
+      <w:r>
+        <w:t>trong</w:t>
+      </w:r>
+      <w:proofErr w:type="spellEnd"/>
+      <w:r>
+        <w:t xml:space="preserve"> </w:t>
+      </w:r>
+      <w:proofErr w:type="spellStart"/>
+      <w:r>
+        <w:t>các</w:t>
+      </w:r>
+      <w:proofErr w:type="spellEnd"/>
+      <w:r>
+        <w:t xml:space="preserve"> item </w:t>
+      </w:r>
+      <w:proofErr w:type="spellStart"/>
+      <w:r>
+        <w:t>của</w:t>
+      </w:r>
+      <w:proofErr w:type="spellEnd"/>
+      <w:r>
+        <w:t xml:space="preserve"> combo box </w:t>
+      </w:r>
+      <w:proofErr w:type="spellStart"/>
+      <w:r>
+        <w:t>đi</w:t>
+      </w:r>
+      <w:proofErr w:type="spellEnd"/>
+      <w:r>
+        <w:t xml:space="preserve"> </w:t>
+      </w:r>
+      <w:proofErr w:type="spellStart"/>
+      <w:r>
+        <w:t>nhé</w:t>
+      </w:r>
+      <w:proofErr w:type="spellEnd"/>
+      <w:r>
+        <w:t xml:space="preserve">. </w:t>
       </w:r>
     </w:p>
     <w:p>
@@ -274,8 +790,149 @@
           <w:numId w:val="1"/>
         </w:numPr>
       </w:pPr>
-      <w:r>
-        <w:t>Khi chọn: Tỉnh/Thành xong thì load luôn các quận/Huyện nhé, hiện tại như thế này chưa ổn ạ.</w:t>
+      <w:proofErr w:type="spellStart"/>
+      <w:r>
+        <w:t>Khi</w:t>
+      </w:r>
+      <w:proofErr w:type="spellEnd"/>
+      <w:r>
+        <w:t xml:space="preserve"> </w:t>
+      </w:r>
+      <w:proofErr w:type="spellStart"/>
+      <w:r>
+        <w:t>chọn</w:t>
+      </w:r>
+      <w:proofErr w:type="spellEnd"/>
+      <w:r>
+        <w:t xml:space="preserve">: </w:t>
+      </w:r>
+      <w:proofErr w:type="spellStart"/>
+      <w:r>
+        <w:t>Tỉnh</w:t>
+      </w:r>
+      <w:proofErr w:type="spellEnd"/>
+      <w:r>
+        <w:t>/</w:t>
+      </w:r>
+      <w:proofErr w:type="spellStart"/>
+      <w:r>
+        <w:t>Thành</w:t>
+      </w:r>
+      <w:proofErr w:type="spellEnd"/>
+      <w:r>
+        <w:t xml:space="preserve"> </w:t>
+      </w:r>
+      <w:proofErr w:type="spellStart"/>
+      <w:r>
+        <w:t>xong</w:t>
+      </w:r>
+      <w:proofErr w:type="spellEnd"/>
+      <w:r>
+        <w:t xml:space="preserve"> </w:t>
+      </w:r>
+      <w:proofErr w:type="spellStart"/>
+      <w:r>
+        <w:t>thì</w:t>
+      </w:r>
+      <w:proofErr w:type="spellEnd"/>
+      <w:r>
+        <w:t xml:space="preserve"> load </w:t>
+      </w:r>
+      <w:proofErr w:type="spellStart"/>
+      <w:r>
+        <w:t>luôn</w:t>
+      </w:r>
+      <w:proofErr w:type="spellEnd"/>
+      <w:r>
+        <w:t xml:space="preserve"> </w:t>
+      </w:r>
+      <w:proofErr w:type="spellStart"/>
+      <w:r>
+        <w:t>các</w:t>
+      </w:r>
+      <w:proofErr w:type="spellEnd"/>
+      <w:r>
+        <w:t xml:space="preserve"> </w:t>
+      </w:r>
+      <w:proofErr w:type="spellStart"/>
+      <w:r>
+        <w:t>quận</w:t>
+      </w:r>
+      <w:proofErr w:type="spellEnd"/>
+      <w:r>
+        <w:t>/</w:t>
+      </w:r>
+      <w:proofErr w:type="spellStart"/>
+      <w:r>
+        <w:t>Huyện</w:t>
+      </w:r>
+      <w:proofErr w:type="spellEnd"/>
+      <w:r>
+        <w:t xml:space="preserve"> </w:t>
+      </w:r>
+      <w:proofErr w:type="spellStart"/>
+      <w:r>
+        <w:t>nhé</w:t>
+      </w:r>
+      <w:proofErr w:type="spellEnd"/>
+      <w:r>
+        <w:t xml:space="preserve">, </w:t>
+      </w:r>
+      <w:proofErr w:type="spellStart"/>
+      <w:r>
+        <w:t>hiện</w:t>
+      </w:r>
+      <w:proofErr w:type="spellEnd"/>
+      <w:r>
+        <w:t xml:space="preserve"> </w:t>
+      </w:r>
+      <w:proofErr w:type="spellStart"/>
+      <w:r>
+        <w:t>tại</w:t>
+      </w:r>
+      <w:proofErr w:type="spellEnd"/>
+      <w:r>
+        <w:t xml:space="preserve"> </w:t>
+      </w:r>
+      <w:proofErr w:type="spellStart"/>
+      <w:r>
+        <w:t>như</w:t>
+      </w:r>
+      <w:proofErr w:type="spellEnd"/>
+      <w:r>
+        <w:t xml:space="preserve"> </w:t>
+      </w:r>
+      <w:proofErr w:type="spellStart"/>
+      <w:r>
+        <w:t>thế</w:t>
+      </w:r>
+      <w:proofErr w:type="spellEnd"/>
+      <w:r>
+        <w:t xml:space="preserve"> </w:t>
+      </w:r>
+      <w:proofErr w:type="spellStart"/>
+      <w:r>
+        <w:t>này</w:t>
+      </w:r>
+      <w:proofErr w:type="spellEnd"/>
+      <w:r>
+        <w:t xml:space="preserve"> </w:t>
+      </w:r>
+      <w:proofErr w:type="spellStart"/>
+      <w:r>
+        <w:t>chưa</w:t>
+      </w:r>
+      <w:proofErr w:type="spellEnd"/>
+      <w:r>
+        <w:t xml:space="preserve"> </w:t>
+      </w:r>
+      <w:proofErr w:type="spellStart"/>
+      <w:r>
+        <w:t>ổn</w:t>
+      </w:r>
+      <w:proofErr w:type="spellEnd"/>
+      <w:r>
+        <w:t xml:space="preserve"> ạ.</w:t>
       </w:r>
     </w:p>
     <w:p>
@@ -337,35 +994,62 @@
           <w:numId w:val="1"/>
         </w:numPr>
       </w:pPr>
-      <w:r>
-        <w:t xml:space="preserve">Bỏ </w:t>
-      </w:r>
-      <w:r>
-        <w:rPr>
-          <w:b/>
-          <w:highlight w:val="yellow"/>
-        </w:rPr>
-        <w:t>Hướng nhà</w:t>
-      </w:r>
-      <w:r>
-        <w:rPr>
-          <w:b/>
-        </w:rPr>
-        <w:t xml:space="preserve"> </w:t>
-      </w:r>
-      <w:r>
-        <w:t>trong trang detail và Đăng tin</w:t>
-      </w:r>
-    </w:p>
-    <w:p>
-      <w:pPr>
-        <w:pStyle w:val="ListParagraph"/>
-      </w:pPr>
-      <w:r>
-        <w:t>Chỉnh lại đơn vị của: Giá điện, hía nước nhé. :D</w:t>
-      </w:r>
-      <w:bookmarkStart w:id="0" w:name="_GoBack"/>
-      <w:bookmarkEnd w:id="0"/>
+      <w:proofErr w:type="spellStart"/>
+      <w:r>
+        <w:t>Bỏ</w:t>
+      </w:r>
+      <w:proofErr w:type="spellEnd"/>
+      <w:r>
+        <w:t xml:space="preserve"> </w:t>
+      </w:r>
+      <w:proofErr w:type="spellStart"/>
+      <w:r>
+        <w:t>Hướng</w:t>
+      </w:r>
+      <w:proofErr w:type="spellEnd"/>
+      <w:r>
+        <w:t xml:space="preserve"> </w:t>
+      </w:r>
+      <w:proofErr w:type="spellStart"/>
+      <w:r>
+        <w:t>nhà</w:t>
+      </w:r>
+      <w:proofErr w:type="spellEnd"/>
+      <w:r>
+        <w:t xml:space="preserve"> </w:t>
+      </w:r>
+      <w:proofErr w:type="spellStart"/>
+      <w:r>
+        <w:t>trong</w:t>
+      </w:r>
+      <w:proofErr w:type="spellEnd"/>
+      <w:r>
+        <w:t xml:space="preserve"> </w:t>
+      </w:r>
+      <w:proofErr w:type="spellStart"/>
+      <w:r>
+        <w:t>trang</w:t>
+      </w:r>
+      <w:proofErr w:type="spellEnd"/>
+      <w:r>
+        <w:t xml:space="preserve"> detail </w:t>
+      </w:r>
+      <w:proofErr w:type="spellStart"/>
+      <w:r>
+        <w:t>và</w:t>
+      </w:r>
+      <w:proofErr w:type="spellEnd"/>
+      <w:r>
+        <w:t xml:space="preserve"> </w:t>
+      </w:r>
+      <w:proofErr w:type="spellStart"/>
+      <w:r>
+        <w:t>Đăng</w:t>
+      </w:r>
+      <w:proofErr w:type="spellEnd"/>
+      <w:r>
+        <w:t xml:space="preserve"> tin</w:t>
+      </w:r>
     </w:p>
     <w:p>
       <w:pPr>
@@ -426,8 +1110,125 @@
           <w:numId w:val="1"/>
         </w:numPr>
       </w:pPr>
-      <w:r>
-        <w:t xml:space="preserve">Khi em đã chọn 1 ảnh rồi, chọn thêm ảnh thì bị lỗi GUI như thế này ạ. </w:t>
+      <w:proofErr w:type="spellStart"/>
+      <w:r>
+        <w:t>Khi</w:t>
+      </w:r>
+      <w:proofErr w:type="spellEnd"/>
+      <w:r>
+        <w:t xml:space="preserve"> </w:t>
+      </w:r>
+      <w:proofErr w:type="spellStart"/>
+      <w:r>
+        <w:t>em</w:t>
+      </w:r>
+      <w:proofErr w:type="spellEnd"/>
+      <w:r>
+        <w:t xml:space="preserve"> </w:t>
+      </w:r>
+      <w:proofErr w:type="spellStart"/>
+      <w:r>
+        <w:t>đã</w:t>
+      </w:r>
+      <w:proofErr w:type="spellEnd"/>
+      <w:r>
+        <w:t xml:space="preserve"> </w:t>
+      </w:r>
+      <w:proofErr w:type="spellStart"/>
+      <w:r>
+        <w:t>chọn</w:t>
+      </w:r>
+      <w:proofErr w:type="spellEnd"/>
+      <w:r>
+        <w:t xml:space="preserve"> 1 </w:t>
+      </w:r>
+      <w:proofErr w:type="spellStart"/>
+      <w:r>
+        <w:t>ảnh</w:t>
+      </w:r>
+      <w:proofErr w:type="spellEnd"/>
+      <w:r>
+        <w:t xml:space="preserve"> </w:t>
+      </w:r>
+      <w:proofErr w:type="spellStart"/>
+      <w:r>
+        <w:t>rồi</w:t>
+      </w:r>
+      <w:proofErr w:type="spellEnd"/>
+      <w:r>
+        <w:t xml:space="preserve">, </w:t>
+      </w:r>
+      <w:proofErr w:type="spellStart"/>
+      <w:r>
+        <w:t>chọn</w:t>
+      </w:r>
+      <w:proofErr w:type="spellEnd"/>
+      <w:r>
+        <w:t xml:space="preserve"> </w:t>
+      </w:r>
+      <w:proofErr w:type="spellStart"/>
+      <w:r>
+        <w:t>thêm</w:t>
+      </w:r>
+      <w:proofErr w:type="spellEnd"/>
+      <w:r>
+        <w:t xml:space="preserve"> </w:t>
+      </w:r>
+      <w:proofErr w:type="spellStart"/>
+      <w:r>
+        <w:t>ảnh</w:t>
+      </w:r>
+      <w:proofErr w:type="spellEnd"/>
+      <w:r>
+        <w:t xml:space="preserve"> </w:t>
+      </w:r>
+      <w:proofErr w:type="spellStart"/>
+      <w:r>
+        <w:t>thì</w:t>
+      </w:r>
+      <w:proofErr w:type="spellEnd"/>
+      <w:r>
+        <w:t xml:space="preserve"> </w:t>
+      </w:r>
+      <w:proofErr w:type="spellStart"/>
+      <w:r>
+        <w:t>bị</w:t>
+      </w:r>
+      <w:proofErr w:type="spellEnd"/>
+      <w:r>
+        <w:t xml:space="preserve"> </w:t>
+      </w:r>
+      <w:proofErr w:type="spellStart"/>
+      <w:r>
+        <w:t>lỗi</w:t>
+      </w:r>
+      <w:proofErr w:type="spellEnd"/>
+      <w:r>
+        <w:t xml:space="preserve"> GUI </w:t>
+      </w:r>
+      <w:proofErr w:type="spellStart"/>
+      <w:r>
+        <w:t>như</w:t>
+      </w:r>
+      <w:proofErr w:type="spellEnd"/>
+      <w:r>
+        <w:t xml:space="preserve"> </w:t>
+      </w:r>
+      <w:proofErr w:type="spellStart"/>
+      <w:r>
+        <w:t>thế</w:t>
+      </w:r>
+      <w:proofErr w:type="spellEnd"/>
+      <w:r>
+        <w:t xml:space="preserve"> </w:t>
+      </w:r>
+      <w:proofErr w:type="spellStart"/>
+      <w:r>
+        <w:t>này</w:t>
+      </w:r>
+      <w:proofErr w:type="spellEnd"/>
+      <w:r>
+        <w:t xml:space="preserve"> ạ. </w:t>
       </w:r>
     </w:p>
     <w:p>
@@ -438,7 +1239,6 @@
         <w:rPr>
           <w:noProof/>
         </w:rPr>
-        <w:lastRenderedPageBreak/>
         <w:drawing>
           <wp:inline distT="0" distB="0" distL="0" distR="0">
             <wp:extent cx="3429000" cy="1409700"/>
@@ -486,8 +1286,70 @@
       <w:pPr>
         <w:pStyle w:val="ListParagraph"/>
       </w:pPr>
-      <w:r>
-        <w:t>Sau khi chọn thì ra như thế này:</w:t>
+      <w:proofErr w:type="spellStart"/>
+      <w:r>
+        <w:lastRenderedPageBreak/>
+        <w:t>Sau</w:t>
+      </w:r>
+      <w:proofErr w:type="spellEnd"/>
+      <w:r>
+        <w:t xml:space="preserve"> </w:t>
+      </w:r>
+      <w:proofErr w:type="spellStart"/>
+      <w:r>
+        <w:t>khi</w:t>
+      </w:r>
+      <w:proofErr w:type="spellEnd"/>
+      <w:r>
+        <w:t xml:space="preserve"> </w:t>
+      </w:r>
+      <w:proofErr w:type="spellStart"/>
+      <w:r>
+        <w:t>chọn</w:t>
+      </w:r>
+      <w:proofErr w:type="spellEnd"/>
+      <w:r>
+        <w:t xml:space="preserve"> </w:t>
+      </w:r>
+      <w:proofErr w:type="spellStart"/>
+      <w:r>
+        <w:t>thì</w:t>
+      </w:r>
+      <w:proofErr w:type="spellEnd"/>
+      <w:r>
+        <w:t xml:space="preserve"> </w:t>
+      </w:r>
+      <w:proofErr w:type="spellStart"/>
+      <w:r>
+        <w:t>ra</w:t>
+      </w:r>
+      <w:proofErr w:type="spellEnd"/>
+      <w:r>
+        <w:t xml:space="preserve"> </w:t>
+      </w:r>
+      <w:proofErr w:type="spellStart"/>
+      <w:r>
+        <w:t>như</w:t>
+      </w:r>
+      <w:proofErr w:type="spellEnd"/>
+      <w:r>
+        <w:t xml:space="preserve"> </w:t>
+      </w:r>
+      <w:proofErr w:type="spellStart"/>
+      <w:r>
+        <w:t>thế</w:t>
+      </w:r>
+      <w:proofErr w:type="spellEnd"/>
+      <w:r>
+        <w:t xml:space="preserve"> </w:t>
+      </w:r>
+      <w:proofErr w:type="spellStart"/>
+      <w:r>
+        <w:t>này</w:t>
+      </w:r>
+      <w:proofErr w:type="spellEnd"/>
+      <w:r>
+        <w:t>:</w:t>
       </w:r>
     </w:p>
     <w:p>
@@ -546,20 +1408,214 @@
         <w:pStyle w:val="ListParagraph"/>
       </w:pPr>
       <w:r>
-        <w:t>+ Nên để thêm chức năng preview ảnh để họ biết có upload đúng không nữa nhé?</w:t>
-      </w:r>
-    </w:p>
-    <w:p>
-      <w:pPr>
-        <w:pStyle w:val="ListParagraph"/>
-      </w:pPr>
-    </w:p>
-    <w:p>
-      <w:pPr>
-        <w:pStyle w:val="ListParagraph"/>
-      </w:pPr>
-      <w:r>
-        <w:t>+ Cái nút “+” kia sao chẳng thấy có chức năng chi vậy ta?</w:t>
+        <w:t xml:space="preserve">+ </w:t>
+      </w:r>
+      <w:proofErr w:type="spellStart"/>
+      <w:r>
+        <w:t>Nên</w:t>
+      </w:r>
+      <w:proofErr w:type="spellEnd"/>
+      <w:r>
+        <w:t xml:space="preserve"> </w:t>
+      </w:r>
+      <w:proofErr w:type="spellStart"/>
+      <w:r>
+        <w:t>để</w:t>
+      </w:r>
+      <w:proofErr w:type="spellEnd"/>
+      <w:r>
+        <w:t xml:space="preserve"> </w:t>
+      </w:r>
+      <w:proofErr w:type="spellStart"/>
+      <w:r>
+        <w:t>thêm</w:t>
+      </w:r>
+      <w:proofErr w:type="spellEnd"/>
+      <w:r>
+        <w:t xml:space="preserve"> </w:t>
+      </w:r>
+      <w:proofErr w:type="spellStart"/>
+      <w:r>
+        <w:t>chức</w:t>
+      </w:r>
+      <w:proofErr w:type="spellEnd"/>
+      <w:r>
+        <w:t xml:space="preserve"> </w:t>
+      </w:r>
+      <w:proofErr w:type="spellStart"/>
+      <w:r>
+        <w:t>năng</w:t>
+      </w:r>
+      <w:proofErr w:type="spellEnd"/>
+      <w:r>
+        <w:t xml:space="preserve"> preview </w:t>
+      </w:r>
+      <w:proofErr w:type="spellStart"/>
+      <w:r>
+        <w:t>ảnh</w:t>
+      </w:r>
+      <w:proofErr w:type="spellEnd"/>
+      <w:r>
+        <w:t xml:space="preserve"> </w:t>
+      </w:r>
+      <w:proofErr w:type="spellStart"/>
+      <w:r>
+        <w:t>để</w:t>
+      </w:r>
+      <w:proofErr w:type="spellEnd"/>
+      <w:r>
+        <w:t xml:space="preserve"> </w:t>
+      </w:r>
+      <w:proofErr w:type="spellStart"/>
+      <w:r>
+        <w:t>họ</w:t>
+      </w:r>
+      <w:proofErr w:type="spellEnd"/>
+      <w:r>
+        <w:t xml:space="preserve"> </w:t>
+      </w:r>
+      <w:proofErr w:type="spellStart"/>
+      <w:r>
+        <w:t>biết</w:t>
+      </w:r>
+      <w:proofErr w:type="spellEnd"/>
+      <w:r>
+        <w:t xml:space="preserve"> </w:t>
+      </w:r>
+      <w:proofErr w:type="spellStart"/>
+      <w:r>
+        <w:t>có</w:t>
+      </w:r>
+      <w:proofErr w:type="spellEnd"/>
+      <w:r>
+        <w:t xml:space="preserve"> upload </w:t>
+      </w:r>
+      <w:proofErr w:type="spellStart"/>
+      <w:r>
+        <w:t>đúng</w:t>
+      </w:r>
+      <w:proofErr w:type="spellEnd"/>
+      <w:r>
+        <w:t xml:space="preserve"> </w:t>
+      </w:r>
+      <w:proofErr w:type="spellStart"/>
+      <w:r>
+        <w:t>không</w:t>
+      </w:r>
+      <w:proofErr w:type="spellEnd"/>
+      <w:r>
+        <w:t xml:space="preserve"> </w:t>
+      </w:r>
+      <w:proofErr w:type="spellStart"/>
+      <w:r>
+        <w:t>nữa</w:t>
+      </w:r>
+      <w:proofErr w:type="spellEnd"/>
+      <w:r>
+        <w:t xml:space="preserve"> </w:t>
+      </w:r>
+      <w:proofErr w:type="spellStart"/>
+      <w:r>
+        <w:t>nhé</w:t>
+      </w:r>
+      <w:proofErr w:type="spellEnd"/>
+      <w:r>
+        <w:t>?</w:t>
+      </w:r>
+    </w:p>
+    <w:p>
+      <w:pPr>
+        <w:pStyle w:val="ListParagraph"/>
+      </w:pPr>
+    </w:p>
+    <w:p>
+      <w:pPr>
+        <w:pStyle w:val="ListParagraph"/>
+      </w:pPr>
+      <w:r>
+        <w:t xml:space="preserve">+ </w:t>
+      </w:r>
+      <w:proofErr w:type="spellStart"/>
+      <w:r>
+        <w:t>Cái</w:t>
+      </w:r>
+      <w:proofErr w:type="spellEnd"/>
+      <w:r>
+        <w:t xml:space="preserve"> </w:t>
+      </w:r>
+      <w:proofErr w:type="spellStart"/>
+      <w:r>
+        <w:t>nút</w:t>
+      </w:r>
+      <w:proofErr w:type="spellEnd"/>
+      <w:r>
+        <w:t xml:space="preserve"> “+” </w:t>
+      </w:r>
+      <w:proofErr w:type="spellStart"/>
+      <w:proofErr w:type="gramStart"/>
+      <w:r>
+        <w:t>kia</w:t>
+      </w:r>
+      <w:proofErr w:type="spellEnd"/>
+      <w:proofErr w:type="gramEnd"/>
+      <w:r>
+        <w:t xml:space="preserve"> </w:t>
+      </w:r>
+      <w:proofErr w:type="spellStart"/>
+      <w:r>
+        <w:t>sao</w:t>
+      </w:r>
+      <w:proofErr w:type="spellEnd"/>
+      <w:r>
+        <w:t xml:space="preserve"> </w:t>
+      </w:r>
+      <w:proofErr w:type="spellStart"/>
+      <w:r>
+        <w:t>chẳng</w:t>
+      </w:r>
+      <w:proofErr w:type="spellEnd"/>
+      <w:r>
+        <w:t xml:space="preserve"> </w:t>
+      </w:r>
+      <w:proofErr w:type="spellStart"/>
+      <w:r>
+        <w:t>thấy</w:t>
+      </w:r>
+      <w:proofErr w:type="spellEnd"/>
+      <w:r>
+        <w:t xml:space="preserve"> </w:t>
+      </w:r>
+      <w:proofErr w:type="spellStart"/>
+      <w:r>
+        <w:t>có</w:t>
+      </w:r>
+      <w:proofErr w:type="spellEnd"/>
+      <w:r>
+        <w:t xml:space="preserve"> </w:t>
+      </w:r>
+      <w:proofErr w:type="spellStart"/>
+      <w:r>
+        <w:t>chức</w:t>
+      </w:r>
+      <w:proofErr w:type="spellEnd"/>
+      <w:r>
+        <w:t xml:space="preserve"> </w:t>
+      </w:r>
+      <w:proofErr w:type="spellStart"/>
+      <w:r>
+        <w:t>năng</w:t>
+      </w:r>
+      <w:proofErr w:type="spellEnd"/>
+      <w:r>
+        <w:t xml:space="preserve"> chi </w:t>
+      </w:r>
+      <w:proofErr w:type="spellStart"/>
+      <w:r>
+        <w:t>vậy</w:t>
+      </w:r>
+      <w:proofErr w:type="spellEnd"/>
+      <w:r>
+        <w:t xml:space="preserve"> ta?</w:t>
       </w:r>
     </w:p>
     <w:p>
@@ -575,8 +1631,117 @@
           <w:numId w:val="1"/>
         </w:numPr>
       </w:pPr>
-      <w:r>
-        <w:t>Thông báo  “Đăng bài thành công” làm cho chuyện nghiệp hơn chút nhà các coder, designer</w:t>
+      <w:proofErr w:type="spellStart"/>
+      <w:r>
+        <w:t>Thông</w:t>
+      </w:r>
+      <w:proofErr w:type="spellEnd"/>
+      <w:r>
+        <w:t xml:space="preserve"> </w:t>
+      </w:r>
+      <w:proofErr w:type="spellStart"/>
+      <w:r>
+        <w:t>báo</w:t>
+      </w:r>
+      <w:proofErr w:type="spellEnd"/>
+      <w:r>
+        <w:t xml:space="preserve">  “</w:t>
+      </w:r>
+      <w:proofErr w:type="spellStart"/>
+      <w:r>
+        <w:t>Đăng</w:t>
+      </w:r>
+      <w:proofErr w:type="spellEnd"/>
+      <w:r>
+        <w:t xml:space="preserve"> </w:t>
+      </w:r>
+      <w:proofErr w:type="spellStart"/>
+      <w:r>
+        <w:t>bài</w:t>
+      </w:r>
+      <w:proofErr w:type="spellEnd"/>
+      <w:r>
+        <w:t xml:space="preserve"> </w:t>
+      </w:r>
+      <w:proofErr w:type="spellStart"/>
+      <w:r>
+        <w:t>thành</w:t>
+      </w:r>
+      <w:proofErr w:type="spellEnd"/>
+      <w:r>
+        <w:t xml:space="preserve"> </w:t>
+      </w:r>
+      <w:proofErr w:type="spellStart"/>
+      <w:r>
+        <w:t>công</w:t>
+      </w:r>
+      <w:proofErr w:type="spellEnd"/>
+      <w:r>
+        <w:t xml:space="preserve">” </w:t>
+      </w:r>
+      <w:proofErr w:type="spellStart"/>
+      <w:r>
+        <w:t>làm</w:t>
+      </w:r>
+      <w:proofErr w:type="spellEnd"/>
+      <w:r>
+        <w:t xml:space="preserve"> </w:t>
+      </w:r>
+      <w:proofErr w:type="spellStart"/>
+      <w:r>
+        <w:t>cho</w:t>
+      </w:r>
+      <w:proofErr w:type="spellEnd"/>
+      <w:r>
+        <w:t xml:space="preserve"> </w:t>
+      </w:r>
+      <w:proofErr w:type="spellStart"/>
+      <w:r>
+        <w:t>chuyện</w:t>
+      </w:r>
+      <w:proofErr w:type="spellEnd"/>
+      <w:r>
+        <w:t xml:space="preserve"> </w:t>
+      </w:r>
+      <w:proofErr w:type="spellStart"/>
+      <w:r>
+        <w:t>nghiệp</w:t>
+      </w:r>
+      <w:proofErr w:type="spellEnd"/>
+      <w:r>
+        <w:t xml:space="preserve"> </w:t>
+      </w:r>
+      <w:proofErr w:type="spellStart"/>
+      <w:r>
+        <w:t>hơn</w:t>
+      </w:r>
+      <w:proofErr w:type="spellEnd"/>
+      <w:r>
+        <w:t xml:space="preserve"> </w:t>
+      </w:r>
+      <w:proofErr w:type="spellStart"/>
+      <w:r>
+        <w:t>chút</w:t>
+      </w:r>
+      <w:proofErr w:type="spellEnd"/>
+      <w:r>
+        <w:t xml:space="preserve"> </w:t>
+      </w:r>
+      <w:proofErr w:type="spellStart"/>
+      <w:r>
+        <w:t>nhà</w:t>
+      </w:r>
+      <w:proofErr w:type="spellEnd"/>
+      <w:r>
+        <w:t xml:space="preserve"> </w:t>
+      </w:r>
+      <w:proofErr w:type="spellStart"/>
+      <w:r>
+        <w:t>các</w:t>
+      </w:r>
+      <w:proofErr w:type="spellEnd"/>
+      <w:r>
+        <w:t xml:space="preserve"> coder, designer</w:t>
       </w:r>
     </w:p>
     <w:p>
@@ -635,8 +1800,173 @@
         <w:pStyle w:val="ListParagraph"/>
       </w:pPr>
       <w:r>
-        <w:t>+ Địa chỉ người ta không nhập củ thể thì thôi, lấy tên đường thôi chứ đừng để “N/A” như trong hình trên nhé</w:t>
-      </w:r>
+        <w:t xml:space="preserve">+ </w:t>
+      </w:r>
+      <w:proofErr w:type="spellStart"/>
+      <w:r>
+        <w:t>Địa</w:t>
+      </w:r>
+      <w:proofErr w:type="spellEnd"/>
+      <w:r>
+        <w:t xml:space="preserve"> </w:t>
+      </w:r>
+      <w:proofErr w:type="spellStart"/>
+      <w:r>
+        <w:t>chỉ</w:t>
+      </w:r>
+      <w:proofErr w:type="spellEnd"/>
+      <w:r>
+        <w:t xml:space="preserve"> </w:t>
+      </w:r>
+      <w:proofErr w:type="spellStart"/>
+      <w:r>
+        <w:t>người</w:t>
+      </w:r>
+      <w:proofErr w:type="spellEnd"/>
+      <w:r>
+        <w:t xml:space="preserve"> ta </w:t>
+      </w:r>
+      <w:proofErr w:type="spellStart"/>
+      <w:r>
+        <w:t>không</w:t>
+      </w:r>
+      <w:proofErr w:type="spellEnd"/>
+      <w:r>
+        <w:t xml:space="preserve"> </w:t>
+      </w:r>
+      <w:proofErr w:type="spellStart"/>
+      <w:r>
+        <w:t>nhập</w:t>
+      </w:r>
+      <w:proofErr w:type="spellEnd"/>
+      <w:r>
+        <w:t xml:space="preserve"> </w:t>
+      </w:r>
+      <w:proofErr w:type="spellStart"/>
+      <w:r>
+        <w:t>củ</w:t>
+      </w:r>
+      <w:proofErr w:type="spellEnd"/>
+      <w:r>
+        <w:t xml:space="preserve"> </w:t>
+      </w:r>
+      <w:proofErr w:type="spellStart"/>
+      <w:r>
+        <w:t>thể</w:t>
+      </w:r>
+      <w:proofErr w:type="spellEnd"/>
+      <w:r>
+        <w:t xml:space="preserve"> </w:t>
+      </w:r>
+      <w:proofErr w:type="spellStart"/>
+      <w:r>
+        <w:t>thì</w:t>
+      </w:r>
+      <w:proofErr w:type="spellEnd"/>
+      <w:r>
+        <w:t xml:space="preserve"> </w:t>
+      </w:r>
+      <w:proofErr w:type="spellStart"/>
+      <w:r>
+        <w:t>thôi</w:t>
+      </w:r>
+      <w:proofErr w:type="spellEnd"/>
+      <w:r>
+        <w:t xml:space="preserve">, </w:t>
+      </w:r>
+      <w:proofErr w:type="spellStart"/>
+      <w:r>
+        <w:t>lấy</w:t>
+      </w:r>
+      <w:proofErr w:type="spellEnd"/>
+      <w:r>
+        <w:t xml:space="preserve"> </w:t>
+      </w:r>
+      <w:proofErr w:type="spellStart"/>
+      <w:r>
+        <w:t>tên</w:t>
+      </w:r>
+      <w:proofErr w:type="spellEnd"/>
+      <w:r>
+        <w:t xml:space="preserve"> </w:t>
+      </w:r>
+      <w:proofErr w:type="spellStart"/>
+      <w:r>
+        <w:t>đường</w:t>
+      </w:r>
+      <w:proofErr w:type="spellEnd"/>
+      <w:r>
+        <w:t xml:space="preserve"> </w:t>
+      </w:r>
+      <w:proofErr w:type="spellStart"/>
+      <w:r>
+        <w:t>thôi</w:t>
+      </w:r>
+      <w:proofErr w:type="spellEnd"/>
+      <w:r>
+        <w:t xml:space="preserve"> </w:t>
+      </w:r>
+      <w:proofErr w:type="spellStart"/>
+      <w:r>
+        <w:t>chứ</w:t>
+      </w:r>
+      <w:proofErr w:type="spellEnd"/>
+      <w:r>
+        <w:t xml:space="preserve"> </w:t>
+      </w:r>
+      <w:proofErr w:type="spellStart"/>
+      <w:r>
+        <w:t>đừng</w:t>
+      </w:r>
+      <w:proofErr w:type="spellEnd"/>
+      <w:r>
+        <w:t xml:space="preserve"> </w:t>
+      </w:r>
+      <w:proofErr w:type="spellStart"/>
+      <w:r>
+        <w:t>để</w:t>
+      </w:r>
+      <w:proofErr w:type="spellEnd"/>
+      <w:r>
+        <w:t xml:space="preserve"> “N/A” </w:t>
+      </w:r>
+      <w:proofErr w:type="spellStart"/>
+      <w:r>
+        <w:t>như</w:t>
+      </w:r>
+      <w:proofErr w:type="spellEnd"/>
+      <w:r>
+        <w:t xml:space="preserve"> </w:t>
+      </w:r>
+      <w:proofErr w:type="spellStart"/>
+      <w:r>
+        <w:t>trong</w:t>
+      </w:r>
+      <w:proofErr w:type="spellEnd"/>
+      <w:r>
+        <w:t xml:space="preserve"> </w:t>
+      </w:r>
+      <w:proofErr w:type="spellStart"/>
+      <w:r>
+        <w:t>hình</w:t>
+      </w:r>
+      <w:proofErr w:type="spellEnd"/>
+      <w:r>
+        <w:t xml:space="preserve"> </w:t>
+      </w:r>
+      <w:proofErr w:type="spellStart"/>
+      <w:r>
+        <w:t>trên</w:t>
+      </w:r>
+      <w:proofErr w:type="spellEnd"/>
+      <w:r>
+        <w:t xml:space="preserve"> </w:t>
+      </w:r>
+      <w:proofErr w:type="spellStart"/>
+      <w:r>
+        <w:t>nhé</w:t>
+      </w:r>
+      <w:proofErr w:type="spellEnd"/>
     </w:p>
     <w:p>
       <w:pPr>
@@ -651,9 +1981,136 @@
           <w:numId w:val="1"/>
         </w:numPr>
       </w:pPr>
-      <w:r>
-        <w:t>Mình có đăng có 1 bài thôi mà sao “Marker” lại báo 2 rồi zoom out khá lâu để nhìn rõ :D</w:t>
-      </w:r>
+      <w:proofErr w:type="spellStart"/>
+      <w:r>
+        <w:t>Mình</w:t>
+      </w:r>
+      <w:proofErr w:type="spellEnd"/>
+      <w:r>
+        <w:t xml:space="preserve"> </w:t>
+      </w:r>
+      <w:proofErr w:type="spellStart"/>
+      <w:r>
+        <w:t>có</w:t>
+      </w:r>
+      <w:proofErr w:type="spellEnd"/>
+      <w:r>
+        <w:t xml:space="preserve"> </w:t>
+      </w:r>
+      <w:proofErr w:type="spellStart"/>
+      <w:r>
+        <w:t>đăng</w:t>
+      </w:r>
+      <w:proofErr w:type="spellEnd"/>
+      <w:r>
+        <w:t xml:space="preserve"> </w:t>
+      </w:r>
+      <w:proofErr w:type="spellStart"/>
+      <w:r>
+        <w:t>có</w:t>
+      </w:r>
+      <w:proofErr w:type="spellEnd"/>
+      <w:r>
+        <w:t xml:space="preserve"> 1 </w:t>
+      </w:r>
+      <w:proofErr w:type="spellStart"/>
+      <w:r>
+        <w:t>bài</w:t>
+      </w:r>
+      <w:proofErr w:type="spellEnd"/>
+      <w:r>
+        <w:t xml:space="preserve"> </w:t>
+      </w:r>
+      <w:proofErr w:type="spellStart"/>
+      <w:r>
+        <w:t>thôi</w:t>
+      </w:r>
+      <w:proofErr w:type="spellEnd"/>
+      <w:r>
+        <w:t xml:space="preserve"> </w:t>
+      </w:r>
+      <w:proofErr w:type="spellStart"/>
+      <w:r>
+        <w:t>mà</w:t>
+      </w:r>
+      <w:proofErr w:type="spellEnd"/>
+      <w:r>
+        <w:t xml:space="preserve"> </w:t>
+      </w:r>
+      <w:proofErr w:type="spellStart"/>
+      <w:r>
+        <w:t>sao</w:t>
+      </w:r>
+      <w:proofErr w:type="spellEnd"/>
+      <w:r>
+        <w:t xml:space="preserve"> “Marker” </w:t>
+      </w:r>
+      <w:proofErr w:type="spellStart"/>
+      <w:r>
+        <w:t>lại</w:t>
+      </w:r>
+      <w:proofErr w:type="spellEnd"/>
+      <w:r>
+        <w:t xml:space="preserve"> </w:t>
+      </w:r>
+      <w:proofErr w:type="spellStart"/>
+      <w:r>
+        <w:t>báo</w:t>
+      </w:r>
+      <w:proofErr w:type="spellEnd"/>
+      <w:r>
+        <w:t xml:space="preserve"> 2 </w:t>
+      </w:r>
+      <w:proofErr w:type="spellStart"/>
+      <w:r>
+        <w:t>rồi</w:t>
+      </w:r>
+      <w:proofErr w:type="spellEnd"/>
+      <w:r>
+        <w:t xml:space="preserve"> zoom out </w:t>
+      </w:r>
+      <w:proofErr w:type="spellStart"/>
+      <w:r>
+        <w:t>khá</w:t>
+      </w:r>
+      <w:proofErr w:type="spellEnd"/>
+      <w:r>
+        <w:t xml:space="preserve"> </w:t>
+      </w:r>
+      <w:proofErr w:type="spellStart"/>
+      <w:r>
+        <w:t>lâu</w:t>
+      </w:r>
+      <w:proofErr w:type="spellEnd"/>
+      <w:r>
+        <w:t xml:space="preserve"> </w:t>
+      </w:r>
+      <w:proofErr w:type="spellStart"/>
+      <w:r>
+        <w:t>để</w:t>
+      </w:r>
+      <w:proofErr w:type="spellEnd"/>
+      <w:r>
+        <w:t xml:space="preserve"> </w:t>
+      </w:r>
+      <w:proofErr w:type="spellStart"/>
+      <w:r>
+        <w:t>nhìn</w:t>
+      </w:r>
+      <w:proofErr w:type="spellEnd"/>
+      <w:r>
+        <w:t xml:space="preserve"> </w:t>
+      </w:r>
+      <w:proofErr w:type="spellStart"/>
+      <w:proofErr w:type="gramStart"/>
+      <w:r>
+        <w:t>rõ</w:t>
+      </w:r>
+      <w:proofErr w:type="spellEnd"/>
+      <w:r>
+        <w:t xml:space="preserve"> :D</w:t>
+      </w:r>
+      <w:proofErr w:type="gramEnd"/>
     </w:p>
     <w:p>
       <w:pPr>
@@ -663,7 +2120,6 @@
         <w:rPr>
           <w:noProof/>
         </w:rPr>
-        <w:lastRenderedPageBreak/>
         <w:drawing>
           <wp:inline distT="0" distB="0" distL="0" distR="0">
             <wp:extent cx="3533774" cy="2762250"/>
@@ -715,8 +2171,158 @@
           <w:numId w:val="1"/>
         </w:numPr>
       </w:pPr>
-      <w:r>
-        <w:t>Khi click vào Marker ra một số thong tin chi tiết của bài “bài post” nhưng chỉnh lại font chữ cho đều, đẹp và chuyên nghiệp:</w:t>
+      <w:proofErr w:type="spellStart"/>
+      <w:r>
+        <w:lastRenderedPageBreak/>
+        <w:t>Khi</w:t>
+      </w:r>
+      <w:proofErr w:type="spellEnd"/>
+      <w:r>
+        <w:t xml:space="preserve"> click </w:t>
+      </w:r>
+      <w:proofErr w:type="spellStart"/>
+      <w:r>
+        <w:t>vào</w:t>
+      </w:r>
+      <w:proofErr w:type="spellEnd"/>
+      <w:r>
+        <w:t xml:space="preserve"> Marker </w:t>
+      </w:r>
+      <w:proofErr w:type="spellStart"/>
+      <w:r>
+        <w:t>ra</w:t>
+      </w:r>
+      <w:proofErr w:type="spellEnd"/>
+      <w:r>
+        <w:t xml:space="preserve"> </w:t>
+      </w:r>
+      <w:proofErr w:type="spellStart"/>
+      <w:r>
+        <w:t>một</w:t>
+      </w:r>
+      <w:proofErr w:type="spellEnd"/>
+      <w:r>
+        <w:t xml:space="preserve"> </w:t>
+      </w:r>
+      <w:proofErr w:type="spellStart"/>
+      <w:r>
+        <w:t>số</w:t>
+      </w:r>
+      <w:proofErr w:type="spellEnd"/>
+      <w:r>
+        <w:t xml:space="preserve"> thong tin chi </w:t>
+      </w:r>
+      <w:proofErr w:type="spellStart"/>
+      <w:r>
+        <w:t>tiết</w:t>
+      </w:r>
+      <w:proofErr w:type="spellEnd"/>
+      <w:r>
+        <w:t xml:space="preserve"> </w:t>
+      </w:r>
+      <w:proofErr w:type="spellStart"/>
+      <w:r>
+        <w:t>của</w:t>
+      </w:r>
+      <w:proofErr w:type="spellEnd"/>
+      <w:r>
+        <w:t xml:space="preserve"> </w:t>
+      </w:r>
+      <w:proofErr w:type="spellStart"/>
+      <w:r>
+        <w:t>bài</w:t>
+      </w:r>
+      <w:proofErr w:type="spellEnd"/>
+      <w:r>
+        <w:t xml:space="preserve"> “</w:t>
+      </w:r>
+      <w:proofErr w:type="spellStart"/>
+      <w:r>
+        <w:t>bài</w:t>
+      </w:r>
+      <w:proofErr w:type="spellEnd"/>
+      <w:r>
+        <w:t xml:space="preserve"> post” </w:t>
+      </w:r>
+      <w:proofErr w:type="spellStart"/>
+      <w:r>
+        <w:t>nhưng</w:t>
+      </w:r>
+      <w:proofErr w:type="spellEnd"/>
+      <w:r>
+        <w:t xml:space="preserve"> </w:t>
+      </w:r>
+      <w:proofErr w:type="spellStart"/>
+      <w:r>
+        <w:t>chỉnh</w:t>
+      </w:r>
+      <w:proofErr w:type="spellEnd"/>
+      <w:r>
+        <w:t xml:space="preserve"> </w:t>
+      </w:r>
+      <w:proofErr w:type="spellStart"/>
+      <w:r>
+        <w:t>lại</w:t>
+      </w:r>
+      <w:proofErr w:type="spellEnd"/>
+      <w:r>
+        <w:t xml:space="preserve"> font </w:t>
+      </w:r>
+      <w:proofErr w:type="spellStart"/>
+      <w:r>
+        <w:t>chữ</w:t>
+      </w:r>
+      <w:proofErr w:type="spellEnd"/>
+      <w:r>
+        <w:t xml:space="preserve"> </w:t>
+      </w:r>
+      <w:proofErr w:type="spellStart"/>
+      <w:r>
+        <w:t>cho</w:t>
+      </w:r>
+      <w:proofErr w:type="spellEnd"/>
+      <w:r>
+        <w:t xml:space="preserve"> </w:t>
+      </w:r>
+      <w:proofErr w:type="spellStart"/>
+      <w:r>
+        <w:t>đều</w:t>
+      </w:r>
+      <w:proofErr w:type="spellEnd"/>
+      <w:r>
+        <w:t xml:space="preserve">, </w:t>
+      </w:r>
+      <w:proofErr w:type="spellStart"/>
+      <w:r>
+        <w:t>đẹp</w:t>
+      </w:r>
+      <w:proofErr w:type="spellEnd"/>
+      <w:r>
+        <w:t xml:space="preserve"> </w:t>
+      </w:r>
+      <w:proofErr w:type="spellStart"/>
+      <w:r>
+        <w:t>và</w:t>
+      </w:r>
+      <w:proofErr w:type="spellEnd"/>
+      <w:r>
+        <w:t xml:space="preserve"> </w:t>
+      </w:r>
+      <w:proofErr w:type="spellStart"/>
+      <w:r>
+        <w:t>chuyên</w:t>
+      </w:r>
+      <w:proofErr w:type="spellEnd"/>
+      <w:r>
+        <w:t xml:space="preserve"> </w:t>
+      </w:r>
+      <w:proofErr w:type="spellStart"/>
+      <w:r>
+        <w:t>nghiệp</w:t>
+      </w:r>
+      <w:proofErr w:type="spellEnd"/>
+      <w:r>
+        <w:t>:</w:t>
       </w:r>
     </w:p>
     <w:p>
@@ -778,8 +2384,45 @@
           <w:numId w:val="1"/>
         </w:numPr>
       </w:pPr>
-      <w:r>
-        <w:t>Mình input để Search như thế này:</w:t>
+      <w:proofErr w:type="spellStart"/>
+      <w:r>
+        <w:t>Mình</w:t>
+      </w:r>
+      <w:proofErr w:type="spellEnd"/>
+      <w:r>
+        <w:t xml:space="preserve"> input </w:t>
+      </w:r>
+      <w:proofErr w:type="spellStart"/>
+      <w:r>
+        <w:t>để</w:t>
+      </w:r>
+      <w:proofErr w:type="spellEnd"/>
+      <w:r>
+        <w:t xml:space="preserve"> Search </w:t>
+      </w:r>
+      <w:proofErr w:type="spellStart"/>
+      <w:r>
+        <w:t>như</w:t>
+      </w:r>
+      <w:proofErr w:type="spellEnd"/>
+      <w:r>
+        <w:t xml:space="preserve"> </w:t>
+      </w:r>
+      <w:proofErr w:type="spellStart"/>
+      <w:r>
+        <w:t>thế</w:t>
+      </w:r>
+      <w:proofErr w:type="spellEnd"/>
+      <w:r>
+        <w:t xml:space="preserve"> </w:t>
+      </w:r>
+      <w:proofErr w:type="spellStart"/>
+      <w:r>
+        <w:t>này</w:t>
+      </w:r>
+      <w:proofErr w:type="spellEnd"/>
+      <w:r>
+        <w:t>:</w:t>
       </w:r>
     </w:p>
     <w:p>
@@ -842,9 +2485,221 @@
       <w:pPr>
         <w:pStyle w:val="ListParagraph"/>
       </w:pPr>
-      <w:r>
-        <w:lastRenderedPageBreak/>
-        <w:t>Nhưng output mình lại ra thế này: Mặc dù mình có 1 địa điểm thôi nhé, và type hiện trên result không đúng với type mình chọn ban đầu và vị trí nữa:</w:t>
+      <w:proofErr w:type="spellStart"/>
+      <w:r>
+        <w:t>Nhưng</w:t>
+      </w:r>
+      <w:proofErr w:type="spellEnd"/>
+      <w:r>
+        <w:t xml:space="preserve"> output </w:t>
+      </w:r>
+      <w:proofErr w:type="spellStart"/>
+      <w:r>
+        <w:t>mình</w:t>
+      </w:r>
+      <w:proofErr w:type="spellEnd"/>
+      <w:r>
+        <w:t xml:space="preserve"> </w:t>
+      </w:r>
+      <w:proofErr w:type="spellStart"/>
+      <w:r>
+        <w:t>lại</w:t>
+      </w:r>
+      <w:proofErr w:type="spellEnd"/>
+      <w:r>
+        <w:t xml:space="preserve"> </w:t>
+      </w:r>
+      <w:proofErr w:type="spellStart"/>
+      <w:r>
+        <w:t>ra</w:t>
+      </w:r>
+      <w:proofErr w:type="spellEnd"/>
+      <w:r>
+        <w:t xml:space="preserve"> </w:t>
+      </w:r>
+      <w:proofErr w:type="spellStart"/>
+      <w:r>
+        <w:t>thế</w:t>
+      </w:r>
+      <w:proofErr w:type="spellEnd"/>
+      <w:r>
+        <w:t xml:space="preserve"> </w:t>
+      </w:r>
+      <w:proofErr w:type="spellStart"/>
+      <w:r>
+        <w:t>này</w:t>
+      </w:r>
+      <w:proofErr w:type="spellEnd"/>
+      <w:r>
+        <w:t xml:space="preserve">: </w:t>
+      </w:r>
+      <w:proofErr w:type="spellStart"/>
+      <w:r>
+        <w:t>Mặc</w:t>
+      </w:r>
+      <w:proofErr w:type="spellEnd"/>
+      <w:r>
+        <w:t xml:space="preserve"> </w:t>
+      </w:r>
+      <w:proofErr w:type="spellStart"/>
+      <w:r>
+        <w:t>dù</w:t>
+      </w:r>
+      <w:proofErr w:type="spellEnd"/>
+      <w:r>
+        <w:t xml:space="preserve"> </w:t>
+      </w:r>
+      <w:proofErr w:type="spellStart"/>
+      <w:r>
+        <w:t>mình</w:t>
+      </w:r>
+      <w:proofErr w:type="spellEnd"/>
+      <w:r>
+        <w:t xml:space="preserve"> </w:t>
+      </w:r>
+      <w:proofErr w:type="spellStart"/>
+      <w:r>
+        <w:t>có</w:t>
+      </w:r>
+      <w:proofErr w:type="spellEnd"/>
+      <w:r>
+        <w:t xml:space="preserve"> 1 </w:t>
+      </w:r>
+      <w:proofErr w:type="spellStart"/>
+      <w:r>
+        <w:t>địa</w:t>
+      </w:r>
+      <w:proofErr w:type="spellEnd"/>
+      <w:r>
+        <w:t xml:space="preserve"> </w:t>
+      </w:r>
+      <w:proofErr w:type="spellStart"/>
+      <w:r>
+        <w:t>điểm</w:t>
+      </w:r>
+      <w:proofErr w:type="spellEnd"/>
+      <w:r>
+        <w:t xml:space="preserve"> </w:t>
+      </w:r>
+      <w:proofErr w:type="spellStart"/>
+      <w:r>
+        <w:t>thôi</w:t>
+      </w:r>
+      <w:proofErr w:type="spellEnd"/>
+      <w:r>
+        <w:t xml:space="preserve"> </w:t>
+      </w:r>
+      <w:proofErr w:type="spellStart"/>
+      <w:r>
+        <w:t>nhé</w:t>
+      </w:r>
+      <w:proofErr w:type="spellEnd"/>
+      <w:r>
+        <w:t xml:space="preserve">, </w:t>
+      </w:r>
+      <w:proofErr w:type="spellStart"/>
+      <w:r>
+        <w:t>và</w:t>
+      </w:r>
+      <w:proofErr w:type="spellEnd"/>
+      <w:r>
+        <w:t xml:space="preserve"> type </w:t>
+      </w:r>
+      <w:proofErr w:type="spellStart"/>
+      <w:r>
+        <w:t>hiện</w:t>
+      </w:r>
+      <w:proofErr w:type="spellEnd"/>
+      <w:r>
+        <w:t xml:space="preserve"> </w:t>
+      </w:r>
+      <w:proofErr w:type="spellStart"/>
+      <w:r>
+        <w:t>trên</w:t>
+      </w:r>
+      <w:proofErr w:type="spellEnd"/>
+      <w:r>
+        <w:t xml:space="preserve"> result </w:t>
+      </w:r>
+      <w:proofErr w:type="spellStart"/>
+      <w:r>
+        <w:t>không</w:t>
+      </w:r>
+      <w:proofErr w:type="spellEnd"/>
+      <w:r>
+        <w:t xml:space="preserve"> </w:t>
+      </w:r>
+      <w:proofErr w:type="spellStart"/>
+      <w:r>
+        <w:t>đúng</w:t>
+      </w:r>
+      <w:proofErr w:type="spellEnd"/>
+      <w:r>
+        <w:t xml:space="preserve"> </w:t>
+      </w:r>
+      <w:proofErr w:type="spellStart"/>
+      <w:r>
+        <w:t>với</w:t>
+      </w:r>
+      <w:proofErr w:type="spellEnd"/>
+      <w:r>
+        <w:t xml:space="preserve"> type </w:t>
+      </w:r>
+      <w:proofErr w:type="spellStart"/>
+      <w:r>
+        <w:t>mình</w:t>
+      </w:r>
+      <w:proofErr w:type="spellEnd"/>
+      <w:r>
+        <w:t xml:space="preserve"> </w:t>
+      </w:r>
+      <w:proofErr w:type="spellStart"/>
+      <w:r>
+        <w:t>chọn</w:t>
+      </w:r>
+      <w:proofErr w:type="spellEnd"/>
+      <w:r>
+        <w:t xml:space="preserve"> ban </w:t>
+      </w:r>
+      <w:proofErr w:type="spellStart"/>
+      <w:r>
+        <w:t>đầu</w:t>
+      </w:r>
+      <w:proofErr w:type="spellEnd"/>
+      <w:r>
+        <w:t xml:space="preserve"> </w:t>
+      </w:r>
+      <w:proofErr w:type="spellStart"/>
+      <w:r>
+        <w:t>và</w:t>
+      </w:r>
+      <w:proofErr w:type="spellEnd"/>
+      <w:r>
+        <w:t xml:space="preserve"> </w:t>
+      </w:r>
+      <w:proofErr w:type="spellStart"/>
+      <w:r>
+        <w:t>vị</w:t>
+      </w:r>
+      <w:proofErr w:type="spellEnd"/>
+      <w:r>
+        <w:t xml:space="preserve"> </w:t>
+      </w:r>
+      <w:proofErr w:type="spellStart"/>
+      <w:r>
+        <w:t>trí</w:t>
+      </w:r>
+      <w:proofErr w:type="spellEnd"/>
+      <w:r>
+        <w:t xml:space="preserve"> </w:t>
+      </w:r>
+      <w:proofErr w:type="spellStart"/>
+      <w:r>
+        <w:t>nữa</w:t>
+      </w:r>
+      <w:proofErr w:type="spellEnd"/>
+      <w:r>
+        <w:t>:</w:t>
       </w:r>
     </w:p>
     <w:p>
@@ -916,17 +2771,123 @@
           <w:numId w:val="1"/>
         </w:numPr>
       </w:pPr>
-      <w:r>
-        <w:t>Khi mình click để “View detail of a post” thì mình có ý kiến thế này:</w:t>
-      </w:r>
-    </w:p>
-    <w:p>
-      <w:pPr>
-        <w:pStyle w:val="ListParagraph"/>
-      </w:pPr>
-      <w:r>
-        <w:t>+, Tittle không nên để chữ nghiêng</w:t>
-      </w:r>
+      <w:proofErr w:type="spellStart"/>
+      <w:r>
+        <w:t>Khi</w:t>
+      </w:r>
+      <w:proofErr w:type="spellEnd"/>
+      <w:r>
+        <w:t xml:space="preserve"> </w:t>
+      </w:r>
+      <w:proofErr w:type="spellStart"/>
+      <w:r>
+        <w:t>mình</w:t>
+      </w:r>
+      <w:proofErr w:type="spellEnd"/>
+      <w:r>
+        <w:t xml:space="preserve"> click </w:t>
+      </w:r>
+      <w:proofErr w:type="spellStart"/>
+      <w:r>
+        <w:t>để</w:t>
+      </w:r>
+      <w:proofErr w:type="spellEnd"/>
+      <w:r>
+        <w:t xml:space="preserve"> “View detail of a post” </w:t>
+      </w:r>
+      <w:proofErr w:type="spellStart"/>
+      <w:r>
+        <w:t>thì</w:t>
+      </w:r>
+      <w:proofErr w:type="spellEnd"/>
+      <w:r>
+        <w:t xml:space="preserve"> </w:t>
+      </w:r>
+      <w:proofErr w:type="spellStart"/>
+      <w:r>
+        <w:t>mình</w:t>
+      </w:r>
+      <w:proofErr w:type="spellEnd"/>
+      <w:r>
+        <w:t xml:space="preserve"> </w:t>
+      </w:r>
+      <w:proofErr w:type="spellStart"/>
+      <w:r>
+        <w:t>có</w:t>
+      </w:r>
+      <w:proofErr w:type="spellEnd"/>
+      <w:r>
+        <w:t xml:space="preserve"> ý </w:t>
+      </w:r>
+      <w:proofErr w:type="spellStart"/>
+      <w:r>
+        <w:t>kiến</w:t>
+      </w:r>
+      <w:proofErr w:type="spellEnd"/>
+      <w:r>
+        <w:t xml:space="preserve"> </w:t>
+      </w:r>
+      <w:proofErr w:type="spellStart"/>
+      <w:r>
+        <w:t>thế</w:t>
+      </w:r>
+      <w:proofErr w:type="spellEnd"/>
+      <w:r>
+        <w:t xml:space="preserve"> </w:t>
+      </w:r>
+      <w:proofErr w:type="spellStart"/>
+      <w:r>
+        <w:t>này</w:t>
+      </w:r>
+      <w:proofErr w:type="spellEnd"/>
+      <w:r>
+        <w:t>:</w:t>
+      </w:r>
+    </w:p>
+    <w:p>
+      <w:pPr>
+        <w:pStyle w:val="ListParagraph"/>
+      </w:pPr>
+      <w:r>
+        <w:t xml:space="preserve">+, Tittle </w:t>
+      </w:r>
+      <w:proofErr w:type="spellStart"/>
+      <w:r>
+        <w:t>không</w:t>
+      </w:r>
+      <w:proofErr w:type="spellEnd"/>
+      <w:r>
+        <w:t xml:space="preserve"> </w:t>
+      </w:r>
+      <w:proofErr w:type="spellStart"/>
+      <w:r>
+        <w:t>nên</w:t>
+      </w:r>
+      <w:proofErr w:type="spellEnd"/>
+      <w:r>
+        <w:t xml:space="preserve"> </w:t>
+      </w:r>
+      <w:proofErr w:type="spellStart"/>
+      <w:r>
+        <w:t>để</w:t>
+      </w:r>
+      <w:proofErr w:type="spellEnd"/>
+      <w:r>
+        <w:t xml:space="preserve"> </w:t>
+      </w:r>
+      <w:proofErr w:type="spellStart"/>
+      <w:r>
+        <w:t>chữ</w:t>
+      </w:r>
+      <w:proofErr w:type="spellEnd"/>
+      <w:r>
+        <w:t xml:space="preserve"> </w:t>
+      </w:r>
+      <w:proofErr w:type="spellStart"/>
+      <w:r>
+        <w:t>nghiêng</w:t>
+      </w:r>
+      <w:proofErr w:type="spellEnd"/>
     </w:p>
     <w:p>
       <w:pPr>
@@ -949,8 +2910,152 @@
           <w:numId w:val="1"/>
         </w:numPr>
       </w:pPr>
-      <w:r>
-        <w:t xml:space="preserve">Cái này làm lại CSS nhé, cái pop up này nhìn nó bị lệch tone, với Hyperlink thì nên để theo chuẩn nhé. </w:t>
+      <w:proofErr w:type="spellStart"/>
+      <w:r>
+        <w:lastRenderedPageBreak/>
+        <w:t>Cái</w:t>
+      </w:r>
+      <w:proofErr w:type="spellEnd"/>
+      <w:r>
+        <w:t xml:space="preserve"> </w:t>
+      </w:r>
+      <w:proofErr w:type="spellStart"/>
+      <w:r>
+        <w:t>này</w:t>
+      </w:r>
+      <w:proofErr w:type="spellEnd"/>
+      <w:r>
+        <w:t xml:space="preserve"> </w:t>
+      </w:r>
+      <w:proofErr w:type="spellStart"/>
+      <w:r>
+        <w:t>làm</w:t>
+      </w:r>
+      <w:proofErr w:type="spellEnd"/>
+      <w:r>
+        <w:t xml:space="preserve"> </w:t>
+      </w:r>
+      <w:proofErr w:type="spellStart"/>
+      <w:r>
+        <w:t>lại</w:t>
+      </w:r>
+      <w:proofErr w:type="spellEnd"/>
+      <w:r>
+        <w:t xml:space="preserve"> CSS </w:t>
+      </w:r>
+      <w:proofErr w:type="spellStart"/>
+      <w:r>
+        <w:t>nhé</w:t>
+      </w:r>
+      <w:proofErr w:type="spellEnd"/>
+      <w:r>
+        <w:t xml:space="preserve">, </w:t>
+      </w:r>
+      <w:proofErr w:type="spellStart"/>
+      <w:r>
+        <w:t>cái</w:t>
+      </w:r>
+      <w:proofErr w:type="spellEnd"/>
+      <w:r>
+        <w:t xml:space="preserve"> pop up </w:t>
+      </w:r>
+      <w:proofErr w:type="spellStart"/>
+      <w:r>
+        <w:t>này</w:t>
+      </w:r>
+      <w:proofErr w:type="spellEnd"/>
+      <w:r>
+        <w:t xml:space="preserve"> </w:t>
+      </w:r>
+      <w:proofErr w:type="spellStart"/>
+      <w:r>
+        <w:t>nhìn</w:t>
+      </w:r>
+      <w:proofErr w:type="spellEnd"/>
+      <w:r>
+        <w:t xml:space="preserve"> </w:t>
+      </w:r>
+      <w:proofErr w:type="spellStart"/>
+      <w:r>
+        <w:t>nó</w:t>
+      </w:r>
+      <w:proofErr w:type="spellEnd"/>
+      <w:r>
+        <w:t xml:space="preserve"> </w:t>
+      </w:r>
+      <w:proofErr w:type="spellStart"/>
+      <w:r>
+        <w:t>bị</w:t>
+      </w:r>
+      <w:proofErr w:type="spellEnd"/>
+      <w:r>
+        <w:t xml:space="preserve"> </w:t>
+      </w:r>
+      <w:proofErr w:type="spellStart"/>
+      <w:r>
+        <w:t>lệch</w:t>
+      </w:r>
+      <w:proofErr w:type="spellEnd"/>
+      <w:r>
+        <w:t xml:space="preserve"> tone, </w:t>
+      </w:r>
+      <w:proofErr w:type="spellStart"/>
+      <w:r>
+        <w:t>với</w:t>
+      </w:r>
+      <w:proofErr w:type="spellEnd"/>
+      <w:r>
+        <w:t xml:space="preserve"> Hyperlink </w:t>
+      </w:r>
+      <w:proofErr w:type="spellStart"/>
+      <w:r>
+        <w:t>thì</w:t>
+      </w:r>
+      <w:proofErr w:type="spellEnd"/>
+      <w:r>
+        <w:t xml:space="preserve"> </w:t>
+      </w:r>
+      <w:proofErr w:type="spellStart"/>
+      <w:r>
+        <w:t>nên</w:t>
+      </w:r>
+      <w:proofErr w:type="spellEnd"/>
+      <w:r>
+        <w:t xml:space="preserve"> </w:t>
+      </w:r>
+      <w:proofErr w:type="spellStart"/>
+      <w:r>
+        <w:t>để</w:t>
+      </w:r>
+      <w:proofErr w:type="spellEnd"/>
+      <w:r>
+        <w:t xml:space="preserve"> </w:t>
+      </w:r>
+      <w:proofErr w:type="spellStart"/>
+      <w:proofErr w:type="gramStart"/>
+      <w:r>
+        <w:t>theo</w:t>
+      </w:r>
+      <w:proofErr w:type="spellEnd"/>
+      <w:proofErr w:type="gramEnd"/>
+      <w:r>
+        <w:t xml:space="preserve"> </w:t>
+      </w:r>
+      <w:proofErr w:type="spellStart"/>
+      <w:r>
+        <w:t>chuẩn</w:t>
+      </w:r>
+      <w:proofErr w:type="spellEnd"/>
+      <w:r>
+        <w:t xml:space="preserve"> </w:t>
+      </w:r>
+      <w:proofErr w:type="spellStart"/>
+      <w:r>
+        <w:t>nhé</w:t>
+      </w:r>
+      <w:proofErr w:type="spellEnd"/>
+      <w:r>
+        <w:t xml:space="preserve">. </w:t>
       </w:r>
       <w:r>
         <w:sym w:font="Wingdings" w:char="F04A"/>
@@ -1015,14 +3120,147 @@
           <w:numId w:val="1"/>
         </w:numPr>
       </w:pPr>
-      <w:r>
-        <w:t xml:space="preserve">Cái “Kết quả ưa thích” </w:t>
+      <w:proofErr w:type="spellStart"/>
+      <w:r>
+        <w:t>Cái</w:t>
+      </w:r>
+      <w:proofErr w:type="spellEnd"/>
+      <w:r>
+        <w:t xml:space="preserve"> “</w:t>
+      </w:r>
+      <w:proofErr w:type="spellStart"/>
+      <w:r>
+        <w:t>Kết</w:t>
+      </w:r>
+      <w:proofErr w:type="spellEnd"/>
+      <w:r>
+        <w:t xml:space="preserve"> </w:t>
+      </w:r>
+      <w:proofErr w:type="spellStart"/>
+      <w:r>
+        <w:t>quả</w:t>
+      </w:r>
+      <w:proofErr w:type="spellEnd"/>
+      <w:r>
+        <w:t xml:space="preserve"> </w:t>
+      </w:r>
+      <w:proofErr w:type="spellStart"/>
+      <w:r>
+        <w:t>ưa</w:t>
+      </w:r>
+      <w:proofErr w:type="spellEnd"/>
+      <w:r>
+        <w:t xml:space="preserve"> </w:t>
+      </w:r>
+      <w:proofErr w:type="spellStart"/>
+      <w:r>
+        <w:t>thích</w:t>
+      </w:r>
+      <w:proofErr w:type="spellEnd"/>
+      <w:r>
+        <w:t xml:space="preserve">” </w:t>
       </w:r>
       <w:r>
         <w:sym w:font="Wingdings" w:char="F0E0"/>
       </w:r>
       <w:r>
-        <w:t xml:space="preserve"> Coder làm thế nào để click ngoài vùng đó là thoát được Pop up đó nhé. </w:t>
+        <w:t xml:space="preserve"> Coder </w:t>
+      </w:r>
+      <w:proofErr w:type="spellStart"/>
+      <w:r>
+        <w:t>làm</w:t>
+      </w:r>
+      <w:proofErr w:type="spellEnd"/>
+      <w:r>
+        <w:t xml:space="preserve"> </w:t>
+      </w:r>
+      <w:proofErr w:type="spellStart"/>
+      <w:r>
+        <w:t>thế</w:t>
+      </w:r>
+      <w:proofErr w:type="spellEnd"/>
+      <w:r>
+        <w:t xml:space="preserve"> </w:t>
+      </w:r>
+      <w:proofErr w:type="spellStart"/>
+      <w:r>
+        <w:t>nào</w:t>
+      </w:r>
+      <w:proofErr w:type="spellEnd"/>
+      <w:r>
+        <w:t xml:space="preserve"> </w:t>
+      </w:r>
+      <w:proofErr w:type="spellStart"/>
+      <w:r>
+        <w:t>để</w:t>
+      </w:r>
+      <w:proofErr w:type="spellEnd"/>
+      <w:r>
+        <w:t xml:space="preserve"> click </w:t>
+      </w:r>
+      <w:proofErr w:type="spellStart"/>
+      <w:r>
+        <w:t>ngoài</w:t>
+      </w:r>
+      <w:proofErr w:type="spellEnd"/>
+      <w:r>
+        <w:t xml:space="preserve"> </w:t>
+      </w:r>
+      <w:proofErr w:type="spellStart"/>
+      <w:r>
+        <w:t>vùng</w:t>
+      </w:r>
+      <w:proofErr w:type="spellEnd"/>
+      <w:r>
+        <w:t xml:space="preserve"> </w:t>
+      </w:r>
+      <w:proofErr w:type="spellStart"/>
+      <w:r>
+        <w:t>đó</w:t>
+      </w:r>
+      <w:proofErr w:type="spellEnd"/>
+      <w:r>
+        <w:t xml:space="preserve"> </w:t>
+      </w:r>
+      <w:proofErr w:type="spellStart"/>
+      <w:r>
+        <w:t>là</w:t>
+      </w:r>
+      <w:proofErr w:type="spellEnd"/>
+      <w:r>
+        <w:t xml:space="preserve"> </w:t>
+      </w:r>
+      <w:proofErr w:type="spellStart"/>
+      <w:r>
+        <w:t>thoát</w:t>
+      </w:r>
+      <w:proofErr w:type="spellEnd"/>
+      <w:r>
+        <w:t xml:space="preserve"> </w:t>
+      </w:r>
+      <w:proofErr w:type="spellStart"/>
+      <w:r>
+        <w:t>được</w:t>
+      </w:r>
+      <w:proofErr w:type="spellEnd"/>
+      <w:r>
+        <w:t xml:space="preserve"> Pop up </w:t>
+      </w:r>
+      <w:proofErr w:type="spellStart"/>
+      <w:r>
+        <w:t>đó</w:t>
+      </w:r>
+      <w:proofErr w:type="spellEnd"/>
+      <w:r>
+        <w:t xml:space="preserve"> </w:t>
+      </w:r>
+      <w:proofErr w:type="spellStart"/>
+      <w:r>
+        <w:t>nhé</w:t>
+      </w:r>
+      <w:proofErr w:type="spellEnd"/>
+      <w:r>
+        <w:t xml:space="preserve">. </w:t>
       </w:r>
     </w:p>
     <w:p>
@@ -1089,18 +3327,191 @@
           <w:numId w:val="1"/>
         </w:numPr>
       </w:pPr>
-      <w:r>
-        <w:t xml:space="preserve">Thêm vào </w:t>
+      <w:proofErr w:type="spellStart"/>
+      <w:r>
+        <w:t>Thêm</w:t>
+      </w:r>
+      <w:proofErr w:type="spellEnd"/>
+      <w:r>
+        <w:t xml:space="preserve"> </w:t>
+      </w:r>
+      <w:proofErr w:type="spellStart"/>
+      <w:r>
+        <w:t>vào</w:t>
+      </w:r>
+      <w:proofErr w:type="spellEnd"/>
+      <w:r>
+        <w:t xml:space="preserve"> </w:t>
       </w:r>
       <w:r>
         <w:rPr>
           <w:b/>
           <w:highlight w:val="yellow"/>
         </w:rPr>
-        <w:t>“Favourite list”</w:t>
-      </w:r>
-      <w:r>
-        <w:t xml:space="preserve"> thì cái Ngôi sao nên thay đổi trạng thái để nó biết là nó đã “Add to favourite list” hay chưa nhé.</w:t>
+        <w:t>“</w:t>
+      </w:r>
+      <w:proofErr w:type="spellStart"/>
+      <w:r>
+        <w:rPr>
+          <w:b/>
+          <w:highlight w:val="yellow"/>
+        </w:rPr>
+        <w:t>Favourite</w:t>
+      </w:r>
+      <w:proofErr w:type="spellEnd"/>
+      <w:r>
+        <w:rPr>
+          <w:b/>
+          <w:highlight w:val="yellow"/>
+        </w:rPr>
+        <w:t xml:space="preserve"> list”</w:t>
+      </w:r>
+      <w:r>
+        <w:t xml:space="preserve"> </w:t>
+      </w:r>
+      <w:proofErr w:type="spellStart"/>
+      <w:r>
+        <w:t>thì</w:t>
+      </w:r>
+      <w:proofErr w:type="spellEnd"/>
+      <w:r>
+        <w:t xml:space="preserve"> </w:t>
+      </w:r>
+      <w:proofErr w:type="spellStart"/>
+      <w:r>
+        <w:t>cái</w:t>
+      </w:r>
+      <w:proofErr w:type="spellEnd"/>
+      <w:r>
+        <w:t xml:space="preserve"> </w:t>
+      </w:r>
+      <w:proofErr w:type="spellStart"/>
+      <w:r>
+        <w:t>Ngôi</w:t>
+      </w:r>
+      <w:proofErr w:type="spellEnd"/>
+      <w:r>
+        <w:t xml:space="preserve"> </w:t>
+      </w:r>
+      <w:proofErr w:type="spellStart"/>
+      <w:r>
+        <w:t>sao</w:t>
+      </w:r>
+      <w:proofErr w:type="spellEnd"/>
+      <w:r>
+        <w:t xml:space="preserve"> </w:t>
+      </w:r>
+      <w:proofErr w:type="spellStart"/>
+      <w:r>
+        <w:t>nên</w:t>
+      </w:r>
+      <w:proofErr w:type="spellEnd"/>
+      <w:r>
+        <w:t xml:space="preserve"> </w:t>
+      </w:r>
+      <w:proofErr w:type="spellStart"/>
+      <w:r>
+        <w:t>thay</w:t>
+      </w:r>
+      <w:proofErr w:type="spellEnd"/>
+      <w:r>
+        <w:t xml:space="preserve"> </w:t>
+      </w:r>
+      <w:proofErr w:type="spellStart"/>
+      <w:r>
+        <w:t>đổi</w:t>
+      </w:r>
+      <w:proofErr w:type="spellEnd"/>
+      <w:r>
+        <w:t xml:space="preserve"> </w:t>
+      </w:r>
+      <w:proofErr w:type="spellStart"/>
+      <w:r>
+        <w:t>trạng</w:t>
+      </w:r>
+      <w:proofErr w:type="spellEnd"/>
+      <w:r>
+        <w:t xml:space="preserve"> </w:t>
+      </w:r>
+      <w:proofErr w:type="spellStart"/>
+      <w:r>
+        <w:t>thái</w:t>
+      </w:r>
+      <w:proofErr w:type="spellEnd"/>
+      <w:r>
+        <w:t xml:space="preserve"> </w:t>
+      </w:r>
+      <w:proofErr w:type="spellStart"/>
+      <w:r>
+        <w:t>để</w:t>
+      </w:r>
+      <w:proofErr w:type="spellEnd"/>
+      <w:r>
+        <w:t xml:space="preserve"> </w:t>
+      </w:r>
+      <w:proofErr w:type="spellStart"/>
+      <w:r>
+        <w:t>nó</w:t>
+      </w:r>
+      <w:proofErr w:type="spellEnd"/>
+      <w:r>
+        <w:t xml:space="preserve"> </w:t>
+      </w:r>
+      <w:proofErr w:type="spellStart"/>
+      <w:r>
+        <w:t>biết</w:t>
+      </w:r>
+      <w:proofErr w:type="spellEnd"/>
+      <w:r>
+        <w:t xml:space="preserve"> </w:t>
+      </w:r>
+      <w:proofErr w:type="spellStart"/>
+      <w:r>
+        <w:t>là</w:t>
+      </w:r>
+      <w:proofErr w:type="spellEnd"/>
+      <w:r>
+        <w:t xml:space="preserve"> </w:t>
+      </w:r>
+      <w:proofErr w:type="spellStart"/>
+      <w:r>
+        <w:t>nó</w:t>
+      </w:r>
+      <w:proofErr w:type="spellEnd"/>
+      <w:r>
+        <w:t xml:space="preserve"> </w:t>
+      </w:r>
+      <w:proofErr w:type="spellStart"/>
+      <w:r>
+        <w:t>đã</w:t>
+      </w:r>
+      <w:proofErr w:type="spellEnd"/>
+      <w:r>
+        <w:t xml:space="preserve"> “Add to </w:t>
+      </w:r>
+      <w:proofErr w:type="spellStart"/>
+      <w:r>
+        <w:t>favourite</w:t>
+      </w:r>
+      <w:proofErr w:type="spellEnd"/>
+      <w:r>
+        <w:t xml:space="preserve"> list” hay </w:t>
+      </w:r>
+      <w:proofErr w:type="spellStart"/>
+      <w:r>
+        <w:t>chưa</w:t>
+      </w:r>
+      <w:proofErr w:type="spellEnd"/>
+      <w:r>
+        <w:t xml:space="preserve"> </w:t>
+      </w:r>
+      <w:proofErr w:type="spellStart"/>
+      <w:r>
+        <w:t>nhé</w:t>
+      </w:r>
+      <w:proofErr w:type="spellEnd"/>
+      <w:r>
+        <w:t>.</w:t>
       </w:r>
     </w:p>
     <w:p>
@@ -1111,7 +3522,6 @@
         <w:rPr>
           <w:noProof/>
         </w:rPr>
-        <w:lastRenderedPageBreak/>
         <w:drawing>
           <wp:inline distT="0" distB="0" distL="0" distR="0">
             <wp:extent cx="4010585" cy="1105054"/>
@@ -1162,6 +3572,1486 @@
           <w:ilvl w:val="0"/>
           <w:numId w:val="1"/>
         </w:numPr>
+      </w:pPr>
+      <w:proofErr w:type="spellStart"/>
+      <w:r>
+        <w:t>Em</w:t>
+      </w:r>
+      <w:proofErr w:type="spellEnd"/>
+      <w:r>
+        <w:t xml:space="preserve"> </w:t>
+      </w:r>
+      <w:proofErr w:type="spellStart"/>
+      <w:r>
+        <w:t>không</w:t>
+      </w:r>
+      <w:proofErr w:type="spellEnd"/>
+      <w:r>
+        <w:t xml:space="preserve"> so </w:t>
+      </w:r>
+      <w:proofErr w:type="spellStart"/>
+      <w:r>
+        <w:t>sánh</w:t>
+      </w:r>
+      <w:proofErr w:type="spellEnd"/>
+      <w:r>
+        <w:t xml:space="preserve"> </w:t>
+      </w:r>
+      <w:proofErr w:type="spellStart"/>
+      <w:r>
+        <w:t>được</w:t>
+      </w:r>
+      <w:proofErr w:type="spellEnd"/>
+      <w:r>
+        <w:t xml:space="preserve">. </w:t>
+      </w:r>
+      <w:proofErr w:type="spellStart"/>
+      <w:r>
+        <w:t>Xem</w:t>
+      </w:r>
+      <w:proofErr w:type="spellEnd"/>
+      <w:r>
+        <w:t xml:space="preserve"> </w:t>
+      </w:r>
+      <w:proofErr w:type="spellStart"/>
+      <w:r>
+        <w:t>lại</w:t>
+      </w:r>
+      <w:proofErr w:type="spellEnd"/>
+      <w:r>
+        <w:t xml:space="preserve"> </w:t>
+      </w:r>
+      <w:proofErr w:type="spellStart"/>
+      <w:r>
+        <w:t>nha</w:t>
+      </w:r>
+      <w:proofErr w:type="spellEnd"/>
+    </w:p>
+    <w:p>
+      <w:pPr>
+        <w:pStyle w:val="ListParagraph"/>
+      </w:pPr>
+      <w:r>
+        <w:rPr>
+          <w:noProof/>
+        </w:rPr>
+        <w:drawing>
+          <wp:inline distT="0" distB="0" distL="0" distR="0">
+            <wp:extent cx="5363324" cy="1600423"/>
+            <wp:effectExtent l="0" t="0" r="8890" b="0"/>
+            <wp:docPr id="16" name="Picture 16"/>
+            <wp:cNvGraphicFramePr>
+              <a:graphicFrameLocks xmlns:a="http://schemas.openxmlformats.org/drawingml/2006/main" noChangeAspect="1"/>
+            </wp:cNvGraphicFramePr>
+            <a:graphic xmlns:a="http://schemas.openxmlformats.org/drawingml/2006/main">
+              <a:graphicData uri="http://schemas.openxmlformats.org/drawingml/2006/picture">
+                <pic:pic xmlns:pic="http://schemas.openxmlformats.org/drawingml/2006/picture">
+                  <pic:nvPicPr>
+                    <pic:cNvPr id="0" name="so sanh.PNG"/>
+                    <pic:cNvPicPr/>
+                  </pic:nvPicPr>
+                  <pic:blipFill>
+                    <a:blip r:embed="rId21">
+                      <a:extLst>
+                        <a:ext uri="{28A0092B-C50C-407E-A947-70E740481C1C}">
+                          <a14:useLocalDpi xmlns:a14="http://schemas.microsoft.com/office/drawing/2010/main" val="0"/>
+                        </a:ext>
+                      </a:extLst>
+                    </a:blip>
+                    <a:stretch>
+                      <a:fillRect/>
+                    </a:stretch>
+                  </pic:blipFill>
+                  <pic:spPr>
+                    <a:xfrm>
+                      <a:off x="0" y="0"/>
+                      <a:ext cx="5363324" cy="1600423"/>
+                    </a:xfrm>
+                    <a:prstGeom prst="rect">
+                      <a:avLst/>
+                    </a:prstGeom>
+                  </pic:spPr>
+                </pic:pic>
+              </a:graphicData>
+            </a:graphic>
+          </wp:inline>
+        </w:drawing>
+      </w:r>
+    </w:p>
+    <w:p>
+      <w:pPr>
+        <w:pStyle w:val="ListParagraph"/>
+      </w:pPr>
+    </w:p>
+    <w:p>
+      <w:pPr>
+        <w:pStyle w:val="ListParagraph"/>
+      </w:pPr>
+    </w:p>
+    <w:p>
+      <w:pPr>
+        <w:pStyle w:val="ListParagraph"/>
+        <w:numPr>
+          <w:ilvl w:val="0"/>
+          <w:numId w:val="1"/>
+        </w:numPr>
+      </w:pPr>
+      <w:r>
+        <w:lastRenderedPageBreak/>
+        <w:t>Account User</w:t>
+      </w:r>
+    </w:p>
+    <w:p>
+      <w:pPr>
+        <w:pStyle w:val="ListParagraph"/>
+      </w:pPr>
+      <w:r>
+        <w:t xml:space="preserve">+ </w:t>
+      </w:r>
+      <w:proofErr w:type="spellStart"/>
+      <w:r>
+        <w:t>Phần</w:t>
+      </w:r>
+      <w:proofErr w:type="spellEnd"/>
+      <w:r>
+        <w:t xml:space="preserve"> </w:t>
+      </w:r>
+      <w:proofErr w:type="spellStart"/>
+      <w:r>
+        <w:t>này</w:t>
+      </w:r>
+      <w:proofErr w:type="spellEnd"/>
+      <w:r>
+        <w:t xml:space="preserve"> </w:t>
+      </w:r>
+      <w:proofErr w:type="spellStart"/>
+      <w:r>
+        <w:t>nên</w:t>
+      </w:r>
+      <w:proofErr w:type="spellEnd"/>
+      <w:r>
+        <w:t xml:space="preserve"> </w:t>
+      </w:r>
+      <w:proofErr w:type="spellStart"/>
+      <w:r>
+        <w:t>để</w:t>
+      </w:r>
+      <w:proofErr w:type="spellEnd"/>
+      <w:r>
+        <w:t xml:space="preserve"> </w:t>
+      </w:r>
+      <w:proofErr w:type="spellStart"/>
+      <w:r>
+        <w:t>cùng</w:t>
+      </w:r>
+      <w:proofErr w:type="spellEnd"/>
+      <w:r>
+        <w:t xml:space="preserve"> </w:t>
+      </w:r>
+      <w:proofErr w:type="spellStart"/>
+      <w:r>
+        <w:t>một</w:t>
+      </w:r>
+      <w:proofErr w:type="spellEnd"/>
+      <w:r>
+        <w:t xml:space="preserve"> font </w:t>
+      </w:r>
+      <w:proofErr w:type="spellStart"/>
+      <w:r>
+        <w:t>cho</w:t>
+      </w:r>
+      <w:proofErr w:type="spellEnd"/>
+      <w:r>
+        <w:t xml:space="preserve"> </w:t>
+      </w:r>
+      <w:proofErr w:type="spellStart"/>
+      <w:r>
+        <w:t>các</w:t>
+      </w:r>
+      <w:proofErr w:type="spellEnd"/>
+      <w:r>
+        <w:t xml:space="preserve"> tab, </w:t>
+      </w:r>
+      <w:proofErr w:type="spellStart"/>
+      <w:r>
+        <w:t>đừng</w:t>
+      </w:r>
+      <w:proofErr w:type="spellEnd"/>
+      <w:r>
+        <w:t xml:space="preserve"> </w:t>
+      </w:r>
+      <w:proofErr w:type="spellStart"/>
+      <w:r>
+        <w:t>để</w:t>
+      </w:r>
+      <w:proofErr w:type="spellEnd"/>
+      <w:r>
+        <w:t xml:space="preserve"> “</w:t>
+      </w:r>
+      <w:proofErr w:type="spellStart"/>
+      <w:r>
+        <w:rPr>
+          <w:i/>
+        </w:rPr>
+        <w:t>Danh</w:t>
+      </w:r>
+      <w:proofErr w:type="spellEnd"/>
+      <w:r>
+        <w:rPr>
+          <w:i/>
+        </w:rPr>
+        <w:t xml:space="preserve"> </w:t>
+      </w:r>
+      <w:proofErr w:type="spellStart"/>
+      <w:r>
+        <w:rPr>
+          <w:i/>
+        </w:rPr>
+        <w:t>sách</w:t>
+      </w:r>
+      <w:proofErr w:type="spellEnd"/>
+      <w:r>
+        <w:rPr>
+          <w:i/>
+        </w:rPr>
+        <w:t xml:space="preserve"> </w:t>
+      </w:r>
+      <w:proofErr w:type="spellStart"/>
+      <w:r>
+        <w:rPr>
+          <w:i/>
+        </w:rPr>
+        <w:t>yêu</w:t>
+      </w:r>
+      <w:proofErr w:type="spellEnd"/>
+      <w:r>
+        <w:rPr>
+          <w:i/>
+        </w:rPr>
+        <w:t xml:space="preserve"> </w:t>
+      </w:r>
+      <w:proofErr w:type="spellStart"/>
+      <w:r>
+        <w:rPr>
+          <w:i/>
+        </w:rPr>
+        <w:t>thích</w:t>
+      </w:r>
+      <w:proofErr w:type="spellEnd"/>
+      <w:r>
+        <w:t xml:space="preserve">” </w:t>
+      </w:r>
+    </w:p>
+    <w:p>
+      <w:pPr>
+        <w:pStyle w:val="ListParagraph"/>
+      </w:pPr>
+      <w:r>
+        <w:t xml:space="preserve">+ </w:t>
+      </w:r>
+      <w:proofErr w:type="spellStart"/>
+      <w:r>
+        <w:t>Khi</w:t>
+      </w:r>
+      <w:proofErr w:type="spellEnd"/>
+      <w:r>
+        <w:t xml:space="preserve"> User, click </w:t>
+      </w:r>
+      <w:proofErr w:type="spellStart"/>
+      <w:r>
+        <w:t>vào</w:t>
+      </w:r>
+      <w:proofErr w:type="spellEnd"/>
+      <w:r>
+        <w:t xml:space="preserve"> 1 tab </w:t>
+      </w:r>
+      <w:proofErr w:type="spellStart"/>
+      <w:r>
+        <w:t>thì</w:t>
+      </w:r>
+      <w:proofErr w:type="spellEnd"/>
+      <w:r>
+        <w:t xml:space="preserve"> tab </w:t>
+      </w:r>
+      <w:proofErr w:type="spellStart"/>
+      <w:r>
+        <w:t>đó</w:t>
+      </w:r>
+      <w:proofErr w:type="spellEnd"/>
+      <w:r>
+        <w:t xml:space="preserve"> </w:t>
+      </w:r>
+      <w:proofErr w:type="spellStart"/>
+      <w:r>
+        <w:t>nên</w:t>
+      </w:r>
+      <w:proofErr w:type="spellEnd"/>
+      <w:r>
+        <w:t xml:space="preserve"> </w:t>
+      </w:r>
+      <w:proofErr w:type="spellStart"/>
+      <w:r>
+        <w:t>chuyển</w:t>
+      </w:r>
+      <w:proofErr w:type="spellEnd"/>
+      <w:r>
+        <w:t xml:space="preserve"> </w:t>
+      </w:r>
+      <w:proofErr w:type="spellStart"/>
+      <w:r>
+        <w:t>màu</w:t>
+      </w:r>
+      <w:proofErr w:type="spellEnd"/>
+      <w:r>
+        <w:t xml:space="preserve"> sang </w:t>
+      </w:r>
+      <w:proofErr w:type="spellStart"/>
+      <w:r>
+        <w:t>màu</w:t>
+      </w:r>
+      <w:proofErr w:type="spellEnd"/>
+      <w:r>
+        <w:t xml:space="preserve"> cam </w:t>
+      </w:r>
+      <w:proofErr w:type="spellStart"/>
+      <w:r>
+        <w:t>hoặc</w:t>
+      </w:r>
+      <w:proofErr w:type="spellEnd"/>
+      <w:r>
+        <w:t xml:space="preserve"> </w:t>
+      </w:r>
+      <w:proofErr w:type="spellStart"/>
+      <w:r>
+        <w:t>màu</w:t>
+      </w:r>
+      <w:proofErr w:type="spellEnd"/>
+      <w:r>
+        <w:t xml:space="preserve"> </w:t>
+      </w:r>
+      <w:proofErr w:type="spellStart"/>
+      <w:r>
+        <w:t>gì</w:t>
+      </w:r>
+      <w:proofErr w:type="spellEnd"/>
+      <w:r>
+        <w:t xml:space="preserve"> </w:t>
+      </w:r>
+      <w:proofErr w:type="spellStart"/>
+      <w:r>
+        <w:t>đó</w:t>
+      </w:r>
+      <w:proofErr w:type="spellEnd"/>
+      <w:r>
+        <w:t xml:space="preserve"> </w:t>
+      </w:r>
+      <w:proofErr w:type="spellStart"/>
+      <w:r>
+        <w:t>cho</w:t>
+      </w:r>
+      <w:proofErr w:type="spellEnd"/>
+      <w:r>
+        <w:t xml:space="preserve"> </w:t>
+      </w:r>
+      <w:proofErr w:type="spellStart"/>
+      <w:r>
+        <w:t>dễ</w:t>
+      </w:r>
+      <w:proofErr w:type="spellEnd"/>
+      <w:r>
+        <w:t xml:space="preserve"> </w:t>
+      </w:r>
+      <w:proofErr w:type="spellStart"/>
+      <w:r>
+        <w:t>nhận</w:t>
+      </w:r>
+      <w:proofErr w:type="spellEnd"/>
+      <w:r>
+        <w:t xml:space="preserve"> </w:t>
+      </w:r>
+      <w:proofErr w:type="spellStart"/>
+      <w:r>
+        <w:t>biết</w:t>
+      </w:r>
+      <w:proofErr w:type="spellEnd"/>
+      <w:r>
+        <w:t xml:space="preserve"> </w:t>
+      </w:r>
+      <w:proofErr w:type="spellStart"/>
+      <w:r>
+        <w:t>họ</w:t>
+      </w:r>
+      <w:proofErr w:type="spellEnd"/>
+      <w:r>
+        <w:t xml:space="preserve"> </w:t>
+      </w:r>
+      <w:proofErr w:type="spellStart"/>
+      <w:r>
+        <w:t>đang</w:t>
+      </w:r>
+      <w:proofErr w:type="spellEnd"/>
+      <w:r>
+        <w:t xml:space="preserve"> ở </w:t>
+      </w:r>
+      <w:proofErr w:type="spellStart"/>
+      <w:r>
+        <w:t>đâu</w:t>
+      </w:r>
+      <w:proofErr w:type="spellEnd"/>
+      <w:r>
+        <w:t>.</w:t>
+      </w:r>
+    </w:p>
+    <w:p>
+      <w:pPr>
+        <w:pStyle w:val="ListParagraph"/>
+      </w:pPr>
+      <w:r>
+        <w:rPr>
+          <w:noProof/>
+        </w:rPr>
+        <w:drawing>
+          <wp:inline distT="0" distB="0" distL="0" distR="0" wp14:anchorId="17A28F0B" wp14:editId="52564714">
+            <wp:extent cx="5943600" cy="1098550"/>
+            <wp:effectExtent l="0" t="0" r="0" b="6350"/>
+            <wp:docPr id="20" name="Picture 20"/>
+            <wp:cNvGraphicFramePr>
+              <a:graphicFrameLocks xmlns:a="http://schemas.openxmlformats.org/drawingml/2006/main" noChangeAspect="1"/>
+            </wp:cNvGraphicFramePr>
+            <a:graphic xmlns:a="http://schemas.openxmlformats.org/drawingml/2006/main">
+              <a:graphicData uri="http://schemas.openxmlformats.org/drawingml/2006/picture">
+                <pic:pic xmlns:pic="http://schemas.openxmlformats.org/drawingml/2006/picture">
+                  <pic:nvPicPr>
+                    <pic:cNvPr id="0" name="user-acc.PNG"/>
+                    <pic:cNvPicPr/>
+                  </pic:nvPicPr>
+                  <pic:blipFill>
+                    <a:blip r:embed="rId22">
+                      <a:extLst>
+                        <a:ext uri="{28A0092B-C50C-407E-A947-70E740481C1C}">
+                          <a14:useLocalDpi xmlns:a14="http://schemas.microsoft.com/office/drawing/2010/main" val="0"/>
+                        </a:ext>
+                      </a:extLst>
+                    </a:blip>
+                    <a:stretch>
+                      <a:fillRect/>
+                    </a:stretch>
+                  </pic:blipFill>
+                  <pic:spPr>
+                    <a:xfrm>
+                      <a:off x="0" y="0"/>
+                      <a:ext cx="5943600" cy="1098550"/>
+                    </a:xfrm>
+                    <a:prstGeom prst="rect">
+                      <a:avLst/>
+                    </a:prstGeom>
+                  </pic:spPr>
+                </pic:pic>
+              </a:graphicData>
+            </a:graphic>
+          </wp:inline>
+        </w:drawing>
+      </w:r>
+    </w:p>
+    <w:p>
+      <w:pPr>
+        <w:pStyle w:val="ListParagraph"/>
+      </w:pPr>
+      <w:r>
+        <w:t xml:space="preserve">+ Nut “Quay </w:t>
+      </w:r>
+      <w:proofErr w:type="spellStart"/>
+      <w:r>
+        <w:t>lại</w:t>
+      </w:r>
+      <w:proofErr w:type="spellEnd"/>
+      <w:r>
+        <w:t xml:space="preserve">” </w:t>
+      </w:r>
+      <w:proofErr w:type="spellStart"/>
+      <w:r>
+        <w:t>em</w:t>
+      </w:r>
+      <w:proofErr w:type="spellEnd"/>
+      <w:r>
+        <w:t xml:space="preserve"> </w:t>
+      </w:r>
+      <w:proofErr w:type="spellStart"/>
+      <w:r>
+        <w:t>nghĩ</w:t>
+      </w:r>
+      <w:proofErr w:type="spellEnd"/>
+      <w:r>
+        <w:t xml:space="preserve"> </w:t>
+      </w:r>
+      <w:proofErr w:type="spellStart"/>
+      <w:r>
+        <w:t>nên</w:t>
+      </w:r>
+      <w:proofErr w:type="spellEnd"/>
+      <w:r>
+        <w:t xml:space="preserve"> </w:t>
+      </w:r>
+      <w:proofErr w:type="spellStart"/>
+      <w:r>
+        <w:t>cho</w:t>
+      </w:r>
+      <w:proofErr w:type="spellEnd"/>
+      <w:r>
+        <w:t xml:space="preserve"> text </w:t>
+      </w:r>
+      <w:proofErr w:type="spellStart"/>
+      <w:r>
+        <w:t>vào</w:t>
+      </w:r>
+      <w:proofErr w:type="spellEnd"/>
+      <w:r>
+        <w:t xml:space="preserve"> 1 icon “</w:t>
+      </w:r>
+      <w:r>
+        <w:sym w:font="Wingdings" w:char="F0DF"/>
+      </w:r>
+      <w:r>
+        <w:t>”</w:t>
+      </w:r>
+    </w:p>
+    <w:p>
+      <w:pPr>
+        <w:pStyle w:val="ListParagraph"/>
+      </w:pPr>
+      <w:r>
+        <w:rPr>
+          <w:noProof/>
+        </w:rPr>
+        <w:drawing>
+          <wp:inline distT="0" distB="0" distL="0" distR="0">
+            <wp:extent cx="5943600" cy="770255"/>
+            <wp:effectExtent l="0" t="0" r="0" b="0"/>
+            <wp:docPr id="21" name="Picture 21"/>
+            <wp:cNvGraphicFramePr>
+              <a:graphicFrameLocks xmlns:a="http://schemas.openxmlformats.org/drawingml/2006/main" noChangeAspect="1"/>
+            </wp:cNvGraphicFramePr>
+            <a:graphic xmlns:a="http://schemas.openxmlformats.org/drawingml/2006/main">
+              <a:graphicData uri="http://schemas.openxmlformats.org/drawingml/2006/picture">
+                <pic:pic xmlns:pic="http://schemas.openxmlformats.org/drawingml/2006/picture">
+                  <pic:nvPicPr>
+                    <pic:cNvPr id="0" name="Back.PNG"/>
+                    <pic:cNvPicPr/>
+                  </pic:nvPicPr>
+                  <pic:blipFill>
+                    <a:blip r:embed="rId23">
+                      <a:extLst>
+                        <a:ext uri="{28A0092B-C50C-407E-A947-70E740481C1C}">
+                          <a14:useLocalDpi xmlns:a14="http://schemas.microsoft.com/office/drawing/2010/main" val="0"/>
+                        </a:ext>
+                      </a:extLst>
+                    </a:blip>
+                    <a:stretch>
+                      <a:fillRect/>
+                    </a:stretch>
+                  </pic:blipFill>
+                  <pic:spPr>
+                    <a:xfrm>
+                      <a:off x="0" y="0"/>
+                      <a:ext cx="5943600" cy="770255"/>
+                    </a:xfrm>
+                    <a:prstGeom prst="rect">
+                      <a:avLst/>
+                    </a:prstGeom>
+                  </pic:spPr>
+                </pic:pic>
+              </a:graphicData>
+            </a:graphic>
+          </wp:inline>
+        </w:drawing>
+      </w:r>
+    </w:p>
+    <w:p>
+      <w:pPr>
+        <w:pStyle w:val="ListParagraph"/>
+      </w:pPr>
+      <w:r>
+        <w:t xml:space="preserve">+ </w:t>
+      </w:r>
+      <w:proofErr w:type="spellStart"/>
+      <w:r>
+        <w:t>Khi</w:t>
+      </w:r>
+      <w:proofErr w:type="spellEnd"/>
+      <w:r>
+        <w:t xml:space="preserve"> </w:t>
+      </w:r>
+      <w:proofErr w:type="spellStart"/>
+      <w:r>
+        <w:t>đăng</w:t>
+      </w:r>
+      <w:proofErr w:type="spellEnd"/>
+      <w:r>
+        <w:t xml:space="preserve"> </w:t>
+      </w:r>
+      <w:proofErr w:type="spellStart"/>
+      <w:r>
+        <w:t>nhập</w:t>
+      </w:r>
+      <w:proofErr w:type="spellEnd"/>
+      <w:r>
+        <w:t xml:space="preserve">: </w:t>
+      </w:r>
+      <w:proofErr w:type="spellStart"/>
+      <w:r>
+        <w:t>Phần</w:t>
+      </w:r>
+      <w:proofErr w:type="spellEnd"/>
+      <w:r>
+        <w:t xml:space="preserve"> “</w:t>
+      </w:r>
+      <w:proofErr w:type="spellStart"/>
+      <w:r>
+        <w:t>Chào</w:t>
+      </w:r>
+      <w:proofErr w:type="spellEnd"/>
+      <w:r>
+        <w:t xml:space="preserve"> </w:t>
+      </w:r>
+      <w:proofErr w:type="spellStart"/>
+      <w:r>
+        <w:t>mừng</w:t>
+      </w:r>
+      <w:proofErr w:type="spellEnd"/>
+      <w:r>
+        <w:t xml:space="preserve"> </w:t>
+      </w:r>
+      <w:proofErr w:type="spellStart"/>
+      <w:r>
+        <w:t>bemkul</w:t>
+      </w:r>
+      <w:proofErr w:type="spellEnd"/>
+      <w:r>
+        <w:t xml:space="preserve">!” </w:t>
+      </w:r>
+      <w:r>
+        <w:sym w:font="Wingdings" w:char="F0E0"/>
+      </w:r>
+      <w:r>
+        <w:t xml:space="preserve"> </w:t>
+      </w:r>
+      <w:proofErr w:type="spellStart"/>
+      <w:proofErr w:type="gramStart"/>
+      <w:r>
+        <w:t>Nên</w:t>
+      </w:r>
+      <w:proofErr w:type="spellEnd"/>
+      <w:r>
+        <w:t xml:space="preserve"> </w:t>
+      </w:r>
+      <w:proofErr w:type="spellStart"/>
+      <w:r>
+        <w:t>để</w:t>
+      </w:r>
+      <w:proofErr w:type="spellEnd"/>
+      <w:r>
+        <w:t xml:space="preserve"> </w:t>
+      </w:r>
+      <w:proofErr w:type="spellStart"/>
+      <w:r>
+        <w:t>useraccount</w:t>
+      </w:r>
+      <w:proofErr w:type="spellEnd"/>
+      <w:r>
+        <w:t xml:space="preserve"> hyperlink </w:t>
+      </w:r>
+      <w:proofErr w:type="spellStart"/>
+      <w:r>
+        <w:t>hoặc</w:t>
+      </w:r>
+      <w:proofErr w:type="spellEnd"/>
+      <w:r>
+        <w:t xml:space="preserve"> </w:t>
+      </w:r>
+      <w:proofErr w:type="spellStart"/>
+      <w:r>
+        <w:t>dễ</w:t>
+      </w:r>
+      <w:proofErr w:type="spellEnd"/>
+      <w:r>
+        <w:t xml:space="preserve"> </w:t>
+      </w:r>
+      <w:proofErr w:type="spellStart"/>
+      <w:r>
+        <w:t>nhận</w:t>
+      </w:r>
+      <w:proofErr w:type="spellEnd"/>
+      <w:r>
+        <w:t xml:space="preserve"> </w:t>
+      </w:r>
+      <w:proofErr w:type="spellStart"/>
+      <w:r>
+        <w:t>biết</w:t>
+      </w:r>
+      <w:proofErr w:type="spellEnd"/>
+      <w:r>
+        <w:t xml:space="preserve"> </w:t>
+      </w:r>
+      <w:proofErr w:type="spellStart"/>
+      <w:r>
+        <w:t>hơn</w:t>
+      </w:r>
+      <w:proofErr w:type="spellEnd"/>
+      <w:r>
+        <w:t>.</w:t>
+      </w:r>
+      <w:bookmarkStart w:id="0" w:name="_GoBack"/>
+      <w:bookmarkEnd w:id="0"/>
+      <w:proofErr w:type="gramEnd"/>
+    </w:p>
+    <w:p>
+      <w:pPr>
+        <w:pStyle w:val="ListParagraph"/>
+      </w:pPr>
+      <w:r>
+        <w:rPr>
+          <w:noProof/>
+        </w:rPr>
+        <w:drawing>
+          <wp:inline distT="0" distB="0" distL="0" distR="0">
+            <wp:extent cx="5372850" cy="933580"/>
+            <wp:effectExtent l="0" t="0" r="0" b="0"/>
+            <wp:docPr id="17" name="Picture 17"/>
+            <wp:cNvGraphicFramePr>
+              <a:graphicFrameLocks xmlns:a="http://schemas.openxmlformats.org/drawingml/2006/main" noChangeAspect="1"/>
+            </wp:cNvGraphicFramePr>
+            <a:graphic xmlns:a="http://schemas.openxmlformats.org/drawingml/2006/main">
+              <a:graphicData uri="http://schemas.openxmlformats.org/drawingml/2006/picture">
+                <pic:pic xmlns:pic="http://schemas.openxmlformats.org/drawingml/2006/picture">
+                  <pic:nvPicPr>
+                    <pic:cNvPr id="0" name="Account.PNG"/>
+                    <pic:cNvPicPr/>
+                  </pic:nvPicPr>
+                  <pic:blipFill>
+                    <a:blip r:embed="rId24">
+                      <a:extLst>
+                        <a:ext uri="{28A0092B-C50C-407E-A947-70E740481C1C}">
+                          <a14:useLocalDpi xmlns:a14="http://schemas.microsoft.com/office/drawing/2010/main" val="0"/>
+                        </a:ext>
+                      </a:extLst>
+                    </a:blip>
+                    <a:stretch>
+                      <a:fillRect/>
+                    </a:stretch>
+                  </pic:blipFill>
+                  <pic:spPr>
+                    <a:xfrm>
+                      <a:off x="0" y="0"/>
+                      <a:ext cx="5372850" cy="933580"/>
+                    </a:xfrm>
+                    <a:prstGeom prst="rect">
+                      <a:avLst/>
+                    </a:prstGeom>
+                  </pic:spPr>
+                </pic:pic>
+              </a:graphicData>
+            </a:graphic>
+          </wp:inline>
+        </w:drawing>
+      </w:r>
+    </w:p>
+    <w:p>
+      <w:pPr>
+        <w:pStyle w:val="ListParagraph"/>
+        <w:rPr>
+          <w:b/>
+        </w:rPr>
+      </w:pPr>
+      <w:r>
+        <w:t xml:space="preserve">+ </w:t>
+      </w:r>
+      <w:proofErr w:type="spellStart"/>
+      <w:r>
+        <w:t>Phần</w:t>
+      </w:r>
+      <w:proofErr w:type="spellEnd"/>
+      <w:r>
+        <w:t xml:space="preserve"> </w:t>
+      </w:r>
+      <w:r>
+        <w:rPr>
+          <w:b/>
+          <w:highlight w:val="yellow"/>
+        </w:rPr>
+        <w:t>“</w:t>
+      </w:r>
+      <w:proofErr w:type="spellStart"/>
+      <w:r>
+        <w:rPr>
+          <w:b/>
+          <w:highlight w:val="yellow"/>
+        </w:rPr>
+        <w:t>Quản</w:t>
+      </w:r>
+      <w:proofErr w:type="spellEnd"/>
+      <w:r>
+        <w:rPr>
+          <w:b/>
+          <w:highlight w:val="yellow"/>
+        </w:rPr>
+        <w:t xml:space="preserve"> </w:t>
+      </w:r>
+      <w:proofErr w:type="spellStart"/>
+      <w:r>
+        <w:rPr>
+          <w:b/>
+          <w:highlight w:val="yellow"/>
+        </w:rPr>
+        <w:t>lý</w:t>
+      </w:r>
+      <w:proofErr w:type="spellEnd"/>
+      <w:r>
+        <w:rPr>
+          <w:b/>
+          <w:highlight w:val="yellow"/>
+        </w:rPr>
+        <w:t xml:space="preserve"> </w:t>
+      </w:r>
+      <w:proofErr w:type="spellStart"/>
+      <w:r>
+        <w:rPr>
+          <w:b/>
+          <w:highlight w:val="yellow"/>
+        </w:rPr>
+        <w:t>bài</w:t>
+      </w:r>
+      <w:proofErr w:type="spellEnd"/>
+      <w:r>
+        <w:rPr>
+          <w:b/>
+          <w:highlight w:val="yellow"/>
+        </w:rPr>
+        <w:t xml:space="preserve"> </w:t>
+      </w:r>
+      <w:proofErr w:type="spellStart"/>
+      <w:r>
+        <w:rPr>
+          <w:b/>
+          <w:highlight w:val="yellow"/>
+        </w:rPr>
+        <w:t>đăng</w:t>
+      </w:r>
+      <w:proofErr w:type="spellEnd"/>
+      <w:r>
+        <w:rPr>
+          <w:b/>
+          <w:highlight w:val="yellow"/>
+        </w:rPr>
+        <w:t>”</w:t>
+      </w:r>
+      <w:r>
+        <w:rPr>
+          <w:b/>
+        </w:rPr>
+        <w:t xml:space="preserve">: </w:t>
+      </w:r>
+      <w:proofErr w:type="spellStart"/>
+      <w:r>
+        <w:rPr>
+          <w:b/>
+        </w:rPr>
+        <w:t>Sửa</w:t>
+      </w:r>
+      <w:proofErr w:type="spellEnd"/>
+      <w:r>
+        <w:rPr>
+          <w:b/>
+        </w:rPr>
+        <w:t xml:space="preserve"> </w:t>
+      </w:r>
+      <w:proofErr w:type="spellStart"/>
+      <w:r>
+        <w:rPr>
+          <w:b/>
+        </w:rPr>
+        <w:t>lại</w:t>
+      </w:r>
+      <w:proofErr w:type="spellEnd"/>
+      <w:r>
+        <w:rPr>
+          <w:b/>
+        </w:rPr>
+        <w:t xml:space="preserve"> CSS </w:t>
+      </w:r>
+      <w:proofErr w:type="spellStart"/>
+      <w:r>
+        <w:rPr>
+          <w:b/>
+        </w:rPr>
+        <w:t>cho</w:t>
+      </w:r>
+      <w:proofErr w:type="spellEnd"/>
+      <w:r>
+        <w:rPr>
+          <w:b/>
+        </w:rPr>
+        <w:t xml:space="preserve"> chi </w:t>
+      </w:r>
+      <w:proofErr w:type="spellStart"/>
+      <w:r>
+        <w:rPr>
+          <w:b/>
+        </w:rPr>
+        <w:t>tiết</w:t>
+      </w:r>
+      <w:proofErr w:type="spellEnd"/>
+      <w:r>
+        <w:rPr>
+          <w:b/>
+        </w:rPr>
+        <w:t xml:space="preserve"> </w:t>
+      </w:r>
+      <w:proofErr w:type="spellStart"/>
+      <w:r>
+        <w:rPr>
+          <w:b/>
+        </w:rPr>
+        <w:t>các</w:t>
+      </w:r>
+      <w:proofErr w:type="spellEnd"/>
+      <w:r>
+        <w:rPr>
+          <w:b/>
+        </w:rPr>
+        <w:t xml:space="preserve"> </w:t>
+      </w:r>
+      <w:proofErr w:type="spellStart"/>
+      <w:r>
+        <w:rPr>
+          <w:b/>
+        </w:rPr>
+        <w:t>bài</w:t>
+      </w:r>
+      <w:proofErr w:type="spellEnd"/>
+      <w:r>
+        <w:rPr>
+          <w:b/>
+        </w:rPr>
+        <w:t xml:space="preserve"> </w:t>
+      </w:r>
+      <w:proofErr w:type="spellStart"/>
+      <w:r>
+        <w:rPr>
+          <w:b/>
+        </w:rPr>
+        <w:t>đăng</w:t>
+      </w:r>
+      <w:proofErr w:type="spellEnd"/>
+      <w:r>
+        <w:rPr>
+          <w:b/>
+        </w:rPr>
+        <w:t xml:space="preserve"> ở </w:t>
+      </w:r>
+      <w:proofErr w:type="spellStart"/>
+      <w:r>
+        <w:rPr>
+          <w:b/>
+        </w:rPr>
+        <w:t>dưới</w:t>
+      </w:r>
+      <w:proofErr w:type="spellEnd"/>
+      <w:r>
+        <w:rPr>
+          <w:b/>
+        </w:rPr>
+        <w:t xml:space="preserve"> </w:t>
+      </w:r>
+      <w:proofErr w:type="spellStart"/>
+      <w:r>
+        <w:rPr>
+          <w:b/>
+        </w:rPr>
+        <w:t>nhé</w:t>
+      </w:r>
+      <w:proofErr w:type="spellEnd"/>
+      <w:r>
+        <w:rPr>
+          <w:b/>
+        </w:rPr>
+        <w:t xml:space="preserve">, </w:t>
+      </w:r>
+      <w:proofErr w:type="spellStart"/>
+      <w:r>
+        <w:rPr>
+          <w:b/>
+        </w:rPr>
+        <w:t>hiện</w:t>
+      </w:r>
+      <w:proofErr w:type="spellEnd"/>
+      <w:r>
+        <w:rPr>
+          <w:b/>
+        </w:rPr>
+        <w:t xml:space="preserve"> </w:t>
+      </w:r>
+      <w:proofErr w:type="spellStart"/>
+      <w:r>
+        <w:rPr>
+          <w:b/>
+        </w:rPr>
+        <w:t>tại</w:t>
+      </w:r>
+      <w:proofErr w:type="spellEnd"/>
+      <w:r>
+        <w:rPr>
+          <w:b/>
+        </w:rPr>
+        <w:t xml:space="preserve"> </w:t>
+      </w:r>
+      <w:proofErr w:type="spellStart"/>
+      <w:r>
+        <w:rPr>
+          <w:b/>
+        </w:rPr>
+        <w:t>nhìn</w:t>
+      </w:r>
+      <w:proofErr w:type="spellEnd"/>
+      <w:r>
+        <w:rPr>
+          <w:b/>
+        </w:rPr>
+        <w:t xml:space="preserve"> </w:t>
+      </w:r>
+      <w:proofErr w:type="spellStart"/>
+      <w:r>
+        <w:rPr>
+          <w:b/>
+        </w:rPr>
+        <w:t>bị</w:t>
+      </w:r>
+      <w:proofErr w:type="spellEnd"/>
+      <w:r>
+        <w:rPr>
+          <w:b/>
+        </w:rPr>
+        <w:t xml:space="preserve"> </w:t>
+      </w:r>
+      <w:proofErr w:type="spellStart"/>
+      <w:r>
+        <w:rPr>
+          <w:b/>
+        </w:rPr>
+        <w:t>mất</w:t>
+      </w:r>
+      <w:proofErr w:type="spellEnd"/>
+      <w:r>
+        <w:rPr>
+          <w:b/>
+        </w:rPr>
+        <w:t xml:space="preserve"> </w:t>
+      </w:r>
+      <w:proofErr w:type="spellStart"/>
+      <w:r>
+        <w:rPr>
+          <w:b/>
+        </w:rPr>
+        <w:t>cân</w:t>
+      </w:r>
+      <w:proofErr w:type="spellEnd"/>
+      <w:r>
+        <w:rPr>
+          <w:b/>
+        </w:rPr>
+        <w:t xml:space="preserve"> </w:t>
+      </w:r>
+      <w:proofErr w:type="spellStart"/>
+      <w:r>
+        <w:rPr>
+          <w:b/>
+        </w:rPr>
+        <w:t>đối</w:t>
+      </w:r>
+      <w:proofErr w:type="spellEnd"/>
+      <w:r>
+        <w:rPr>
+          <w:b/>
+        </w:rPr>
+        <w:t xml:space="preserve">, </w:t>
+      </w:r>
+      <w:proofErr w:type="spellStart"/>
+      <w:r>
+        <w:rPr>
+          <w:b/>
+        </w:rPr>
+        <w:t>kiểu</w:t>
+      </w:r>
+      <w:proofErr w:type="spellEnd"/>
+      <w:r>
+        <w:rPr>
+          <w:b/>
+        </w:rPr>
+        <w:t xml:space="preserve"> BÉO </w:t>
+      </w:r>
+      <w:proofErr w:type="spellStart"/>
+      <w:r>
+        <w:rPr>
+          <w:b/>
+        </w:rPr>
+        <w:t>quá</w:t>
+      </w:r>
+      <w:proofErr w:type="spellEnd"/>
+      <w:r>
+        <w:rPr>
+          <w:b/>
+        </w:rPr>
+        <w:t xml:space="preserve">, </w:t>
+      </w:r>
+      <w:proofErr w:type="spellStart"/>
+      <w:r>
+        <w:rPr>
+          <w:b/>
+        </w:rPr>
+        <w:t>hoặc</w:t>
+      </w:r>
+      <w:proofErr w:type="spellEnd"/>
+      <w:r>
+        <w:rPr>
+          <w:b/>
+        </w:rPr>
+        <w:t xml:space="preserve"> GẦY </w:t>
+      </w:r>
+      <w:proofErr w:type="spellStart"/>
+      <w:r>
+        <w:rPr>
+          <w:b/>
+        </w:rPr>
+        <w:t>quá</w:t>
+      </w:r>
+      <w:proofErr w:type="spellEnd"/>
+      <w:r>
+        <w:rPr>
+          <w:b/>
+        </w:rPr>
+        <w:t>. :D</w:t>
+      </w:r>
+    </w:p>
+    <w:p>
+      <w:pPr>
+        <w:pStyle w:val="ListParagraph"/>
+      </w:pPr>
+      <w:r>
+        <w:rPr>
+          <w:noProof/>
+        </w:rPr>
+        <w:drawing>
+          <wp:inline distT="0" distB="0" distL="0" distR="0">
+            <wp:extent cx="5943600" cy="1794510"/>
+            <wp:effectExtent l="0" t="0" r="0" b="0"/>
+            <wp:docPr id="18" name="Picture 18"/>
+            <wp:cNvGraphicFramePr>
+              <a:graphicFrameLocks xmlns:a="http://schemas.openxmlformats.org/drawingml/2006/main" noChangeAspect="1"/>
+            </wp:cNvGraphicFramePr>
+            <a:graphic xmlns:a="http://schemas.openxmlformats.org/drawingml/2006/main">
+              <a:graphicData uri="http://schemas.openxmlformats.org/drawingml/2006/picture">
+                <pic:pic xmlns:pic="http://schemas.openxmlformats.org/drawingml/2006/picture">
+                  <pic:nvPicPr>
+                    <pic:cNvPr id="0" name="Thong tin bai dang.PNG"/>
+                    <pic:cNvPicPr/>
+                  </pic:nvPicPr>
+                  <pic:blipFill>
+                    <a:blip r:embed="rId25">
+                      <a:extLst>
+                        <a:ext uri="{28A0092B-C50C-407E-A947-70E740481C1C}">
+                          <a14:useLocalDpi xmlns:a14="http://schemas.microsoft.com/office/drawing/2010/main" val="0"/>
+                        </a:ext>
+                      </a:extLst>
+                    </a:blip>
+                    <a:stretch>
+                      <a:fillRect/>
+                    </a:stretch>
+                  </pic:blipFill>
+                  <pic:spPr>
+                    <a:xfrm>
+                      <a:off x="0" y="0"/>
+                      <a:ext cx="5943600" cy="1794510"/>
+                    </a:xfrm>
+                    <a:prstGeom prst="rect">
+                      <a:avLst/>
+                    </a:prstGeom>
+                  </pic:spPr>
+                </pic:pic>
+              </a:graphicData>
+            </a:graphic>
+          </wp:inline>
+        </w:drawing>
+      </w:r>
+    </w:p>
+    <w:p>
+      <w:pPr>
+        <w:pStyle w:val="ListParagraph"/>
+      </w:pPr>
+    </w:p>
+    <w:p>
+      <w:pPr>
+        <w:pStyle w:val="ListParagraph"/>
+      </w:pPr>
+      <w:r>
+        <w:t xml:space="preserve">+ </w:t>
+      </w:r>
+      <w:proofErr w:type="spellStart"/>
+      <w:r>
+        <w:t>Phần</w:t>
+      </w:r>
+      <w:proofErr w:type="spellEnd"/>
+      <w:r>
+        <w:t xml:space="preserve"> </w:t>
+      </w:r>
+      <w:proofErr w:type="spellStart"/>
+      <w:r>
+        <w:t>quản</w:t>
+      </w:r>
+      <w:proofErr w:type="spellEnd"/>
+      <w:r>
+        <w:t xml:space="preserve"> </w:t>
+      </w:r>
+      <w:proofErr w:type="spellStart"/>
+      <w:r>
+        <w:t>lý</w:t>
+      </w:r>
+      <w:proofErr w:type="spellEnd"/>
+      <w:r>
+        <w:t xml:space="preserve"> tin </w:t>
+      </w:r>
+      <w:proofErr w:type="spellStart"/>
+      <w:r>
+        <w:t>nhắn</w:t>
+      </w:r>
+      <w:proofErr w:type="spellEnd"/>
+      <w:r>
+        <w:t xml:space="preserve"> </w:t>
+      </w:r>
+      <w:proofErr w:type="spellStart"/>
+      <w:r>
+        <w:t>làm</w:t>
+      </w:r>
+      <w:proofErr w:type="spellEnd"/>
+      <w:r>
+        <w:t xml:space="preserve"> CSS </w:t>
+      </w:r>
+      <w:proofErr w:type="spellStart"/>
+      <w:r>
+        <w:t>cho</w:t>
+      </w:r>
+      <w:proofErr w:type="spellEnd"/>
+      <w:r>
+        <w:t xml:space="preserve"> </w:t>
+      </w:r>
+      <w:proofErr w:type="spellStart"/>
+      <w:r>
+        <w:t>chuyên</w:t>
+      </w:r>
+      <w:proofErr w:type="spellEnd"/>
+      <w:r>
+        <w:t xml:space="preserve"> </w:t>
+      </w:r>
+      <w:proofErr w:type="spellStart"/>
+      <w:r>
+        <w:t>nghiệp</w:t>
+      </w:r>
+      <w:proofErr w:type="spellEnd"/>
+      <w:r>
+        <w:t xml:space="preserve"> </w:t>
+      </w:r>
+      <w:proofErr w:type="spellStart"/>
+      <w:r>
+        <w:t>hơn</w:t>
+      </w:r>
+      <w:proofErr w:type="spellEnd"/>
+      <w:r>
+        <w:t xml:space="preserve"> </w:t>
+      </w:r>
+      <w:proofErr w:type="spellStart"/>
+      <w:r>
+        <w:t>nhé</w:t>
+      </w:r>
+      <w:proofErr w:type="spellEnd"/>
+      <w:r>
+        <w:t xml:space="preserve">. </w:t>
+      </w:r>
+      <w:proofErr w:type="spellStart"/>
+      <w:r>
+        <w:t>Hiện</w:t>
+      </w:r>
+      <w:proofErr w:type="spellEnd"/>
+      <w:r>
+        <w:t xml:space="preserve"> </w:t>
+      </w:r>
+      <w:proofErr w:type="spellStart"/>
+      <w:r>
+        <w:t>tại</w:t>
+      </w:r>
+      <w:proofErr w:type="spellEnd"/>
+      <w:r>
+        <w:t xml:space="preserve"> </w:t>
+      </w:r>
+      <w:proofErr w:type="spellStart"/>
+      <w:r>
+        <w:t>nhìn</w:t>
+      </w:r>
+      <w:proofErr w:type="spellEnd"/>
+      <w:r>
+        <w:t xml:space="preserve"> </w:t>
+      </w:r>
+      <w:proofErr w:type="spellStart"/>
+      <w:r>
+        <w:t>đơn</w:t>
+      </w:r>
+      <w:proofErr w:type="spellEnd"/>
+      <w:r>
+        <w:t xml:space="preserve"> </w:t>
+      </w:r>
+      <w:proofErr w:type="spellStart"/>
+      <w:r>
+        <w:t>giản</w:t>
+      </w:r>
+      <w:proofErr w:type="spellEnd"/>
+      <w:r>
+        <w:t xml:space="preserve"> </w:t>
+      </w:r>
+      <w:proofErr w:type="spellStart"/>
+      <w:r>
+        <w:t>và</w:t>
+      </w:r>
+      <w:proofErr w:type="spellEnd"/>
+      <w:r>
+        <w:t xml:space="preserve"> </w:t>
+      </w:r>
+      <w:proofErr w:type="spellStart"/>
+      <w:r>
+        <w:t>không</w:t>
+      </w:r>
+      <w:proofErr w:type="spellEnd"/>
+      <w:r>
+        <w:t xml:space="preserve"> </w:t>
+      </w:r>
+      <w:proofErr w:type="spellStart"/>
+      <w:r>
+        <w:t>thân</w:t>
+      </w:r>
+      <w:proofErr w:type="spellEnd"/>
+      <w:r>
+        <w:t xml:space="preserve"> </w:t>
+      </w:r>
+      <w:proofErr w:type="spellStart"/>
+      <w:r>
+        <w:t>thiện</w:t>
+      </w:r>
+      <w:proofErr w:type="spellEnd"/>
+      <w:r>
+        <w:t xml:space="preserve"> </w:t>
+      </w:r>
+      <w:proofErr w:type="spellStart"/>
+      <w:r>
+        <w:t>với</w:t>
+      </w:r>
+      <w:proofErr w:type="spellEnd"/>
+      <w:r>
+        <w:t xml:space="preserve"> </w:t>
+      </w:r>
+      <w:proofErr w:type="spellStart"/>
+      <w:r>
+        <w:t>người</w:t>
+      </w:r>
+      <w:proofErr w:type="spellEnd"/>
+      <w:r>
+        <w:t xml:space="preserve"> </w:t>
+      </w:r>
+      <w:proofErr w:type="spellStart"/>
+      <w:r>
+        <w:t>dùng</w:t>
+      </w:r>
+      <w:proofErr w:type="spellEnd"/>
+      <w:r>
+        <w:t xml:space="preserve">. </w:t>
+      </w:r>
+      <w:proofErr w:type="spellStart"/>
+      <w:r>
+        <w:t>Em</w:t>
+      </w:r>
+      <w:proofErr w:type="spellEnd"/>
+      <w:r>
+        <w:t xml:space="preserve"> </w:t>
+      </w:r>
+      <w:proofErr w:type="spellStart"/>
+      <w:r>
+        <w:t>cám</w:t>
+      </w:r>
+      <w:proofErr w:type="spellEnd"/>
+      <w:r>
+        <w:t xml:space="preserve"> </w:t>
+      </w:r>
+      <w:proofErr w:type="spellStart"/>
+      <w:r>
+        <w:t>ơn</w:t>
+      </w:r>
+      <w:proofErr w:type="spellEnd"/>
+    </w:p>
+    <w:p>
+      <w:pPr>
+        <w:pStyle w:val="ListParagraph"/>
+      </w:pPr>
+      <w:r>
+        <w:rPr>
+          <w:noProof/>
+        </w:rPr>
+        <w:lastRenderedPageBreak/>
+        <w:drawing>
+          <wp:inline distT="0" distB="0" distL="0" distR="0">
+            <wp:extent cx="5943600" cy="2305050"/>
+            <wp:effectExtent l="0" t="0" r="0" b="0"/>
+            <wp:docPr id="19" name="Picture 19"/>
+            <wp:cNvGraphicFramePr>
+              <a:graphicFrameLocks xmlns:a="http://schemas.openxmlformats.org/drawingml/2006/main" noChangeAspect="1"/>
+            </wp:cNvGraphicFramePr>
+            <a:graphic xmlns:a="http://schemas.openxmlformats.org/drawingml/2006/main">
+              <a:graphicData uri="http://schemas.openxmlformats.org/drawingml/2006/picture">
+                <pic:pic xmlns:pic="http://schemas.openxmlformats.org/drawingml/2006/picture">
+                  <pic:nvPicPr>
+                    <pic:cNvPr id="0" name="Tin nhan.PNG"/>
+                    <pic:cNvPicPr/>
+                  </pic:nvPicPr>
+                  <pic:blipFill>
+                    <a:blip r:embed="rId26">
+                      <a:extLst>
+                        <a:ext uri="{28A0092B-C50C-407E-A947-70E740481C1C}">
+                          <a14:useLocalDpi xmlns:a14="http://schemas.microsoft.com/office/drawing/2010/main" val="0"/>
+                        </a:ext>
+                      </a:extLst>
+                    </a:blip>
+                    <a:stretch>
+                      <a:fillRect/>
+                    </a:stretch>
+                  </pic:blipFill>
+                  <pic:spPr>
+                    <a:xfrm>
+                      <a:off x="0" y="0"/>
+                      <a:ext cx="5943600" cy="2305050"/>
+                    </a:xfrm>
+                    <a:prstGeom prst="rect">
+                      <a:avLst/>
+                    </a:prstGeom>
+                  </pic:spPr>
+                </pic:pic>
+              </a:graphicData>
+            </a:graphic>
+          </wp:inline>
+        </w:drawing>
+      </w:r>
+    </w:p>
+    <w:p>
+      <w:pPr>
+        <w:pStyle w:val="ListParagraph"/>
+      </w:pPr>
+    </w:p>
+    <w:p>
+      <w:pPr>
+        <w:pStyle w:val="ListParagraph"/>
       </w:pPr>
     </w:p>
     <w:sectPr>

</xml_diff>

<commit_message>
Function & GUI Test.docx
</commit_message>
<xml_diff>
--- a/Project/Test/Function & GUI Test.docx
+++ b/Project/Test/Function & GUI Test.docx
@@ -9935,12 +9935,2728 @@
       </w:r>
     </w:p>
     <w:p>
+      <w:r>
+        <w:lastRenderedPageBreak/>
+        <w:t>USER _ ROLE</w:t>
+      </w:r>
+    </w:p>
+    <w:p>
       <w:pPr>
         <w:pStyle w:val="ListParagraph"/>
         <w:numPr>
           <w:ilvl w:val="0"/>
-          <w:numId w:val="1"/>
+          <w:numId w:val="3"/>
         </w:numPr>
+      </w:pPr>
+      <w:r>
+        <w:rPr>
+          <w:b/>
+          <w:highlight w:val="yellow"/>
+        </w:rPr>
+        <w:t>“</w:t>
+      </w:r>
+      <w:proofErr w:type="spellStart"/>
+      <w:r>
+        <w:rPr>
+          <w:b/>
+          <w:highlight w:val="yellow"/>
+        </w:rPr>
+        <w:t>Tìm</w:t>
+      </w:r>
+      <w:proofErr w:type="spellEnd"/>
+      <w:r>
+        <w:rPr>
+          <w:b/>
+          <w:highlight w:val="yellow"/>
+        </w:rPr>
+        <w:t xml:space="preserve"> </w:t>
+      </w:r>
+      <w:proofErr w:type="spellStart"/>
+      <w:r>
+        <w:rPr>
+          <w:b/>
+          <w:highlight w:val="yellow"/>
+        </w:rPr>
+        <w:t>kiếm</w:t>
+      </w:r>
+      <w:proofErr w:type="spellEnd"/>
+      <w:r>
+        <w:rPr>
+          <w:b/>
+          <w:highlight w:val="yellow"/>
+        </w:rPr>
+        <w:t xml:space="preserve"> </w:t>
+      </w:r>
+      <w:proofErr w:type="spellStart"/>
+      <w:r>
+        <w:rPr>
+          <w:b/>
+          <w:highlight w:val="yellow"/>
+        </w:rPr>
+        <w:t>nâng</w:t>
+      </w:r>
+      <w:proofErr w:type="spellEnd"/>
+      <w:r>
+        <w:rPr>
+          <w:b/>
+          <w:highlight w:val="yellow"/>
+        </w:rPr>
+        <w:t xml:space="preserve"> </w:t>
+      </w:r>
+      <w:proofErr w:type="spellStart"/>
+      <w:r>
+        <w:rPr>
+          <w:b/>
+          <w:highlight w:val="yellow"/>
+        </w:rPr>
+        <w:t>cao</w:t>
+      </w:r>
+      <w:proofErr w:type="spellEnd"/>
+      <w:r>
+        <w:rPr>
+          <w:b/>
+          <w:highlight w:val="yellow"/>
+        </w:rPr>
+        <w:t>”</w:t>
+      </w:r>
+      <w:r>
+        <w:t xml:space="preserve">, </w:t>
+      </w:r>
+      <w:proofErr w:type="spellStart"/>
+      <w:r>
+        <w:t>em</w:t>
+      </w:r>
+      <w:proofErr w:type="spellEnd"/>
+      <w:r>
+        <w:t xml:space="preserve"> </w:t>
+      </w:r>
+      <w:proofErr w:type="spellStart"/>
+      <w:r>
+        <w:t>có</w:t>
+      </w:r>
+      <w:proofErr w:type="spellEnd"/>
+      <w:r>
+        <w:t xml:space="preserve"> </w:t>
+      </w:r>
+      <w:proofErr w:type="spellStart"/>
+      <w:r>
+        <w:t>dữ</w:t>
+      </w:r>
+      <w:proofErr w:type="spellEnd"/>
+      <w:r>
+        <w:t xml:space="preserve"> </w:t>
+      </w:r>
+      <w:proofErr w:type="spellStart"/>
+      <w:r>
+        <w:t>liệu</w:t>
+      </w:r>
+      <w:proofErr w:type="spellEnd"/>
+      <w:r>
+        <w:t xml:space="preserve"> </w:t>
+      </w:r>
+      <w:proofErr w:type="spellStart"/>
+      <w:r>
+        <w:t>thỏa</w:t>
+      </w:r>
+      <w:proofErr w:type="spellEnd"/>
+      <w:r>
+        <w:t xml:space="preserve"> </w:t>
+      </w:r>
+      <w:proofErr w:type="spellStart"/>
+      <w:r>
+        <w:t>mãn</w:t>
+      </w:r>
+      <w:proofErr w:type="spellEnd"/>
+      <w:r>
+        <w:t xml:space="preserve"> </w:t>
+      </w:r>
+      <w:proofErr w:type="spellStart"/>
+      <w:r>
+        <w:t>những</w:t>
+      </w:r>
+      <w:proofErr w:type="spellEnd"/>
+      <w:r>
+        <w:t xml:space="preserve"> </w:t>
+      </w:r>
+      <w:proofErr w:type="spellStart"/>
+      <w:r>
+        <w:t>lại</w:t>
+      </w:r>
+      <w:proofErr w:type="spellEnd"/>
+      <w:r>
+        <w:t xml:space="preserve"> </w:t>
+      </w:r>
+      <w:proofErr w:type="spellStart"/>
+      <w:r>
+        <w:t>không</w:t>
+      </w:r>
+      <w:proofErr w:type="spellEnd"/>
+      <w:r>
+        <w:t xml:space="preserve"> </w:t>
+      </w:r>
+      <w:proofErr w:type="spellStart"/>
+      <w:r>
+        <w:t>tìm</w:t>
+      </w:r>
+      <w:proofErr w:type="spellEnd"/>
+      <w:r>
+        <w:t xml:space="preserve"> </w:t>
+      </w:r>
+      <w:proofErr w:type="spellStart"/>
+      <w:r>
+        <w:t>được</w:t>
+      </w:r>
+      <w:proofErr w:type="spellEnd"/>
+      <w:r>
+        <w:t xml:space="preserve"> </w:t>
+      </w:r>
+      <w:proofErr w:type="spellStart"/>
+      <w:r>
+        <w:t>kết</w:t>
+      </w:r>
+      <w:proofErr w:type="spellEnd"/>
+      <w:r>
+        <w:t xml:space="preserve"> </w:t>
+      </w:r>
+      <w:proofErr w:type="spellStart"/>
+      <w:r>
+        <w:t>quả</w:t>
+      </w:r>
+      <w:proofErr w:type="spellEnd"/>
+      <w:r>
+        <w:t xml:space="preserve"> ạ. </w:t>
+      </w:r>
+    </w:p>
+    <w:p>
+      <w:pPr>
+        <w:pStyle w:val="ListParagraph"/>
+      </w:pPr>
+    </w:p>
+    <w:p>
+      <w:pPr>
+        <w:pStyle w:val="ListParagraph"/>
+        <w:numPr>
+          <w:ilvl w:val="0"/>
+          <w:numId w:val="3"/>
+        </w:numPr>
+      </w:pPr>
+      <w:proofErr w:type="spellStart"/>
+      <w:proofErr w:type="gramStart"/>
+      <w:r>
+        <w:t>Những</w:t>
+      </w:r>
+      <w:proofErr w:type="spellEnd"/>
+      <w:r>
+        <w:t xml:space="preserve">  </w:t>
+      </w:r>
+      <w:proofErr w:type="spellStart"/>
+      <w:r>
+        <w:t>trường</w:t>
+      </w:r>
+      <w:proofErr w:type="spellEnd"/>
+      <w:proofErr w:type="gramEnd"/>
+      <w:r>
+        <w:t xml:space="preserve"> </w:t>
+      </w:r>
+      <w:proofErr w:type="spellStart"/>
+      <w:r>
+        <w:t>nào</w:t>
+      </w:r>
+      <w:proofErr w:type="spellEnd"/>
+      <w:r>
+        <w:t xml:space="preserve"> </w:t>
+      </w:r>
+      <w:proofErr w:type="spellStart"/>
+      <w:r>
+        <w:t>là</w:t>
+      </w:r>
+      <w:proofErr w:type="spellEnd"/>
+      <w:r>
+        <w:t xml:space="preserve"> “Required” </w:t>
+      </w:r>
+      <w:proofErr w:type="spellStart"/>
+      <w:r>
+        <w:t>thì</w:t>
+      </w:r>
+      <w:proofErr w:type="spellEnd"/>
+      <w:r>
+        <w:t xml:space="preserve"> </w:t>
+      </w:r>
+      <w:proofErr w:type="spellStart"/>
+      <w:r>
+        <w:t>nhớ</w:t>
+      </w:r>
+      <w:proofErr w:type="spellEnd"/>
+      <w:r>
+        <w:t xml:space="preserve"> </w:t>
+      </w:r>
+      <w:proofErr w:type="spellStart"/>
+      <w:r>
+        <w:t>cho</w:t>
+      </w:r>
+      <w:proofErr w:type="spellEnd"/>
+      <w:r>
+        <w:t xml:space="preserve"> </w:t>
+      </w:r>
+      <w:proofErr w:type="spellStart"/>
+      <w:r>
+        <w:t>dấu</w:t>
+      </w:r>
+      <w:proofErr w:type="spellEnd"/>
+      <w:r>
+        <w:t xml:space="preserve"> “</w:t>
+      </w:r>
+      <w:r>
+        <w:rPr>
+          <w:color w:val="FF0000"/>
+        </w:rPr>
+        <w:t>*</w:t>
+      </w:r>
+      <w:r>
+        <w:t xml:space="preserve">” </w:t>
+      </w:r>
+      <w:proofErr w:type="spellStart"/>
+      <w:r>
+        <w:t>và</w:t>
+      </w:r>
+      <w:proofErr w:type="spellEnd"/>
+      <w:r>
+        <w:t xml:space="preserve"> </w:t>
+      </w:r>
+      <w:proofErr w:type="spellStart"/>
+      <w:r>
+        <w:t>ghi</w:t>
+      </w:r>
+      <w:proofErr w:type="spellEnd"/>
+      <w:r>
+        <w:t xml:space="preserve"> </w:t>
+      </w:r>
+      <w:proofErr w:type="spellStart"/>
+      <w:r>
+        <w:t>chú</w:t>
+      </w:r>
+      <w:proofErr w:type="spellEnd"/>
+      <w:r>
+        <w:t xml:space="preserve"> </w:t>
+      </w:r>
+      <w:proofErr w:type="spellStart"/>
+      <w:r>
+        <w:t>rõ</w:t>
+      </w:r>
+      <w:proofErr w:type="spellEnd"/>
+      <w:r>
+        <w:t xml:space="preserve"> rang: (*) – </w:t>
+      </w:r>
+      <w:proofErr w:type="spellStart"/>
+      <w:r>
+        <w:t>Những</w:t>
+      </w:r>
+      <w:proofErr w:type="spellEnd"/>
+      <w:r>
+        <w:t xml:space="preserve"> </w:t>
+      </w:r>
+      <w:proofErr w:type="spellStart"/>
+      <w:r>
+        <w:t>trường</w:t>
+      </w:r>
+      <w:proofErr w:type="spellEnd"/>
+      <w:r>
+        <w:t xml:space="preserve"> </w:t>
+      </w:r>
+      <w:proofErr w:type="spellStart"/>
+      <w:r>
+        <w:t>bạn</w:t>
+      </w:r>
+      <w:proofErr w:type="spellEnd"/>
+      <w:r>
+        <w:t xml:space="preserve"> </w:t>
+      </w:r>
+      <w:proofErr w:type="spellStart"/>
+      <w:r>
+        <w:t>cần</w:t>
+      </w:r>
+      <w:proofErr w:type="spellEnd"/>
+      <w:r>
+        <w:t xml:space="preserve"> </w:t>
+      </w:r>
+      <w:proofErr w:type="spellStart"/>
+      <w:r>
+        <w:t>nhập</w:t>
+      </w:r>
+      <w:proofErr w:type="spellEnd"/>
+      <w:r>
+        <w:t xml:space="preserve"> </w:t>
+      </w:r>
+      <w:proofErr w:type="spellStart"/>
+      <w:r>
+        <w:t>để</w:t>
+      </w:r>
+      <w:proofErr w:type="spellEnd"/>
+      <w:r>
+        <w:t xml:space="preserve"> </w:t>
+      </w:r>
+      <w:proofErr w:type="spellStart"/>
+      <w:r>
+        <w:t>tìm</w:t>
+      </w:r>
+      <w:proofErr w:type="spellEnd"/>
+      <w:r>
+        <w:t xml:space="preserve"> </w:t>
+      </w:r>
+      <w:proofErr w:type="spellStart"/>
+      <w:r>
+        <w:t>kiếm</w:t>
+      </w:r>
+      <w:proofErr w:type="spellEnd"/>
+      <w:r>
+        <w:t xml:space="preserve"> </w:t>
+      </w:r>
+      <w:proofErr w:type="spellStart"/>
+      <w:r>
+        <w:t>nâng</w:t>
+      </w:r>
+      <w:proofErr w:type="spellEnd"/>
+      <w:r>
+        <w:t xml:space="preserve"> </w:t>
+      </w:r>
+      <w:proofErr w:type="spellStart"/>
+      <w:r>
+        <w:t>cao</w:t>
+      </w:r>
+      <w:proofErr w:type="spellEnd"/>
+      <w:r>
+        <w:t xml:space="preserve">.  </w:t>
+      </w:r>
+    </w:p>
+    <w:p>
+      <w:pPr>
+        <w:pStyle w:val="ListParagraph"/>
+      </w:pPr>
+    </w:p>
+    <w:p>
+      <w:pPr>
+        <w:pStyle w:val="ListParagraph"/>
+        <w:numPr>
+          <w:ilvl w:val="0"/>
+          <w:numId w:val="3"/>
+        </w:numPr>
+      </w:pPr>
+      <w:r>
+        <w:t>“</w:t>
+      </w:r>
+      <w:proofErr w:type="spellStart"/>
+      <w:r>
+        <w:t>Danh</w:t>
+      </w:r>
+      <w:proofErr w:type="spellEnd"/>
+      <w:r>
+        <w:t xml:space="preserve"> </w:t>
+      </w:r>
+      <w:proofErr w:type="spellStart"/>
+      <w:r>
+        <w:t>sách</w:t>
+      </w:r>
+      <w:proofErr w:type="spellEnd"/>
+      <w:r>
+        <w:t xml:space="preserve"> </w:t>
+      </w:r>
+      <w:proofErr w:type="spellStart"/>
+      <w:r>
+        <w:t>quan</w:t>
+      </w:r>
+      <w:proofErr w:type="spellEnd"/>
+      <w:r>
+        <w:t xml:space="preserve"> </w:t>
+      </w:r>
+      <w:proofErr w:type="spellStart"/>
+      <w:r>
+        <w:t>tâm</w:t>
+      </w:r>
+      <w:proofErr w:type="spellEnd"/>
+      <w:r>
+        <w:t xml:space="preserve">” </w:t>
+      </w:r>
+      <w:r>
+        <w:sym w:font="Wingdings" w:char="F0E0"/>
+      </w:r>
+      <w:r>
+        <w:t xml:space="preserve"> </w:t>
+      </w:r>
+      <w:proofErr w:type="spellStart"/>
+      <w:r>
+        <w:t>Khong</w:t>
+      </w:r>
+      <w:proofErr w:type="spellEnd"/>
+      <w:r>
+        <w:t xml:space="preserve"> de Italic. </w:t>
+      </w:r>
+      <w:proofErr w:type="spellStart"/>
+      <w:r>
+        <w:t>Khong</w:t>
+      </w:r>
+      <w:proofErr w:type="spellEnd"/>
+      <w:r>
+        <w:t xml:space="preserve"> </w:t>
+      </w:r>
+      <w:proofErr w:type="spellStart"/>
+      <w:r>
+        <w:t>hien</w:t>
+      </w:r>
+      <w:proofErr w:type="spellEnd"/>
+      <w:r>
+        <w:t xml:space="preserve"> </w:t>
+      </w:r>
+      <w:proofErr w:type="spellStart"/>
+      <w:r>
+        <w:t>thi</w:t>
+      </w:r>
+      <w:proofErr w:type="spellEnd"/>
+      <w:r>
+        <w:t xml:space="preserve"> </w:t>
+      </w:r>
+      <w:proofErr w:type="spellStart"/>
+      <w:r>
+        <w:t>duoc</w:t>
+      </w:r>
+      <w:proofErr w:type="spellEnd"/>
+      <w:r>
+        <w:t xml:space="preserve"> thong tin </w:t>
+      </w:r>
+      <w:proofErr w:type="spellStart"/>
+      <w:r>
+        <w:t>bai</w:t>
+      </w:r>
+      <w:proofErr w:type="spellEnd"/>
+      <w:r>
+        <w:t xml:space="preserve"> </w:t>
+      </w:r>
+      <w:proofErr w:type="spellStart"/>
+      <w:r>
+        <w:t>viet</w:t>
+      </w:r>
+      <w:proofErr w:type="spellEnd"/>
+      <w:r>
+        <w:t xml:space="preserve"> ma </w:t>
+      </w:r>
+      <w:proofErr w:type="spellStart"/>
+      <w:r>
+        <w:t>nguoi</w:t>
+      </w:r>
+      <w:proofErr w:type="spellEnd"/>
+      <w:r>
+        <w:t xml:space="preserve"> dung da </w:t>
+      </w:r>
+      <w:proofErr w:type="spellStart"/>
+      <w:r>
+        <w:t>quan</w:t>
+      </w:r>
+      <w:proofErr w:type="spellEnd"/>
+      <w:r>
+        <w:t xml:space="preserve"> tam.</w:t>
+      </w:r>
+    </w:p>
+    <w:p>
+      <w:pPr>
+        <w:pStyle w:val="ListParagraph"/>
+      </w:pPr>
+      <w:proofErr w:type="gramStart"/>
+      <w:r>
+        <w:t>+ “</w:t>
+      </w:r>
+      <w:proofErr w:type="spellStart"/>
+      <w:r>
+        <w:t>Kết</w:t>
+      </w:r>
+      <w:proofErr w:type="spellEnd"/>
+      <w:r>
+        <w:t xml:space="preserve"> </w:t>
+      </w:r>
+      <w:proofErr w:type="spellStart"/>
+      <w:r>
+        <w:t>quả</w:t>
+      </w:r>
+      <w:proofErr w:type="spellEnd"/>
+      <w:r>
+        <w:t xml:space="preserve"> </w:t>
+      </w:r>
+      <w:proofErr w:type="spellStart"/>
+      <w:r>
+        <w:t>ưa</w:t>
+      </w:r>
+      <w:proofErr w:type="spellEnd"/>
+      <w:r>
+        <w:t xml:space="preserve"> </w:t>
+      </w:r>
+      <w:proofErr w:type="spellStart"/>
+      <w:r>
+        <w:t>thích</w:t>
+      </w:r>
+      <w:proofErr w:type="spellEnd"/>
+      <w:r>
+        <w:t xml:space="preserve">” </w:t>
+      </w:r>
+      <w:r>
+        <w:sym w:font="Wingdings" w:char="F0E0"/>
+      </w:r>
+      <w:r>
+        <w:t xml:space="preserve"> </w:t>
+      </w:r>
+      <w:proofErr w:type="spellStart"/>
+      <w:r>
+        <w:t>Danh</w:t>
+      </w:r>
+      <w:proofErr w:type="spellEnd"/>
+      <w:r>
+        <w:t xml:space="preserve"> </w:t>
+      </w:r>
+      <w:proofErr w:type="spellStart"/>
+      <w:r>
+        <w:t>sách</w:t>
+      </w:r>
+      <w:proofErr w:type="spellEnd"/>
+      <w:r>
+        <w:t xml:space="preserve"> </w:t>
+      </w:r>
+      <w:proofErr w:type="spellStart"/>
+      <w:r>
+        <w:t>quan</w:t>
+      </w:r>
+      <w:proofErr w:type="spellEnd"/>
+      <w:r>
+        <w:t xml:space="preserve"> </w:t>
+      </w:r>
+      <w:proofErr w:type="spellStart"/>
+      <w:r>
+        <w:t>tâm</w:t>
+      </w:r>
+      <w:proofErr w:type="spellEnd"/>
+      <w:r>
+        <w:t>.</w:t>
+      </w:r>
+      <w:proofErr w:type="gramEnd"/>
+      <w:r>
+        <w:t xml:space="preserve"> </w:t>
+      </w:r>
+    </w:p>
+    <w:p>
+      <w:pPr>
+        <w:pStyle w:val="ListParagraph"/>
+      </w:pPr>
+    </w:p>
+    <w:p>
+      <w:pPr>
+        <w:pStyle w:val="ListParagraph"/>
+      </w:pPr>
+      <w:r>
+        <w:rPr>
+          <w:noProof/>
+        </w:rPr>
+        <w:drawing>
+          <wp:inline distT="0" distB="0" distL="0" distR="0" wp14:anchorId="2C1CC8C8" wp14:editId="674F6810">
+            <wp:extent cx="5943600" cy="1400175"/>
+            <wp:effectExtent l="0" t="0" r="0" b="9525"/>
+            <wp:docPr id="50" name="Picture 50"/>
+            <wp:cNvGraphicFramePr>
+              <a:graphicFrameLocks xmlns:a="http://schemas.openxmlformats.org/drawingml/2006/main" noChangeAspect="1"/>
+            </wp:cNvGraphicFramePr>
+            <a:graphic xmlns:a="http://schemas.openxmlformats.org/drawingml/2006/main">
+              <a:graphicData uri="http://schemas.openxmlformats.org/drawingml/2006/picture">
+                <pic:pic xmlns:pic="http://schemas.openxmlformats.org/drawingml/2006/picture">
+                  <pic:nvPicPr>
+                    <pic:cNvPr id="0" name="Danh sach quan tam.PNG"/>
+                    <pic:cNvPicPr/>
+                  </pic:nvPicPr>
+                  <pic:blipFill>
+                    <a:blip r:embed="rId45">
+                      <a:extLst>
+                        <a:ext uri="{28A0092B-C50C-407E-A947-70E740481C1C}">
+                          <a14:useLocalDpi xmlns:a14="http://schemas.microsoft.com/office/drawing/2010/main" val="0"/>
+                        </a:ext>
+                      </a:extLst>
+                    </a:blip>
+                    <a:stretch>
+                      <a:fillRect/>
+                    </a:stretch>
+                  </pic:blipFill>
+                  <pic:spPr>
+                    <a:xfrm>
+                      <a:off x="0" y="0"/>
+                      <a:ext cx="5943600" cy="1400175"/>
+                    </a:xfrm>
+                    <a:prstGeom prst="rect">
+                      <a:avLst/>
+                    </a:prstGeom>
+                  </pic:spPr>
+                </pic:pic>
+              </a:graphicData>
+            </a:graphic>
+          </wp:inline>
+        </w:drawing>
+      </w:r>
+    </w:p>
+    <w:p>
+      <w:pPr>
+        <w:pStyle w:val="ListParagraph"/>
+      </w:pPr>
+    </w:p>
+    <w:p>
+      <w:pPr>
+        <w:pStyle w:val="ListParagraph"/>
+        <w:numPr>
+          <w:ilvl w:val="0"/>
+          <w:numId w:val="3"/>
+        </w:numPr>
+      </w:pPr>
+      <w:proofErr w:type="spellStart"/>
+      <w:r>
+        <w:t>Trong</w:t>
+      </w:r>
+      <w:proofErr w:type="spellEnd"/>
+      <w:r>
+        <w:t xml:space="preserve"> </w:t>
+      </w:r>
+      <w:proofErr w:type="spellStart"/>
+      <w:r>
+        <w:t>mục</w:t>
+      </w:r>
+      <w:proofErr w:type="spellEnd"/>
+      <w:r>
+        <w:t xml:space="preserve"> “</w:t>
+      </w:r>
+      <w:proofErr w:type="spellStart"/>
+      <w:r>
+        <w:t>Danh</w:t>
+      </w:r>
+      <w:proofErr w:type="spellEnd"/>
+      <w:r>
+        <w:t xml:space="preserve"> </w:t>
+      </w:r>
+      <w:proofErr w:type="spellStart"/>
+      <w:r>
+        <w:t>sách</w:t>
+      </w:r>
+      <w:proofErr w:type="spellEnd"/>
+      <w:r>
+        <w:t xml:space="preserve"> </w:t>
+      </w:r>
+      <w:proofErr w:type="spellStart"/>
+      <w:r>
+        <w:t>yêu</w:t>
+      </w:r>
+      <w:proofErr w:type="spellEnd"/>
+      <w:r>
+        <w:t xml:space="preserve"> </w:t>
+      </w:r>
+      <w:proofErr w:type="spellStart"/>
+      <w:r>
+        <w:t>thích</w:t>
+      </w:r>
+      <w:proofErr w:type="spellEnd"/>
+      <w:r>
+        <w:t xml:space="preserve">” </w:t>
+      </w:r>
+      <w:proofErr w:type="spellStart"/>
+      <w:r>
+        <w:t>cho</w:t>
+      </w:r>
+      <w:proofErr w:type="spellEnd"/>
+      <w:r>
+        <w:t xml:space="preserve"> </w:t>
+      </w:r>
+      <w:proofErr w:type="spellStart"/>
+      <w:r>
+        <w:t>tớ</w:t>
+      </w:r>
+      <w:proofErr w:type="spellEnd"/>
+      <w:r>
+        <w:t xml:space="preserve"> </w:t>
+      </w:r>
+      <w:proofErr w:type="spellStart"/>
+      <w:r>
+        <w:t>thêm</w:t>
+      </w:r>
+      <w:proofErr w:type="spellEnd"/>
+      <w:r>
+        <w:t xml:space="preserve"> </w:t>
+      </w:r>
+      <w:proofErr w:type="spellStart"/>
+      <w:r>
+        <w:t>nút</w:t>
+      </w:r>
+      <w:proofErr w:type="spellEnd"/>
+      <w:r>
+        <w:t xml:space="preserve"> </w:t>
+      </w:r>
+      <w:proofErr w:type="spellStart"/>
+      <w:r>
+        <w:t>xóa</w:t>
+      </w:r>
+      <w:proofErr w:type="spellEnd"/>
+      <w:r>
+        <w:t xml:space="preserve"> </w:t>
+      </w:r>
+      <w:proofErr w:type="spellStart"/>
+      <w:r>
+        <w:t>để</w:t>
+      </w:r>
+      <w:proofErr w:type="spellEnd"/>
+      <w:r>
+        <w:t xml:space="preserve"> </w:t>
+      </w:r>
+      <w:proofErr w:type="spellStart"/>
+      <w:r>
+        <w:t>bỏ</w:t>
+      </w:r>
+      <w:proofErr w:type="spellEnd"/>
+      <w:r>
+        <w:t xml:space="preserve"> </w:t>
+      </w:r>
+      <w:proofErr w:type="spellStart"/>
+      <w:r>
+        <w:t>khỏi</w:t>
+      </w:r>
+      <w:proofErr w:type="spellEnd"/>
+      <w:r>
+        <w:t xml:space="preserve"> </w:t>
+      </w:r>
+      <w:proofErr w:type="spellStart"/>
+      <w:r>
+        <w:t>Favourite</w:t>
+      </w:r>
+      <w:proofErr w:type="spellEnd"/>
+      <w:r>
+        <w:t xml:space="preserve"> list </w:t>
+      </w:r>
+      <w:proofErr w:type="spellStart"/>
+      <w:r>
+        <w:t>nhé</w:t>
+      </w:r>
+      <w:proofErr w:type="spellEnd"/>
+      <w:r>
+        <w:t xml:space="preserve">. </w:t>
+      </w:r>
+      <w:r>
+        <w:sym w:font="Wingdings" w:char="F04A"/>
+      </w:r>
+    </w:p>
+    <w:p>
+      <w:pPr>
+        <w:pStyle w:val="ListParagraph"/>
+      </w:pPr>
+      <w:r>
+        <w:rPr>
+          <w:noProof/>
+        </w:rPr>
+        <w:drawing>
+          <wp:inline distT="0" distB="0" distL="0" distR="0" wp14:anchorId="0B54547C" wp14:editId="3D39BF7C">
+            <wp:extent cx="5343524" cy="1600200"/>
+            <wp:effectExtent l="0" t="0" r="0" b="0"/>
+            <wp:docPr id="51" name="Picture 51"/>
+            <wp:cNvGraphicFramePr>
+              <a:graphicFrameLocks xmlns:a="http://schemas.openxmlformats.org/drawingml/2006/main" noChangeAspect="1"/>
+            </wp:cNvGraphicFramePr>
+            <a:graphic xmlns:a="http://schemas.openxmlformats.org/drawingml/2006/main">
+              <a:graphicData uri="http://schemas.openxmlformats.org/drawingml/2006/picture">
+                <pic:pic xmlns:pic="http://schemas.openxmlformats.org/drawingml/2006/picture">
+                  <pic:nvPicPr>
+                    <pic:cNvPr id="0" name="so sanh 1.PNG"/>
+                    <pic:cNvPicPr/>
+                  </pic:nvPicPr>
+                  <pic:blipFill>
+                    <a:blip r:embed="rId46">
+                      <a:extLst>
+                        <a:ext uri="{28A0092B-C50C-407E-A947-70E740481C1C}">
+                          <a14:useLocalDpi xmlns:a14="http://schemas.microsoft.com/office/drawing/2010/main" val="0"/>
+                        </a:ext>
+                      </a:extLst>
+                    </a:blip>
+                    <a:stretch>
+                      <a:fillRect/>
+                    </a:stretch>
+                  </pic:blipFill>
+                  <pic:spPr>
+                    <a:xfrm>
+                      <a:off x="0" y="0"/>
+                      <a:ext cx="5344271" cy="1600424"/>
+                    </a:xfrm>
+                    <a:prstGeom prst="rect">
+                      <a:avLst/>
+                    </a:prstGeom>
+                  </pic:spPr>
+                </pic:pic>
+              </a:graphicData>
+            </a:graphic>
+          </wp:inline>
+        </w:drawing>
+      </w:r>
+    </w:p>
+    <w:p>
+      <w:pPr>
+        <w:pStyle w:val="ListParagraph"/>
+      </w:pPr>
+    </w:p>
+    <w:p>
+      <w:pPr>
+        <w:pStyle w:val="ListParagraph"/>
+        <w:numPr>
+          <w:ilvl w:val="0"/>
+          <w:numId w:val="3"/>
+        </w:numPr>
+      </w:pPr>
+      <w:proofErr w:type="spellStart"/>
+      <w:r>
+        <w:t>Chỉnh</w:t>
+      </w:r>
+      <w:proofErr w:type="spellEnd"/>
+      <w:r>
+        <w:t xml:space="preserve"> </w:t>
+      </w:r>
+      <w:proofErr w:type="spellStart"/>
+      <w:r>
+        <w:t>lại</w:t>
+      </w:r>
+      <w:proofErr w:type="spellEnd"/>
+      <w:r>
+        <w:t xml:space="preserve"> format </w:t>
+      </w:r>
+      <w:proofErr w:type="spellStart"/>
+      <w:r>
+        <w:t>cho</w:t>
+      </w:r>
+      <w:proofErr w:type="spellEnd"/>
+      <w:r>
+        <w:t xml:space="preserve"> </w:t>
+      </w:r>
+      <w:proofErr w:type="spellStart"/>
+      <w:r>
+        <w:t>phần</w:t>
+      </w:r>
+      <w:proofErr w:type="spellEnd"/>
+      <w:r>
+        <w:t xml:space="preserve"> “Tin </w:t>
+      </w:r>
+      <w:proofErr w:type="spellStart"/>
+      <w:r>
+        <w:t>nhắn</w:t>
+      </w:r>
+      <w:proofErr w:type="spellEnd"/>
+      <w:r>
+        <w:t xml:space="preserve">” </w:t>
+      </w:r>
+      <w:proofErr w:type="spellStart"/>
+      <w:r>
+        <w:t>nhé</w:t>
+      </w:r>
+      <w:proofErr w:type="spellEnd"/>
+      <w:r>
+        <w:t xml:space="preserve">. </w:t>
+      </w:r>
+    </w:p>
+    <w:p>
+      <w:pPr>
+        <w:pStyle w:val="ListParagraph"/>
+      </w:pPr>
+      <w:proofErr w:type="spellStart"/>
+      <w:r>
+        <w:t>Mục</w:t>
+      </w:r>
+      <w:proofErr w:type="spellEnd"/>
+      <w:r>
+        <w:t xml:space="preserve"> “</w:t>
+      </w:r>
+      <w:proofErr w:type="spellStart"/>
+      <w:r>
+        <w:t>Các</w:t>
+      </w:r>
+      <w:proofErr w:type="spellEnd"/>
+      <w:r>
+        <w:t xml:space="preserve"> </w:t>
+      </w:r>
+      <w:proofErr w:type="spellStart"/>
+      <w:r>
+        <w:t>câu</w:t>
+      </w:r>
+      <w:proofErr w:type="spellEnd"/>
+      <w:r>
+        <w:t xml:space="preserve"> </w:t>
+      </w:r>
+      <w:proofErr w:type="spellStart"/>
+      <w:r>
+        <w:t>hỏi</w:t>
+      </w:r>
+      <w:proofErr w:type="spellEnd"/>
+      <w:r>
+        <w:t xml:space="preserve"> </w:t>
+      </w:r>
+      <w:proofErr w:type="spellStart"/>
+      <w:r>
+        <w:t>bạn</w:t>
+      </w:r>
+      <w:proofErr w:type="spellEnd"/>
+      <w:r>
+        <w:t xml:space="preserve"> </w:t>
+      </w:r>
+      <w:proofErr w:type="spellStart"/>
+      <w:r>
+        <w:t>có</w:t>
+      </w:r>
+      <w:proofErr w:type="spellEnd"/>
+      <w:r>
+        <w:t xml:space="preserve"> </w:t>
+      </w:r>
+      <w:proofErr w:type="spellStart"/>
+      <w:r>
+        <w:t>liên</w:t>
+      </w:r>
+      <w:proofErr w:type="spellEnd"/>
+      <w:r>
+        <w:t xml:space="preserve"> </w:t>
+      </w:r>
+      <w:proofErr w:type="spellStart"/>
+      <w:proofErr w:type="gramStart"/>
+      <w:r>
+        <w:t>quan</w:t>
+      </w:r>
+      <w:proofErr w:type="spellEnd"/>
+      <w:r>
+        <w:t xml:space="preserve"> ”</w:t>
+      </w:r>
+      <w:proofErr w:type="gramEnd"/>
+      <w:r>
+        <w:t xml:space="preserve"> </w:t>
+      </w:r>
+      <w:r>
+        <w:sym w:font="Wingdings" w:char="F0E0"/>
+      </w:r>
+      <w:r>
+        <w:t xml:space="preserve"> </w:t>
+      </w:r>
+      <w:proofErr w:type="spellStart"/>
+      <w:r>
+        <w:t>Phải</w:t>
+      </w:r>
+      <w:proofErr w:type="spellEnd"/>
+      <w:r>
+        <w:t xml:space="preserve"> </w:t>
+      </w:r>
+      <w:proofErr w:type="spellStart"/>
+      <w:r>
+        <w:t>chỉnh</w:t>
+      </w:r>
+      <w:proofErr w:type="spellEnd"/>
+      <w:r>
+        <w:t xml:space="preserve"> </w:t>
+      </w:r>
+      <w:proofErr w:type="spellStart"/>
+      <w:r>
+        <w:t>thành</w:t>
+      </w:r>
+      <w:proofErr w:type="spellEnd"/>
+      <w:r>
+        <w:t xml:space="preserve"> </w:t>
+      </w:r>
+      <w:proofErr w:type="spellStart"/>
+      <w:r>
+        <w:t>câu</w:t>
+      </w:r>
+      <w:proofErr w:type="spellEnd"/>
+      <w:r>
+        <w:t xml:space="preserve"> </w:t>
+      </w:r>
+      <w:proofErr w:type="spellStart"/>
+      <w:r>
+        <w:t>khác</w:t>
+      </w:r>
+      <w:proofErr w:type="spellEnd"/>
+      <w:r>
+        <w:t xml:space="preserve"> </w:t>
+      </w:r>
+      <w:proofErr w:type="spellStart"/>
+      <w:r>
+        <w:t>nhé</w:t>
+      </w:r>
+      <w:proofErr w:type="spellEnd"/>
+      <w:r>
+        <w:t>. Thinking….</w:t>
+      </w:r>
+    </w:p>
+    <w:p>
+      <w:pPr>
+        <w:pStyle w:val="ListParagraph"/>
+      </w:pPr>
+      <w:r>
+        <w:rPr>
+          <w:noProof/>
+        </w:rPr>
+        <w:lastRenderedPageBreak/>
+        <w:drawing>
+          <wp:inline distT="0" distB="0" distL="0" distR="0" wp14:anchorId="017496AA" wp14:editId="70C49D25">
+            <wp:extent cx="5124450" cy="2781300"/>
+            <wp:effectExtent l="0" t="0" r="0" b="0"/>
+            <wp:docPr id="52" name="Picture 52"/>
+            <wp:cNvGraphicFramePr>
+              <a:graphicFrameLocks xmlns:a="http://schemas.openxmlformats.org/drawingml/2006/main" noChangeAspect="1"/>
+            </wp:cNvGraphicFramePr>
+            <a:graphic xmlns:a="http://schemas.openxmlformats.org/drawingml/2006/main">
+              <a:graphicData uri="http://schemas.openxmlformats.org/drawingml/2006/picture">
+                <pic:pic xmlns:pic="http://schemas.openxmlformats.org/drawingml/2006/picture">
+                  <pic:nvPicPr>
+                    <pic:cNvPr id="0" name="Tin nhan 1.PNG"/>
+                    <pic:cNvPicPr/>
+                  </pic:nvPicPr>
+                  <pic:blipFill>
+                    <a:blip r:embed="rId47">
+                      <a:extLst>
+                        <a:ext uri="{28A0092B-C50C-407E-A947-70E740481C1C}">
+                          <a14:useLocalDpi xmlns:a14="http://schemas.microsoft.com/office/drawing/2010/main" val="0"/>
+                        </a:ext>
+                      </a:extLst>
+                    </a:blip>
+                    <a:stretch>
+                      <a:fillRect/>
+                    </a:stretch>
+                  </pic:blipFill>
+                  <pic:spPr>
+                    <a:xfrm>
+                      <a:off x="0" y="0"/>
+                      <a:ext cx="5125166" cy="2781689"/>
+                    </a:xfrm>
+                    <a:prstGeom prst="rect">
+                      <a:avLst/>
+                    </a:prstGeom>
+                  </pic:spPr>
+                </pic:pic>
+              </a:graphicData>
+            </a:graphic>
+          </wp:inline>
+        </w:drawing>
+      </w:r>
+    </w:p>
+    <w:p>
+      <w:pPr>
+        <w:pStyle w:val="ListParagraph"/>
+      </w:pPr>
+    </w:p>
+    <w:p>
+      <w:pPr>
+        <w:pStyle w:val="ListParagraph"/>
+      </w:pPr>
+    </w:p>
+    <w:p>
+      <w:pPr>
+        <w:pStyle w:val="ListParagraph"/>
+        <w:numPr>
+          <w:ilvl w:val="0"/>
+          <w:numId w:val="3"/>
+        </w:numPr>
+      </w:pPr>
+      <w:r>
+        <w:t xml:space="preserve">Ở </w:t>
+      </w:r>
+      <w:proofErr w:type="spellStart"/>
+      <w:r>
+        <w:t>mục</w:t>
+      </w:r>
+      <w:proofErr w:type="spellEnd"/>
+      <w:r>
+        <w:t xml:space="preserve"> “</w:t>
+      </w:r>
+      <w:proofErr w:type="spellStart"/>
+      <w:r>
+        <w:t>Quản</w:t>
+      </w:r>
+      <w:proofErr w:type="spellEnd"/>
+      <w:r>
+        <w:t xml:space="preserve"> </w:t>
+      </w:r>
+      <w:proofErr w:type="spellStart"/>
+      <w:r>
+        <w:t>lý</w:t>
+      </w:r>
+      <w:proofErr w:type="spellEnd"/>
+      <w:r>
+        <w:t xml:space="preserve"> </w:t>
+      </w:r>
+      <w:proofErr w:type="spellStart"/>
+      <w:r>
+        <w:t>bài</w:t>
+      </w:r>
+      <w:proofErr w:type="spellEnd"/>
+      <w:r>
+        <w:t xml:space="preserve"> </w:t>
+      </w:r>
+      <w:proofErr w:type="spellStart"/>
+      <w:r>
+        <w:t>đăng</w:t>
+      </w:r>
+      <w:proofErr w:type="spellEnd"/>
+      <w:r>
+        <w:t xml:space="preserve">” </w:t>
+      </w:r>
+      <w:r>
+        <w:sym w:font="Wingdings" w:char="F0E0"/>
+      </w:r>
+      <w:r>
+        <w:t xml:space="preserve"> Why ID= 3 </w:t>
+      </w:r>
+      <w:proofErr w:type="spellStart"/>
+      <w:r>
+        <w:t>nhỉ</w:t>
+      </w:r>
+      <w:proofErr w:type="spellEnd"/>
+      <w:r>
+        <w:t>?</w:t>
+      </w:r>
+    </w:p>
+    <w:p>
+      <w:pPr>
+        <w:pStyle w:val="ListParagraph"/>
+      </w:pPr>
+      <w:r>
+        <w:rPr>
+          <w:noProof/>
+        </w:rPr>
+        <w:drawing>
+          <wp:inline distT="0" distB="0" distL="0" distR="0" wp14:anchorId="6F86C878" wp14:editId="20C5A85E">
+            <wp:extent cx="5943600" cy="1664335"/>
+            <wp:effectExtent l="0" t="0" r="0" b="0"/>
+            <wp:docPr id="53" name="Picture 53"/>
+            <wp:cNvGraphicFramePr>
+              <a:graphicFrameLocks xmlns:a="http://schemas.openxmlformats.org/drawingml/2006/main" noChangeAspect="1"/>
+            </wp:cNvGraphicFramePr>
+            <a:graphic xmlns:a="http://schemas.openxmlformats.org/drawingml/2006/main">
+              <a:graphicData uri="http://schemas.openxmlformats.org/drawingml/2006/picture">
+                <pic:pic xmlns:pic="http://schemas.openxmlformats.org/drawingml/2006/picture">
+                  <pic:nvPicPr>
+                    <pic:cNvPr id="0" name="why id.PNG"/>
+                    <pic:cNvPicPr/>
+                  </pic:nvPicPr>
+                  <pic:blipFill>
+                    <a:blip r:embed="rId48">
+                      <a:extLst>
+                        <a:ext uri="{28A0092B-C50C-407E-A947-70E740481C1C}">
+                          <a14:useLocalDpi xmlns:a14="http://schemas.microsoft.com/office/drawing/2010/main" val="0"/>
+                        </a:ext>
+                      </a:extLst>
+                    </a:blip>
+                    <a:stretch>
+                      <a:fillRect/>
+                    </a:stretch>
+                  </pic:blipFill>
+                  <pic:spPr>
+                    <a:xfrm>
+                      <a:off x="0" y="0"/>
+                      <a:ext cx="5943600" cy="1664335"/>
+                    </a:xfrm>
+                    <a:prstGeom prst="rect">
+                      <a:avLst/>
+                    </a:prstGeom>
+                  </pic:spPr>
+                </pic:pic>
+              </a:graphicData>
+            </a:graphic>
+          </wp:inline>
+        </w:drawing>
+      </w:r>
+    </w:p>
+    <w:p>
+      <w:pPr>
+        <w:pStyle w:val="ListParagraph"/>
+      </w:pPr>
+    </w:p>
+    <w:p>
+      <w:pPr>
+        <w:pStyle w:val="ListParagraph"/>
+        <w:numPr>
+          <w:ilvl w:val="0"/>
+          <w:numId w:val="3"/>
+        </w:numPr>
+      </w:pPr>
+      <w:r>
+        <w:t>“</w:t>
+      </w:r>
+      <w:proofErr w:type="spellStart"/>
+      <w:r>
+        <w:t>Đăng</w:t>
+      </w:r>
+      <w:proofErr w:type="spellEnd"/>
+      <w:r>
+        <w:t xml:space="preserve"> </w:t>
+      </w:r>
+      <w:proofErr w:type="spellStart"/>
+      <w:r>
+        <w:t>bài</w:t>
+      </w:r>
+      <w:proofErr w:type="spellEnd"/>
+      <w:r>
+        <w:t xml:space="preserve"> </w:t>
+      </w:r>
+      <w:proofErr w:type="spellStart"/>
+      <w:r>
+        <w:t>mới</w:t>
+      </w:r>
+      <w:proofErr w:type="spellEnd"/>
+      <w:r>
+        <w:t xml:space="preserve">” </w:t>
+      </w:r>
+      <w:r>
+        <w:sym w:font="Wingdings" w:char="F0E0"/>
+      </w:r>
+      <w:r>
+        <w:t xml:space="preserve"> </w:t>
+      </w:r>
+      <w:proofErr w:type="spellStart"/>
+      <w:r>
+        <w:t>Cái</w:t>
+      </w:r>
+      <w:proofErr w:type="spellEnd"/>
+      <w:r>
+        <w:t xml:space="preserve"> </w:t>
+      </w:r>
+      <w:proofErr w:type="spellStart"/>
+      <w:r>
+        <w:t>báo</w:t>
+      </w:r>
+      <w:proofErr w:type="spellEnd"/>
+      <w:r>
+        <w:t xml:space="preserve"> </w:t>
+      </w:r>
+      <w:proofErr w:type="spellStart"/>
+      <w:r>
+        <w:t>lỗi</w:t>
+      </w:r>
+      <w:proofErr w:type="spellEnd"/>
+      <w:r>
+        <w:t xml:space="preserve"> </w:t>
+      </w:r>
+      <w:r>
+        <w:rPr>
+          <w:color w:val="FF0000"/>
+        </w:rPr>
+        <w:t>“</w:t>
+      </w:r>
+      <w:r>
+        <w:rPr>
+          <w:rFonts w:ascii="Times New Roman" w:eastAsia="Times New Roman" w:hAnsi="Times New Roman" w:cs="Times New Roman"/>
+          <w:color w:val="FF0000"/>
+          <w:sz w:val="24"/>
+          <w:szCs w:val="24"/>
+        </w:rPr>
+        <w:t xml:space="preserve">The </w:t>
+      </w:r>
+      <w:proofErr w:type="spellStart"/>
+      <w:r>
+        <w:rPr>
+          <w:rFonts w:ascii="Times New Roman" w:eastAsia="Times New Roman" w:hAnsi="Times New Roman" w:cs="Times New Roman"/>
+          <w:color w:val="FF0000"/>
+          <w:sz w:val="24"/>
+          <w:szCs w:val="24"/>
+        </w:rPr>
+        <w:t>Lat</w:t>
+      </w:r>
+      <w:proofErr w:type="spellEnd"/>
+      <w:r>
+        <w:rPr>
+          <w:rFonts w:ascii="Times New Roman" w:eastAsia="Times New Roman" w:hAnsi="Times New Roman" w:cs="Times New Roman"/>
+          <w:color w:val="FF0000"/>
+          <w:sz w:val="24"/>
+          <w:szCs w:val="24"/>
+        </w:rPr>
+        <w:t xml:space="preserve"> field is required. The Lon field is required”</w:t>
+      </w:r>
+      <w:r>
+        <w:rPr>
+          <w:rFonts w:ascii="Times New Roman" w:eastAsia="Times New Roman" w:hAnsi="Times New Roman" w:cs="Times New Roman"/>
+          <w:color w:val="FF0000"/>
+          <w:sz w:val="24"/>
+          <w:szCs w:val="24"/>
+        </w:rPr>
+        <w:t xml:space="preserve"> </w:t>
+      </w:r>
+      <w:proofErr w:type="spellStart"/>
+      <w:r>
+        <w:rPr>
+          <w:rFonts w:ascii="Times New Roman" w:eastAsia="Times New Roman" w:hAnsi="Times New Roman" w:cs="Times New Roman"/>
+          <w:sz w:val="24"/>
+          <w:szCs w:val="24"/>
+        </w:rPr>
+        <w:t>Lỗi</w:t>
+      </w:r>
+      <w:proofErr w:type="spellEnd"/>
+      <w:r>
+        <w:rPr>
+          <w:rFonts w:ascii="Times New Roman" w:eastAsia="Times New Roman" w:hAnsi="Times New Roman" w:cs="Times New Roman"/>
+          <w:sz w:val="24"/>
+          <w:szCs w:val="24"/>
+        </w:rPr>
+        <w:t xml:space="preserve"> </w:t>
+      </w:r>
+      <w:proofErr w:type="spellStart"/>
+      <w:r>
+        <w:rPr>
+          <w:rFonts w:ascii="Times New Roman" w:eastAsia="Times New Roman" w:hAnsi="Times New Roman" w:cs="Times New Roman"/>
+          <w:sz w:val="24"/>
+          <w:szCs w:val="24"/>
+        </w:rPr>
+        <w:t>này</w:t>
+      </w:r>
+      <w:proofErr w:type="spellEnd"/>
+      <w:r>
+        <w:rPr>
+          <w:rFonts w:ascii="Times New Roman" w:eastAsia="Times New Roman" w:hAnsi="Times New Roman" w:cs="Times New Roman"/>
+          <w:sz w:val="24"/>
+          <w:szCs w:val="24"/>
+        </w:rPr>
+        <w:t xml:space="preserve"> </w:t>
+      </w:r>
+      <w:proofErr w:type="spellStart"/>
+      <w:r>
+        <w:rPr>
+          <w:rFonts w:ascii="Times New Roman" w:eastAsia="Times New Roman" w:hAnsi="Times New Roman" w:cs="Times New Roman"/>
+          <w:sz w:val="24"/>
+          <w:szCs w:val="24"/>
+        </w:rPr>
+        <w:t>thuộc</w:t>
+      </w:r>
+      <w:proofErr w:type="spellEnd"/>
+      <w:r>
+        <w:rPr>
+          <w:rFonts w:ascii="Times New Roman" w:eastAsia="Times New Roman" w:hAnsi="Times New Roman" w:cs="Times New Roman"/>
+          <w:sz w:val="24"/>
+          <w:szCs w:val="24"/>
+        </w:rPr>
+        <w:t xml:space="preserve"> </w:t>
+      </w:r>
+      <w:proofErr w:type="spellStart"/>
+      <w:r>
+        <w:rPr>
+          <w:rFonts w:ascii="Times New Roman" w:eastAsia="Times New Roman" w:hAnsi="Times New Roman" w:cs="Times New Roman"/>
+          <w:sz w:val="24"/>
+          <w:szCs w:val="24"/>
+        </w:rPr>
+        <w:t>của</w:t>
+      </w:r>
+      <w:proofErr w:type="spellEnd"/>
+      <w:r>
+        <w:rPr>
+          <w:rFonts w:ascii="Times New Roman" w:eastAsia="Times New Roman" w:hAnsi="Times New Roman" w:cs="Times New Roman"/>
+          <w:sz w:val="24"/>
+          <w:szCs w:val="24"/>
+        </w:rPr>
+        <w:t xml:space="preserve"> </w:t>
+      </w:r>
+      <w:proofErr w:type="spellStart"/>
+      <w:r>
+        <w:rPr>
+          <w:rFonts w:ascii="Times New Roman" w:eastAsia="Times New Roman" w:hAnsi="Times New Roman" w:cs="Times New Roman"/>
+          <w:sz w:val="24"/>
+          <w:szCs w:val="24"/>
+        </w:rPr>
+        <w:t>mình</w:t>
+      </w:r>
+      <w:proofErr w:type="spellEnd"/>
+      <w:r>
+        <w:rPr>
+          <w:rFonts w:ascii="Times New Roman" w:eastAsia="Times New Roman" w:hAnsi="Times New Roman" w:cs="Times New Roman"/>
+          <w:sz w:val="24"/>
+          <w:szCs w:val="24"/>
+        </w:rPr>
+        <w:t xml:space="preserve"> </w:t>
+      </w:r>
+      <w:proofErr w:type="spellStart"/>
+      <w:r>
+        <w:rPr>
+          <w:rFonts w:ascii="Times New Roman" w:eastAsia="Times New Roman" w:hAnsi="Times New Roman" w:cs="Times New Roman"/>
+          <w:sz w:val="24"/>
+          <w:szCs w:val="24"/>
+        </w:rPr>
+        <w:t>mà</w:t>
+      </w:r>
+      <w:proofErr w:type="spellEnd"/>
+      <w:r>
+        <w:rPr>
+          <w:rFonts w:ascii="Times New Roman" w:eastAsia="Times New Roman" w:hAnsi="Times New Roman" w:cs="Times New Roman"/>
+          <w:sz w:val="24"/>
+          <w:szCs w:val="24"/>
+        </w:rPr>
+        <w:t xml:space="preserve">, </w:t>
+      </w:r>
+      <w:proofErr w:type="spellStart"/>
+      <w:r>
+        <w:rPr>
+          <w:rFonts w:ascii="Times New Roman" w:eastAsia="Times New Roman" w:hAnsi="Times New Roman" w:cs="Times New Roman"/>
+          <w:sz w:val="24"/>
+          <w:szCs w:val="24"/>
+        </w:rPr>
+        <w:t>không</w:t>
+      </w:r>
+      <w:proofErr w:type="spellEnd"/>
+      <w:r>
+        <w:rPr>
+          <w:rFonts w:ascii="Times New Roman" w:eastAsia="Times New Roman" w:hAnsi="Times New Roman" w:cs="Times New Roman"/>
+          <w:sz w:val="24"/>
+          <w:szCs w:val="24"/>
+        </w:rPr>
+        <w:t xml:space="preserve"> </w:t>
+      </w:r>
+      <w:proofErr w:type="spellStart"/>
+      <w:r>
+        <w:rPr>
+          <w:rFonts w:ascii="Times New Roman" w:eastAsia="Times New Roman" w:hAnsi="Times New Roman" w:cs="Times New Roman"/>
+          <w:sz w:val="24"/>
+          <w:szCs w:val="24"/>
+        </w:rPr>
+        <w:t>báo</w:t>
+      </w:r>
+      <w:proofErr w:type="spellEnd"/>
+      <w:r>
+        <w:rPr>
+          <w:rFonts w:ascii="Times New Roman" w:eastAsia="Times New Roman" w:hAnsi="Times New Roman" w:cs="Times New Roman"/>
+          <w:sz w:val="24"/>
+          <w:szCs w:val="24"/>
+        </w:rPr>
+        <w:t xml:space="preserve"> </w:t>
+      </w:r>
+      <w:proofErr w:type="spellStart"/>
+      <w:r>
+        <w:rPr>
+          <w:rFonts w:ascii="Times New Roman" w:eastAsia="Times New Roman" w:hAnsi="Times New Roman" w:cs="Times New Roman"/>
+          <w:sz w:val="24"/>
+          <w:szCs w:val="24"/>
+        </w:rPr>
+        <w:t>tới</w:t>
+      </w:r>
+      <w:proofErr w:type="spellEnd"/>
+      <w:r>
+        <w:rPr>
+          <w:rFonts w:ascii="Times New Roman" w:eastAsia="Times New Roman" w:hAnsi="Times New Roman" w:cs="Times New Roman"/>
+          <w:sz w:val="24"/>
+          <w:szCs w:val="24"/>
+        </w:rPr>
+        <w:t xml:space="preserve"> </w:t>
+      </w:r>
+      <w:proofErr w:type="spellStart"/>
+      <w:r>
+        <w:rPr>
+          <w:rFonts w:ascii="Times New Roman" w:eastAsia="Times New Roman" w:hAnsi="Times New Roman" w:cs="Times New Roman"/>
+          <w:sz w:val="24"/>
+          <w:szCs w:val="24"/>
+        </w:rPr>
+        <w:t>người</w:t>
+      </w:r>
+      <w:proofErr w:type="spellEnd"/>
+      <w:r>
+        <w:rPr>
+          <w:rFonts w:ascii="Times New Roman" w:eastAsia="Times New Roman" w:hAnsi="Times New Roman" w:cs="Times New Roman"/>
+          <w:sz w:val="24"/>
+          <w:szCs w:val="24"/>
+        </w:rPr>
+        <w:t xml:space="preserve"> </w:t>
+      </w:r>
+      <w:proofErr w:type="spellStart"/>
+      <w:r>
+        <w:rPr>
+          <w:rFonts w:ascii="Times New Roman" w:eastAsia="Times New Roman" w:hAnsi="Times New Roman" w:cs="Times New Roman"/>
+          <w:sz w:val="24"/>
+          <w:szCs w:val="24"/>
+        </w:rPr>
+        <w:t>dùng</w:t>
+      </w:r>
+      <w:proofErr w:type="spellEnd"/>
+      <w:r>
+        <w:rPr>
+          <w:rFonts w:ascii="Times New Roman" w:eastAsia="Times New Roman" w:hAnsi="Times New Roman" w:cs="Times New Roman"/>
+          <w:sz w:val="24"/>
+          <w:szCs w:val="24"/>
+        </w:rPr>
+        <w:t xml:space="preserve"> </w:t>
+      </w:r>
+      <w:proofErr w:type="spellStart"/>
+      <w:r>
+        <w:rPr>
+          <w:rFonts w:ascii="Times New Roman" w:eastAsia="Times New Roman" w:hAnsi="Times New Roman" w:cs="Times New Roman"/>
+          <w:sz w:val="24"/>
+          <w:szCs w:val="24"/>
+        </w:rPr>
+        <w:t>như</w:t>
+      </w:r>
+      <w:proofErr w:type="spellEnd"/>
+      <w:r>
+        <w:rPr>
+          <w:rFonts w:ascii="Times New Roman" w:eastAsia="Times New Roman" w:hAnsi="Times New Roman" w:cs="Times New Roman"/>
+          <w:sz w:val="24"/>
+          <w:szCs w:val="24"/>
+        </w:rPr>
+        <w:t xml:space="preserve"> </w:t>
+      </w:r>
+      <w:proofErr w:type="spellStart"/>
+      <w:r>
+        <w:rPr>
+          <w:rFonts w:ascii="Times New Roman" w:eastAsia="Times New Roman" w:hAnsi="Times New Roman" w:cs="Times New Roman"/>
+          <w:sz w:val="24"/>
+          <w:szCs w:val="24"/>
+        </w:rPr>
+        <w:t>thế</w:t>
+      </w:r>
+      <w:proofErr w:type="spellEnd"/>
+      <w:r>
+        <w:rPr>
+          <w:rFonts w:ascii="Times New Roman" w:eastAsia="Times New Roman" w:hAnsi="Times New Roman" w:cs="Times New Roman"/>
+          <w:sz w:val="24"/>
+          <w:szCs w:val="24"/>
+        </w:rPr>
+        <w:t xml:space="preserve"> </w:t>
+      </w:r>
+      <w:proofErr w:type="spellStart"/>
+      <w:r>
+        <w:rPr>
+          <w:rFonts w:ascii="Times New Roman" w:eastAsia="Times New Roman" w:hAnsi="Times New Roman" w:cs="Times New Roman"/>
+          <w:sz w:val="24"/>
+          <w:szCs w:val="24"/>
+        </w:rPr>
+        <w:t>này</w:t>
+      </w:r>
+      <w:proofErr w:type="spellEnd"/>
+      <w:r>
+        <w:rPr>
+          <w:rFonts w:ascii="Times New Roman" w:eastAsia="Times New Roman" w:hAnsi="Times New Roman" w:cs="Times New Roman"/>
+          <w:sz w:val="24"/>
+          <w:szCs w:val="24"/>
+        </w:rPr>
+        <w:t xml:space="preserve"> </w:t>
+      </w:r>
+      <w:proofErr w:type="spellStart"/>
+      <w:r>
+        <w:rPr>
+          <w:rFonts w:ascii="Times New Roman" w:eastAsia="Times New Roman" w:hAnsi="Times New Roman" w:cs="Times New Roman"/>
+          <w:sz w:val="24"/>
+          <w:szCs w:val="24"/>
+        </w:rPr>
+        <w:t>nhé</w:t>
+      </w:r>
+      <w:proofErr w:type="spellEnd"/>
+      <w:r>
+        <w:rPr>
+          <w:rFonts w:ascii="Times New Roman" w:eastAsia="Times New Roman" w:hAnsi="Times New Roman" w:cs="Times New Roman"/>
+          <w:sz w:val="24"/>
+          <w:szCs w:val="24"/>
+        </w:rPr>
+        <w:t xml:space="preserve"> all.</w:t>
+      </w:r>
+    </w:p>
+    <w:p>
+      <w:pPr>
+        <w:pStyle w:val="ListParagraph"/>
+      </w:pPr>
+    </w:p>
+    <w:p>
+      <w:pPr>
+        <w:pStyle w:val="ListParagraph"/>
+      </w:pPr>
+      <w:r>
+        <w:rPr>
+          <w:noProof/>
+        </w:rPr>
+        <w:lastRenderedPageBreak/>
+        <w:drawing>
+          <wp:inline distT="0" distB="0" distL="0" distR="0" wp14:anchorId="39A73A07" wp14:editId="5F69FA7A">
+            <wp:extent cx="5943600" cy="2974975"/>
+            <wp:effectExtent l="0" t="0" r="0" b="0"/>
+            <wp:docPr id="54" name="Picture 54"/>
+            <wp:cNvGraphicFramePr>
+              <a:graphicFrameLocks xmlns:a="http://schemas.openxmlformats.org/drawingml/2006/main" noChangeAspect="1"/>
+            </wp:cNvGraphicFramePr>
+            <a:graphic xmlns:a="http://schemas.openxmlformats.org/drawingml/2006/main">
+              <a:graphicData uri="http://schemas.openxmlformats.org/drawingml/2006/picture">
+                <pic:pic xmlns:pic="http://schemas.openxmlformats.org/drawingml/2006/picture">
+                  <pic:nvPicPr>
+                    <pic:cNvPr id="0" name="LatLon.PNG"/>
+                    <pic:cNvPicPr/>
+                  </pic:nvPicPr>
+                  <pic:blipFill>
+                    <a:blip r:embed="rId49">
+                      <a:extLst>
+                        <a:ext uri="{28A0092B-C50C-407E-A947-70E740481C1C}">
+                          <a14:useLocalDpi xmlns:a14="http://schemas.microsoft.com/office/drawing/2010/main" val="0"/>
+                        </a:ext>
+                      </a:extLst>
+                    </a:blip>
+                    <a:stretch>
+                      <a:fillRect/>
+                    </a:stretch>
+                  </pic:blipFill>
+                  <pic:spPr>
+                    <a:xfrm>
+                      <a:off x="0" y="0"/>
+                      <a:ext cx="5943600" cy="2974975"/>
+                    </a:xfrm>
+                    <a:prstGeom prst="rect">
+                      <a:avLst/>
+                    </a:prstGeom>
+                  </pic:spPr>
+                </pic:pic>
+              </a:graphicData>
+            </a:graphic>
+          </wp:inline>
+        </w:drawing>
+      </w:r>
+    </w:p>
+    <w:p>
+      <w:pPr>
+        <w:pStyle w:val="ListParagraph"/>
+      </w:pPr>
+    </w:p>
+    <w:p>
+      <w:pPr>
+        <w:pStyle w:val="ListParagraph"/>
+        <w:numPr>
+          <w:ilvl w:val="0"/>
+          <w:numId w:val="3"/>
+        </w:numPr>
+      </w:pPr>
+      <w:proofErr w:type="spellStart"/>
+      <w:r>
+        <w:t>Cái</w:t>
+      </w:r>
+      <w:proofErr w:type="spellEnd"/>
+      <w:r>
+        <w:t xml:space="preserve"> </w:t>
+      </w:r>
+      <w:proofErr w:type="spellStart"/>
+      <w:r>
+        <w:t>phần</w:t>
+      </w:r>
+      <w:proofErr w:type="spellEnd"/>
+      <w:r>
+        <w:t xml:space="preserve"> </w:t>
+      </w:r>
+      <w:proofErr w:type="spellStart"/>
+      <w:r>
+        <w:t>ảnh</w:t>
+      </w:r>
+      <w:proofErr w:type="spellEnd"/>
+      <w:r>
+        <w:t xml:space="preserve">/video </w:t>
+      </w:r>
+      <w:proofErr w:type="spellStart"/>
+      <w:r>
+        <w:t>liên</w:t>
+      </w:r>
+      <w:proofErr w:type="spellEnd"/>
+      <w:r>
+        <w:t xml:space="preserve"> </w:t>
+      </w:r>
+      <w:proofErr w:type="spellStart"/>
+      <w:r>
+        <w:t>hệ</w:t>
+      </w:r>
+      <w:proofErr w:type="spellEnd"/>
+      <w:r>
+        <w:t xml:space="preserve"> </w:t>
+      </w:r>
+      <w:proofErr w:type="spellStart"/>
+      <w:r>
+        <w:t>này</w:t>
+      </w:r>
+      <w:proofErr w:type="spellEnd"/>
+      <w:r>
+        <w:t xml:space="preserve"> </w:t>
+      </w:r>
+      <w:proofErr w:type="spellStart"/>
+      <w:r>
+        <w:t>rất</w:t>
+      </w:r>
+      <w:proofErr w:type="spellEnd"/>
+      <w:r>
+        <w:t xml:space="preserve"> </w:t>
+      </w:r>
+      <w:proofErr w:type="spellStart"/>
+      <w:r>
+        <w:t>dễ</w:t>
+      </w:r>
+      <w:proofErr w:type="spellEnd"/>
+      <w:r>
+        <w:t xml:space="preserve"> </w:t>
+      </w:r>
+      <w:proofErr w:type="spellStart"/>
+      <w:r>
+        <w:t>gây</w:t>
+      </w:r>
+      <w:proofErr w:type="spellEnd"/>
+      <w:r>
+        <w:t xml:space="preserve"> </w:t>
+      </w:r>
+      <w:proofErr w:type="spellStart"/>
+      <w:r>
+        <w:t>khó</w:t>
+      </w:r>
+      <w:proofErr w:type="spellEnd"/>
+      <w:r>
+        <w:t xml:space="preserve"> </w:t>
+      </w:r>
+      <w:proofErr w:type="spellStart"/>
+      <w:r>
+        <w:t>hiểu</w:t>
+      </w:r>
+      <w:proofErr w:type="spellEnd"/>
+      <w:r>
+        <w:t xml:space="preserve"> </w:t>
+      </w:r>
+      <w:proofErr w:type="spellStart"/>
+      <w:r>
+        <w:t>cho</w:t>
+      </w:r>
+      <w:proofErr w:type="spellEnd"/>
+      <w:r>
+        <w:t xml:space="preserve"> USER </w:t>
+      </w:r>
+      <w:proofErr w:type="spellStart"/>
+      <w:r>
+        <w:t>nhé</w:t>
+      </w:r>
+      <w:proofErr w:type="spellEnd"/>
+      <w:r>
+        <w:t xml:space="preserve">. </w:t>
+      </w:r>
+    </w:p>
+    <w:p>
+      <w:pPr>
+        <w:pStyle w:val="ListParagraph"/>
+      </w:pPr>
+      <w:r>
+        <w:rPr>
+          <w:noProof/>
+        </w:rPr>
+        <w:drawing>
+          <wp:inline distT="0" distB="0" distL="0" distR="0" wp14:anchorId="12F09B01" wp14:editId="33773E58">
+            <wp:extent cx="3829585" cy="1524213"/>
+            <wp:effectExtent l="0" t="0" r="0" b="0"/>
+            <wp:docPr id="55" name="Picture 55"/>
+            <wp:cNvGraphicFramePr>
+              <a:graphicFrameLocks xmlns:a="http://schemas.openxmlformats.org/drawingml/2006/main" noChangeAspect="1"/>
+            </wp:cNvGraphicFramePr>
+            <a:graphic xmlns:a="http://schemas.openxmlformats.org/drawingml/2006/main">
+              <a:graphicData uri="http://schemas.openxmlformats.org/drawingml/2006/picture">
+                <pic:pic xmlns:pic="http://schemas.openxmlformats.org/drawingml/2006/picture">
+                  <pic:nvPicPr>
+                    <pic:cNvPr id="0" name="Anh confuse.PNG"/>
+                    <pic:cNvPicPr/>
+                  </pic:nvPicPr>
+                  <pic:blipFill>
+                    <a:blip r:embed="rId50">
+                      <a:extLst>
+                        <a:ext uri="{28A0092B-C50C-407E-A947-70E740481C1C}">
+                          <a14:useLocalDpi xmlns:a14="http://schemas.microsoft.com/office/drawing/2010/main" val="0"/>
+                        </a:ext>
+                      </a:extLst>
+                    </a:blip>
+                    <a:stretch>
+                      <a:fillRect/>
+                    </a:stretch>
+                  </pic:blipFill>
+                  <pic:spPr>
+                    <a:xfrm>
+                      <a:off x="0" y="0"/>
+                      <a:ext cx="3829585" cy="1524213"/>
+                    </a:xfrm>
+                    <a:prstGeom prst="rect">
+                      <a:avLst/>
+                    </a:prstGeom>
+                  </pic:spPr>
+                </pic:pic>
+              </a:graphicData>
+            </a:graphic>
+          </wp:inline>
+        </w:drawing>
+      </w:r>
+    </w:p>
+    <w:p>
+      <w:pPr>
+        <w:pStyle w:val="ListParagraph"/>
+      </w:pPr>
+    </w:p>
+    <w:p>
+      <w:pPr>
+        <w:pStyle w:val="ListParagraph"/>
+      </w:pPr>
+    </w:p>
+    <w:p>
+      <w:pPr>
+        <w:pStyle w:val="ListParagraph"/>
+        <w:numPr>
+          <w:ilvl w:val="0"/>
+          <w:numId w:val="3"/>
+        </w:numPr>
+      </w:pPr>
+      <w:r>
+        <w:t xml:space="preserve">Valid </w:t>
+      </w:r>
+      <w:r>
+        <w:rPr>
+          <w:b/>
+          <w:highlight w:val="yellow"/>
+        </w:rPr>
+        <w:t>“</w:t>
+      </w:r>
+      <w:proofErr w:type="spellStart"/>
+      <w:r>
+        <w:rPr>
+          <w:b/>
+          <w:highlight w:val="yellow"/>
+        </w:rPr>
+        <w:t>Số</w:t>
+      </w:r>
+      <w:proofErr w:type="spellEnd"/>
+      <w:r>
+        <w:rPr>
+          <w:b/>
+          <w:highlight w:val="yellow"/>
+        </w:rPr>
+        <w:t xml:space="preserve"> </w:t>
+      </w:r>
+      <w:proofErr w:type="spellStart"/>
+      <w:r>
+        <w:rPr>
+          <w:b/>
+          <w:highlight w:val="yellow"/>
+        </w:rPr>
+        <w:t>điện</w:t>
+      </w:r>
+      <w:proofErr w:type="spellEnd"/>
+      <w:r>
+        <w:rPr>
+          <w:b/>
+          <w:highlight w:val="yellow"/>
+        </w:rPr>
+        <w:t xml:space="preserve"> </w:t>
+      </w:r>
+      <w:proofErr w:type="spellStart"/>
+      <w:r>
+        <w:rPr>
+          <w:b/>
+          <w:highlight w:val="yellow"/>
+        </w:rPr>
+        <w:t>thoại</w:t>
+      </w:r>
+      <w:proofErr w:type="spellEnd"/>
+      <w:r>
+        <w:rPr>
+          <w:b/>
+          <w:highlight w:val="yellow"/>
+        </w:rPr>
+        <w:t>”</w:t>
+      </w:r>
+      <w:r>
+        <w:t xml:space="preserve"> ở </w:t>
+      </w:r>
+      <w:proofErr w:type="spellStart"/>
+      <w:r>
+        <w:t>phần</w:t>
+      </w:r>
+      <w:proofErr w:type="spellEnd"/>
+      <w:r>
+        <w:t xml:space="preserve"> “</w:t>
+      </w:r>
+      <w:proofErr w:type="spellStart"/>
+      <w:r>
+        <w:t>Đăng</w:t>
+      </w:r>
+      <w:proofErr w:type="spellEnd"/>
+      <w:r>
+        <w:t xml:space="preserve"> tin </w:t>
+      </w:r>
+      <w:proofErr w:type="spellStart"/>
+      <w:r>
+        <w:t>mới</w:t>
+      </w:r>
+      <w:proofErr w:type="spellEnd"/>
+      <w:r>
+        <w:t xml:space="preserve">” </w:t>
+      </w:r>
+      <w:proofErr w:type="spellStart"/>
+      <w:r>
+        <w:t>nhé</w:t>
+      </w:r>
+      <w:proofErr w:type="spellEnd"/>
+    </w:p>
+    <w:p>
+      <w:pPr>
+        <w:pStyle w:val="ListParagraph"/>
+      </w:pPr>
+      <w:r>
+        <w:rPr>
+          <w:noProof/>
+        </w:rPr>
+        <w:drawing>
+          <wp:inline distT="0" distB="0" distL="0" distR="0" wp14:anchorId="5F2BE9FE" wp14:editId="32BCA5A0">
+            <wp:extent cx="4934639" cy="1552792"/>
+            <wp:effectExtent l="0" t="0" r="0" b="9525"/>
+            <wp:docPr id="56" name="Picture 56"/>
+            <wp:cNvGraphicFramePr>
+              <a:graphicFrameLocks xmlns:a="http://schemas.openxmlformats.org/drawingml/2006/main" noChangeAspect="1"/>
+            </wp:cNvGraphicFramePr>
+            <a:graphic xmlns:a="http://schemas.openxmlformats.org/drawingml/2006/main">
+              <a:graphicData uri="http://schemas.openxmlformats.org/drawingml/2006/picture">
+                <pic:pic xmlns:pic="http://schemas.openxmlformats.org/drawingml/2006/picture">
+                  <pic:nvPicPr>
+                    <pic:cNvPr id="0" name="valid phone.PNG"/>
+                    <pic:cNvPicPr/>
+                  </pic:nvPicPr>
+                  <pic:blipFill>
+                    <a:blip r:embed="rId51">
+                      <a:extLst>
+                        <a:ext uri="{28A0092B-C50C-407E-A947-70E740481C1C}">
+                          <a14:useLocalDpi xmlns:a14="http://schemas.microsoft.com/office/drawing/2010/main" val="0"/>
+                        </a:ext>
+                      </a:extLst>
+                    </a:blip>
+                    <a:stretch>
+                      <a:fillRect/>
+                    </a:stretch>
+                  </pic:blipFill>
+                  <pic:spPr>
+                    <a:xfrm>
+                      <a:off x="0" y="0"/>
+                      <a:ext cx="4934639" cy="1552792"/>
+                    </a:xfrm>
+                    <a:prstGeom prst="rect">
+                      <a:avLst/>
+                    </a:prstGeom>
+                  </pic:spPr>
+                </pic:pic>
+              </a:graphicData>
+            </a:graphic>
+          </wp:inline>
+        </w:drawing>
+      </w:r>
+    </w:p>
+    <w:p>
+      <w:pPr>
+        <w:pStyle w:val="ListParagraph"/>
+        <w:numPr>
+          <w:ilvl w:val="0"/>
+          <w:numId w:val="3"/>
+        </w:numPr>
+      </w:pPr>
+      <w:r>
+        <w:t>Click “</w:t>
+      </w:r>
+      <w:proofErr w:type="spellStart"/>
+      <w:r>
+        <w:t>Đăng</w:t>
+      </w:r>
+      <w:proofErr w:type="spellEnd"/>
+      <w:r>
+        <w:t xml:space="preserve"> tin </w:t>
+      </w:r>
+      <w:proofErr w:type="spellStart"/>
+      <w:r>
+        <w:t>ngay</w:t>
+      </w:r>
+      <w:proofErr w:type="spellEnd"/>
+      <w:r>
+        <w:t xml:space="preserve">” </w:t>
+      </w:r>
+      <w:proofErr w:type="spellStart"/>
+      <w:r>
+        <w:t>mới</w:t>
+      </w:r>
+      <w:proofErr w:type="spellEnd"/>
+      <w:r>
+        <w:t xml:space="preserve"> </w:t>
+      </w:r>
+      <w:proofErr w:type="spellStart"/>
+      <w:r>
+        <w:t>xuất</w:t>
+      </w:r>
+      <w:proofErr w:type="spellEnd"/>
+      <w:r>
+        <w:t xml:space="preserve"> </w:t>
+      </w:r>
+      <w:proofErr w:type="spellStart"/>
+      <w:r>
+        <w:t>hiện</w:t>
+      </w:r>
+      <w:proofErr w:type="spellEnd"/>
+      <w:r>
+        <w:t xml:space="preserve"> </w:t>
+      </w:r>
+      <w:proofErr w:type="spellStart"/>
+      <w:r>
+        <w:t>thông</w:t>
+      </w:r>
+      <w:proofErr w:type="spellEnd"/>
+      <w:r>
+        <w:t xml:space="preserve"> </w:t>
+      </w:r>
+      <w:proofErr w:type="spellStart"/>
+      <w:r>
+        <w:t>báo</w:t>
+      </w:r>
+      <w:proofErr w:type="spellEnd"/>
+      <w:r>
+        <w:t xml:space="preserve"> </w:t>
+      </w:r>
+      <w:proofErr w:type="spellStart"/>
+      <w:r>
+        <w:t>số</w:t>
+      </w:r>
+      <w:proofErr w:type="spellEnd"/>
+      <w:r>
+        <w:t xml:space="preserve"> </w:t>
+      </w:r>
+      <w:proofErr w:type="spellStart"/>
+      <w:r>
+        <w:t>điện</w:t>
+      </w:r>
+      <w:proofErr w:type="spellEnd"/>
+      <w:r>
+        <w:t xml:space="preserve"> </w:t>
+      </w:r>
+      <w:proofErr w:type="spellStart"/>
+      <w:r>
+        <w:t>thoại</w:t>
+      </w:r>
+      <w:proofErr w:type="spellEnd"/>
+      <w:r>
+        <w:t xml:space="preserve"> </w:t>
+      </w:r>
+      <w:proofErr w:type="spellStart"/>
+      <w:r>
+        <w:t>không</w:t>
+      </w:r>
+      <w:proofErr w:type="spellEnd"/>
+      <w:r>
+        <w:t xml:space="preserve"> </w:t>
+      </w:r>
+      <w:proofErr w:type="spellStart"/>
+      <w:r>
+        <w:t>hợp</w:t>
+      </w:r>
+      <w:proofErr w:type="spellEnd"/>
+      <w:r>
+        <w:t xml:space="preserve"> </w:t>
+      </w:r>
+      <w:proofErr w:type="spellStart"/>
+      <w:r>
+        <w:t>lệ</w:t>
+      </w:r>
+      <w:proofErr w:type="spellEnd"/>
+      <w:r>
+        <w:t xml:space="preserve"> </w:t>
+      </w:r>
+      <w:proofErr w:type="spellStart"/>
+      <w:r>
+        <w:t>và</w:t>
+      </w:r>
+      <w:proofErr w:type="spellEnd"/>
+      <w:r>
+        <w:t xml:space="preserve"> </w:t>
+      </w:r>
+      <w:proofErr w:type="spellStart"/>
+      <w:r>
+        <w:t>thông</w:t>
+      </w:r>
+      <w:proofErr w:type="spellEnd"/>
+      <w:r>
+        <w:t xml:space="preserve"> </w:t>
+      </w:r>
+      <w:proofErr w:type="spellStart"/>
+      <w:r>
+        <w:t>báo</w:t>
+      </w:r>
+      <w:proofErr w:type="spellEnd"/>
+      <w:r>
+        <w:t xml:space="preserve"> </w:t>
+      </w:r>
+      <w:proofErr w:type="spellStart"/>
+      <w:r>
+        <w:t>không</w:t>
+      </w:r>
+      <w:proofErr w:type="spellEnd"/>
+      <w:r>
+        <w:t xml:space="preserve"> </w:t>
+      </w:r>
+      <w:proofErr w:type="spellStart"/>
+      <w:r>
+        <w:t>chính</w:t>
+      </w:r>
+      <w:proofErr w:type="spellEnd"/>
+      <w:r>
+        <w:t xml:space="preserve"> </w:t>
+      </w:r>
+      <w:proofErr w:type="spellStart"/>
+      <w:r>
+        <w:t>xác</w:t>
+      </w:r>
+      <w:proofErr w:type="spellEnd"/>
+      <w:r>
+        <w:t xml:space="preserve">, </w:t>
+      </w:r>
+      <w:proofErr w:type="spellStart"/>
+      <w:r>
+        <w:t>chỉnh</w:t>
+      </w:r>
+      <w:proofErr w:type="spellEnd"/>
+      <w:r>
+        <w:t xml:space="preserve"> </w:t>
+      </w:r>
+      <w:proofErr w:type="spellStart"/>
+      <w:r>
+        <w:t>lại</w:t>
+      </w:r>
+      <w:proofErr w:type="spellEnd"/>
+      <w:r>
+        <w:t xml:space="preserve"> </w:t>
+      </w:r>
+      <w:proofErr w:type="spellStart"/>
+      <w:r>
+        <w:t>ngay</w:t>
+      </w:r>
+      <w:proofErr w:type="spellEnd"/>
+      <w:r>
+        <w:t xml:space="preserve"> </w:t>
+      </w:r>
+      <w:proofErr w:type="spellStart"/>
+      <w:r>
+        <w:t>nhé</w:t>
+      </w:r>
+      <w:proofErr w:type="spellEnd"/>
+    </w:p>
+    <w:p>
+      <w:pPr>
+        <w:pStyle w:val="ListParagraph"/>
+      </w:pPr>
+      <w:proofErr w:type="gramStart"/>
+      <w:r>
+        <w:t xml:space="preserve">Sao </w:t>
+      </w:r>
+      <w:proofErr w:type="spellStart"/>
+      <w:r>
+        <w:t>tận</w:t>
+      </w:r>
+      <w:proofErr w:type="spellEnd"/>
+      <w:r>
+        <w:t xml:space="preserve"> 15 </w:t>
+      </w:r>
+      <w:proofErr w:type="spellStart"/>
+      <w:r>
+        <w:t>ký</w:t>
+      </w:r>
+      <w:proofErr w:type="spellEnd"/>
+      <w:r>
+        <w:t xml:space="preserve"> </w:t>
+      </w:r>
+      <w:proofErr w:type="spellStart"/>
+      <w:r>
+        <w:t>tự</w:t>
+      </w:r>
+      <w:proofErr w:type="spellEnd"/>
+      <w:r>
+        <w:t xml:space="preserve"> ạ?</w:t>
+      </w:r>
+      <w:proofErr w:type="gramEnd"/>
+      <w:r>
+        <w:t xml:space="preserve"> =)))</w:t>
+      </w:r>
+    </w:p>
+    <w:p>
+      <w:pPr>
+        <w:pStyle w:val="ListParagraph"/>
+      </w:pPr>
+      <w:r>
+        <w:rPr>
+          <w:noProof/>
+        </w:rPr>
+        <w:lastRenderedPageBreak/>
+        <w:drawing>
+          <wp:inline distT="0" distB="0" distL="0" distR="0" wp14:anchorId="34646A5C" wp14:editId="0B51275D">
+            <wp:extent cx="4896534" cy="2372056"/>
+            <wp:effectExtent l="0" t="0" r="0" b="9525"/>
+            <wp:docPr id="57" name="Picture 57"/>
+            <wp:cNvGraphicFramePr>
+              <a:graphicFrameLocks xmlns:a="http://schemas.openxmlformats.org/drawingml/2006/main" noChangeAspect="1"/>
+            </wp:cNvGraphicFramePr>
+            <a:graphic xmlns:a="http://schemas.openxmlformats.org/drawingml/2006/main">
+              <a:graphicData uri="http://schemas.openxmlformats.org/drawingml/2006/picture">
+                <pic:pic xmlns:pic="http://schemas.openxmlformats.org/drawingml/2006/picture">
+                  <pic:nvPicPr>
+                    <pic:cNvPr id="0" name="Click dang bai moi bao invalid.PNG"/>
+                    <pic:cNvPicPr/>
+                  </pic:nvPicPr>
+                  <pic:blipFill>
+                    <a:blip r:embed="rId52">
+                      <a:extLst>
+                        <a:ext uri="{28A0092B-C50C-407E-A947-70E740481C1C}">
+                          <a14:useLocalDpi xmlns:a14="http://schemas.microsoft.com/office/drawing/2010/main" val="0"/>
+                        </a:ext>
+                      </a:extLst>
+                    </a:blip>
+                    <a:stretch>
+                      <a:fillRect/>
+                    </a:stretch>
+                  </pic:blipFill>
+                  <pic:spPr>
+                    <a:xfrm>
+                      <a:off x="0" y="0"/>
+                      <a:ext cx="4896534" cy="2372056"/>
+                    </a:xfrm>
+                    <a:prstGeom prst="rect">
+                      <a:avLst/>
+                    </a:prstGeom>
+                  </pic:spPr>
+                </pic:pic>
+              </a:graphicData>
+            </a:graphic>
+          </wp:inline>
+        </w:drawing>
+      </w:r>
+    </w:p>
+    <w:p>
+      <w:pPr>
+        <w:pStyle w:val="ListParagraph"/>
+        <w:numPr>
+          <w:ilvl w:val="0"/>
+          <w:numId w:val="3"/>
+        </w:numPr>
+      </w:pPr>
+      <w:proofErr w:type="spellStart"/>
+      <w:r>
+        <w:t>Các</w:t>
+      </w:r>
+      <w:proofErr w:type="spellEnd"/>
+      <w:r>
+        <w:t xml:space="preserve"> </w:t>
+      </w:r>
+      <w:proofErr w:type="spellStart"/>
+      <w:r>
+        <w:t>hoạt</w:t>
+      </w:r>
+      <w:proofErr w:type="spellEnd"/>
+      <w:r>
+        <w:t xml:space="preserve"> </w:t>
+      </w:r>
+      <w:proofErr w:type="spellStart"/>
+      <w:r>
+        <w:t>động</w:t>
+      </w:r>
+      <w:proofErr w:type="spellEnd"/>
+      <w:r>
+        <w:t xml:space="preserve"> </w:t>
+      </w:r>
+      <w:proofErr w:type="spellStart"/>
+      <w:r>
+        <w:t>của</w:t>
+      </w:r>
+      <w:proofErr w:type="spellEnd"/>
+      <w:r>
+        <w:t xml:space="preserve"> </w:t>
+      </w:r>
+      <w:proofErr w:type="spellStart"/>
+      <w:r>
+        <w:t>tài</w:t>
+      </w:r>
+      <w:proofErr w:type="spellEnd"/>
+      <w:r>
+        <w:t xml:space="preserve"> </w:t>
+      </w:r>
+      <w:proofErr w:type="spellStart"/>
+      <w:r>
+        <w:t>khoản</w:t>
+      </w:r>
+      <w:proofErr w:type="spellEnd"/>
+      <w:r>
+        <w:t xml:space="preserve"> </w:t>
+      </w:r>
+      <w:proofErr w:type="spellStart"/>
+      <w:r>
+        <w:t>mọi</w:t>
+      </w:r>
+      <w:proofErr w:type="spellEnd"/>
+      <w:r>
+        <w:t xml:space="preserve"> </w:t>
+      </w:r>
+      <w:proofErr w:type="spellStart"/>
+      <w:r>
+        <w:t>người</w:t>
+      </w:r>
+      <w:proofErr w:type="spellEnd"/>
+      <w:r>
+        <w:t xml:space="preserve"> </w:t>
+      </w:r>
+      <w:proofErr w:type="spellStart"/>
+      <w:r>
+        <w:t>định</w:t>
+      </w:r>
+      <w:proofErr w:type="spellEnd"/>
+      <w:r>
+        <w:t xml:space="preserve"> </w:t>
+      </w:r>
+      <w:proofErr w:type="spellStart"/>
+      <w:r>
+        <w:t>cho</w:t>
+      </w:r>
+      <w:proofErr w:type="spellEnd"/>
+      <w:r>
+        <w:t xml:space="preserve"> </w:t>
+      </w:r>
+      <w:proofErr w:type="spellStart"/>
+      <w:r>
+        <w:t>nó</w:t>
+      </w:r>
+      <w:proofErr w:type="spellEnd"/>
+      <w:r>
+        <w:t xml:space="preserve"> </w:t>
+      </w:r>
+      <w:proofErr w:type="spellStart"/>
+      <w:r>
+        <w:t>hiện</w:t>
+      </w:r>
+      <w:proofErr w:type="spellEnd"/>
+      <w:r>
+        <w:t xml:space="preserve"> </w:t>
+      </w:r>
+      <w:proofErr w:type="spellStart"/>
+      <w:r>
+        <w:t>những</w:t>
+      </w:r>
+      <w:proofErr w:type="spellEnd"/>
+      <w:r>
+        <w:t xml:space="preserve"> </w:t>
+      </w:r>
+      <w:proofErr w:type="spellStart"/>
+      <w:r>
+        <w:t>thông</w:t>
+      </w:r>
+      <w:proofErr w:type="spellEnd"/>
+      <w:r>
+        <w:t xml:space="preserve"> tin </w:t>
+      </w:r>
+      <w:proofErr w:type="spellStart"/>
+      <w:r>
+        <w:t>gì</w:t>
+      </w:r>
+      <w:proofErr w:type="spellEnd"/>
+      <w:r>
+        <w:t xml:space="preserve"> ạ?</w:t>
+      </w:r>
+    </w:p>
+    <w:p>
+      <w:pPr>
+        <w:pStyle w:val="ListParagraph"/>
+      </w:pPr>
+      <w:proofErr w:type="gramStart"/>
+      <w:r>
+        <w:t>Message?</w:t>
+      </w:r>
+      <w:proofErr w:type="gramEnd"/>
+      <w:r>
+        <w:t xml:space="preserve"> Report </w:t>
+      </w:r>
+      <w:proofErr w:type="spellStart"/>
+      <w:r>
+        <w:t>những</w:t>
+      </w:r>
+      <w:proofErr w:type="spellEnd"/>
+      <w:r>
+        <w:t xml:space="preserve"> </w:t>
+      </w:r>
+      <w:proofErr w:type="spellStart"/>
+      <w:r>
+        <w:t>tương</w:t>
+      </w:r>
+      <w:proofErr w:type="spellEnd"/>
+      <w:r>
+        <w:t xml:space="preserve"> </w:t>
+      </w:r>
+      <w:proofErr w:type="spellStart"/>
+      <w:r>
+        <w:t>tác</w:t>
+      </w:r>
+      <w:proofErr w:type="spellEnd"/>
+      <w:r>
+        <w:t xml:space="preserve"> </w:t>
+      </w:r>
+      <w:proofErr w:type="spellStart"/>
+      <w:r>
+        <w:t>của</w:t>
+      </w:r>
+      <w:proofErr w:type="spellEnd"/>
+      <w:r>
+        <w:t xml:space="preserve"> USER </w:t>
+      </w:r>
+      <w:proofErr w:type="spellStart"/>
+      <w:r>
+        <w:t>như</w:t>
+      </w:r>
+      <w:proofErr w:type="spellEnd"/>
+      <w:r>
+        <w:t xml:space="preserve"> like 1 </w:t>
+      </w:r>
+      <w:proofErr w:type="spellStart"/>
+      <w:r>
+        <w:t>bài</w:t>
+      </w:r>
+      <w:proofErr w:type="spellEnd"/>
+      <w:r>
+        <w:t xml:space="preserve"> </w:t>
+      </w:r>
+      <w:proofErr w:type="spellStart"/>
+      <w:r>
+        <w:t>viết</w:t>
+      </w:r>
+      <w:proofErr w:type="spellEnd"/>
+      <w:r>
+        <w:t xml:space="preserve"> </w:t>
+      </w:r>
+      <w:proofErr w:type="spellStart"/>
+      <w:r>
+        <w:t>nào</w:t>
+      </w:r>
+      <w:proofErr w:type="spellEnd"/>
+      <w:r>
+        <w:t xml:space="preserve"> </w:t>
+      </w:r>
+      <w:proofErr w:type="spellStart"/>
+      <w:r>
+        <w:t>đó</w:t>
+      </w:r>
+      <w:proofErr w:type="spellEnd"/>
+      <w:r>
+        <w:t xml:space="preserve">, hay </w:t>
+      </w:r>
+      <w:proofErr w:type="spellStart"/>
+      <w:r>
+        <w:t>không</w:t>
+      </w:r>
+      <w:proofErr w:type="spellEnd"/>
+      <w:r>
+        <w:t>?</w:t>
+      </w:r>
+    </w:p>
+    <w:p>
+      <w:pPr>
+        <w:pStyle w:val="ListParagraph"/>
+      </w:pPr>
+      <w:r>
+        <w:rPr>
+          <w:noProof/>
+        </w:rPr>
+        <w:drawing>
+          <wp:inline distT="0" distB="0" distL="0" distR="0" wp14:anchorId="3091F96A" wp14:editId="6B1A201C">
+            <wp:extent cx="5943600" cy="1464945"/>
+            <wp:effectExtent l="0" t="0" r="0" b="1905"/>
+            <wp:docPr id="58" name="Picture 58"/>
+            <wp:cNvGraphicFramePr>
+              <a:graphicFrameLocks xmlns:a="http://schemas.openxmlformats.org/drawingml/2006/main" noChangeAspect="1"/>
+            </wp:cNvGraphicFramePr>
+            <a:graphic xmlns:a="http://schemas.openxmlformats.org/drawingml/2006/main">
+              <a:graphicData uri="http://schemas.openxmlformats.org/drawingml/2006/picture">
+                <pic:pic xmlns:pic="http://schemas.openxmlformats.org/drawingml/2006/picture">
+                  <pic:nvPicPr>
+                    <pic:cNvPr id="0" name="cac hoat dong cua tai khoan.PNG"/>
+                    <pic:cNvPicPr/>
+                  </pic:nvPicPr>
+                  <pic:blipFill>
+                    <a:blip r:embed="rId53">
+                      <a:extLst>
+                        <a:ext uri="{28A0092B-C50C-407E-A947-70E740481C1C}">
+                          <a14:useLocalDpi xmlns:a14="http://schemas.microsoft.com/office/drawing/2010/main" val="0"/>
+                        </a:ext>
+                      </a:extLst>
+                    </a:blip>
+                    <a:stretch>
+                      <a:fillRect/>
+                    </a:stretch>
+                  </pic:blipFill>
+                  <pic:spPr>
+                    <a:xfrm>
+                      <a:off x="0" y="0"/>
+                      <a:ext cx="5943600" cy="1464945"/>
+                    </a:xfrm>
+                    <a:prstGeom prst="rect">
+                      <a:avLst/>
+                    </a:prstGeom>
+                  </pic:spPr>
+                </pic:pic>
+              </a:graphicData>
+            </a:graphic>
+          </wp:inline>
+        </w:drawing>
+      </w:r>
+    </w:p>
+    <w:p>
+      <w:pPr>
+        <w:pStyle w:val="ListParagraph"/>
+      </w:pPr>
+    </w:p>
+    <w:p>
+      <w:pPr>
+        <w:pStyle w:val="ListParagraph"/>
+        <w:numPr>
+          <w:ilvl w:val="0"/>
+          <w:numId w:val="3"/>
+        </w:numPr>
+      </w:pPr>
+      <w:proofErr w:type="spellStart"/>
+      <w:r>
+        <w:t>Kết</w:t>
+      </w:r>
+      <w:proofErr w:type="spellEnd"/>
+      <w:r>
+        <w:t xml:space="preserve"> </w:t>
+      </w:r>
+      <w:proofErr w:type="spellStart"/>
+      <w:r>
+        <w:t>quả</w:t>
+      </w:r>
+      <w:proofErr w:type="spellEnd"/>
+      <w:r>
+        <w:t xml:space="preserve"> search </w:t>
+      </w:r>
+      <w:proofErr w:type="spellStart"/>
+      <w:r>
+        <w:t>khi</w:t>
+      </w:r>
+      <w:proofErr w:type="spellEnd"/>
+      <w:r>
+        <w:t xml:space="preserve"> Click </w:t>
+      </w:r>
+      <w:proofErr w:type="spellStart"/>
+      <w:r>
+        <w:t>vào</w:t>
+      </w:r>
+      <w:proofErr w:type="spellEnd"/>
+      <w:r>
+        <w:t xml:space="preserve"> marker </w:t>
+      </w:r>
+      <w:proofErr w:type="spellStart"/>
+      <w:r>
+        <w:t>cái</w:t>
+      </w:r>
+      <w:proofErr w:type="spellEnd"/>
+      <w:r>
+        <w:t xml:space="preserve"> </w:t>
+      </w:r>
+      <w:proofErr w:type="spellStart"/>
+      <w:r>
+        <w:t>thông</w:t>
+      </w:r>
+      <w:proofErr w:type="spellEnd"/>
+      <w:r>
+        <w:t xml:space="preserve"> </w:t>
+      </w:r>
+      <w:proofErr w:type="spellStart"/>
+      <w:r>
+        <w:t>báo</w:t>
+      </w:r>
+      <w:proofErr w:type="spellEnd"/>
+      <w:r>
+        <w:t xml:space="preserve"> </w:t>
+      </w:r>
+      <w:proofErr w:type="spellStart"/>
+      <w:r>
+        <w:t>này</w:t>
+      </w:r>
+      <w:proofErr w:type="spellEnd"/>
+      <w:r>
+        <w:t xml:space="preserve"> </w:t>
+      </w:r>
+      <w:proofErr w:type="spellStart"/>
+      <w:r>
+        <w:t>đang</w:t>
+      </w:r>
+      <w:proofErr w:type="spellEnd"/>
+      <w:r>
+        <w:t xml:space="preserve"> </w:t>
+      </w:r>
+      <w:proofErr w:type="spellStart"/>
+      <w:r>
+        <w:t>hơi</w:t>
+      </w:r>
+      <w:proofErr w:type="spellEnd"/>
+      <w:r>
+        <w:t xml:space="preserve"> TROLL </w:t>
+      </w:r>
+      <w:proofErr w:type="spellStart"/>
+      <w:r>
+        <w:t>nhé</w:t>
+      </w:r>
+      <w:proofErr w:type="spellEnd"/>
+      <w:r>
+        <w:t xml:space="preserve">, CSS </w:t>
+      </w:r>
+      <w:proofErr w:type="spellStart"/>
+      <w:r>
+        <w:t>lại</w:t>
+      </w:r>
+      <w:proofErr w:type="spellEnd"/>
+      <w:r>
+        <w:t xml:space="preserve"> </w:t>
+      </w:r>
+      <w:proofErr w:type="spellStart"/>
+      <w:r>
+        <w:t>nhá</w:t>
+      </w:r>
+      <w:proofErr w:type="spellEnd"/>
+      <w:r>
+        <w:t xml:space="preserve">. </w:t>
+      </w:r>
+    </w:p>
+    <w:p>
+      <w:pPr>
+        <w:pStyle w:val="ListParagraph"/>
+      </w:pPr>
+      <w:r>
+        <w:rPr>
+          <w:noProof/>
+        </w:rPr>
+        <w:drawing>
+          <wp:inline distT="0" distB="0" distL="0" distR="0" wp14:anchorId="4608ABB4" wp14:editId="55AFE87D">
+            <wp:extent cx="4058217" cy="1686160"/>
+            <wp:effectExtent l="0" t="0" r="0" b="0"/>
+            <wp:docPr id="59" name="Picture 59"/>
+            <wp:cNvGraphicFramePr>
+              <a:graphicFrameLocks xmlns:a="http://schemas.openxmlformats.org/drawingml/2006/main" noChangeAspect="1"/>
+            </wp:cNvGraphicFramePr>
+            <a:graphic xmlns:a="http://schemas.openxmlformats.org/drawingml/2006/main">
+              <a:graphicData uri="http://schemas.openxmlformats.org/drawingml/2006/picture">
+                <pic:pic xmlns:pic="http://schemas.openxmlformats.org/drawingml/2006/picture">
+                  <pic:nvPicPr>
+                    <pic:cNvPr id="0" name="ASearch.PNG"/>
+                    <pic:cNvPicPr/>
+                  </pic:nvPicPr>
+                  <pic:blipFill>
+                    <a:blip r:embed="rId54">
+                      <a:extLst>
+                        <a:ext uri="{28A0092B-C50C-407E-A947-70E740481C1C}">
+                          <a14:useLocalDpi xmlns:a14="http://schemas.microsoft.com/office/drawing/2010/main" val="0"/>
+                        </a:ext>
+                      </a:extLst>
+                    </a:blip>
+                    <a:stretch>
+                      <a:fillRect/>
+                    </a:stretch>
+                  </pic:blipFill>
+                  <pic:spPr>
+                    <a:xfrm>
+                      <a:off x="0" y="0"/>
+                      <a:ext cx="4058217" cy="1686160"/>
+                    </a:xfrm>
+                    <a:prstGeom prst="rect">
+                      <a:avLst/>
+                    </a:prstGeom>
+                  </pic:spPr>
+                </pic:pic>
+              </a:graphicData>
+            </a:graphic>
+          </wp:inline>
+        </w:drawing>
+      </w:r>
+    </w:p>
+    <w:p>
+      <w:pPr>
+        <w:pStyle w:val="ListParagraph"/>
       </w:pPr>
       <w:bookmarkStart w:id="0" w:name="_GoBack"/>
       <w:bookmarkEnd w:id="0"/>
@@ -10047,6 +12763,95 @@
     </w:lvl>
   </w:abstractNum>
   <w:abstractNum w:abstractNumId="1">
+    <w:nsid w:val="2A327DB8"/>
+    <w:multiLevelType w:val="hybridMultilevel"/>
+    <w:tmpl w:val="777E76EC"/>
+    <w:lvl w:ilvl="0" w:tplc="0409000F">
+      <w:start w:val="1"/>
+      <w:numFmt w:val="decimal"/>
+      <w:lvlText w:val="%1."/>
+      <w:lvlJc w:val="left"/>
+      <w:pPr>
+        <w:ind w:left="720" w:hanging="360"/>
+      </w:pPr>
+      <w:rPr>
+        <w:rFonts w:hint="default"/>
+      </w:rPr>
+    </w:lvl>
+    <w:lvl w:ilvl="1" w:tplc="04090019" w:tentative="1">
+      <w:start w:val="1"/>
+      <w:numFmt w:val="lowerLetter"/>
+      <w:lvlText w:val="%2."/>
+      <w:lvlJc w:val="left"/>
+      <w:pPr>
+        <w:ind w:left="1440" w:hanging="360"/>
+      </w:pPr>
+    </w:lvl>
+    <w:lvl w:ilvl="2" w:tplc="0409001B" w:tentative="1">
+      <w:start w:val="1"/>
+      <w:numFmt w:val="lowerRoman"/>
+      <w:lvlText w:val="%3."/>
+      <w:lvlJc w:val="right"/>
+      <w:pPr>
+        <w:ind w:left="2160" w:hanging="180"/>
+      </w:pPr>
+    </w:lvl>
+    <w:lvl w:ilvl="3" w:tplc="0409000F" w:tentative="1">
+      <w:start w:val="1"/>
+      <w:numFmt w:val="decimal"/>
+      <w:lvlText w:val="%4."/>
+      <w:lvlJc w:val="left"/>
+      <w:pPr>
+        <w:ind w:left="2880" w:hanging="360"/>
+      </w:pPr>
+    </w:lvl>
+    <w:lvl w:ilvl="4" w:tplc="04090019" w:tentative="1">
+      <w:start w:val="1"/>
+      <w:numFmt w:val="lowerLetter"/>
+      <w:lvlText w:val="%5."/>
+      <w:lvlJc w:val="left"/>
+      <w:pPr>
+        <w:ind w:left="3600" w:hanging="360"/>
+      </w:pPr>
+    </w:lvl>
+    <w:lvl w:ilvl="5" w:tplc="0409001B" w:tentative="1">
+      <w:start w:val="1"/>
+      <w:numFmt w:val="lowerRoman"/>
+      <w:lvlText w:val="%6."/>
+      <w:lvlJc w:val="right"/>
+      <w:pPr>
+        <w:ind w:left="4320" w:hanging="180"/>
+      </w:pPr>
+    </w:lvl>
+    <w:lvl w:ilvl="6" w:tplc="0409000F" w:tentative="1">
+      <w:start w:val="1"/>
+      <w:numFmt w:val="decimal"/>
+      <w:lvlText w:val="%7."/>
+      <w:lvlJc w:val="left"/>
+      <w:pPr>
+        <w:ind w:left="5040" w:hanging="360"/>
+      </w:pPr>
+    </w:lvl>
+    <w:lvl w:ilvl="7" w:tplc="04090019" w:tentative="1">
+      <w:start w:val="1"/>
+      <w:numFmt w:val="lowerLetter"/>
+      <w:lvlText w:val="%8."/>
+      <w:lvlJc w:val="left"/>
+      <w:pPr>
+        <w:ind w:left="5760" w:hanging="360"/>
+      </w:pPr>
+    </w:lvl>
+    <w:lvl w:ilvl="8" w:tplc="0409001B" w:tentative="1">
+      <w:start w:val="1"/>
+      <w:numFmt w:val="lowerRoman"/>
+      <w:lvlText w:val="%9."/>
+      <w:lvlJc w:val="right"/>
+      <w:pPr>
+        <w:ind w:left="6480" w:hanging="180"/>
+      </w:pPr>
+    </w:lvl>
+  </w:abstractNum>
+  <w:abstractNum w:abstractNumId="2">
     <w:nsid w:val="349F638D"/>
     <w:multiLevelType w:val="hybridMultilevel"/>
     <w:tmpl w:val="6832C0B2"/>
@@ -10163,6 +12968,9 @@
     <w:abstractNumId w:val="0"/>
   </w:num>
   <w:num w:numId="2">
+    <w:abstractNumId w:val="2"/>
+  </w:num>
+  <w:num w:numId="3">
     <w:abstractNumId w:val="1"/>
   </w:num>
 </w:numbering>

</xml_diff>

<commit_message>
Commit Function & GUI Test.docx hehee
</commit_message>
<xml_diff>
--- a/Project/Test/Function & GUI Test.docx
+++ b/Project/Test/Function & GUI Test.docx
@@ -53,8 +53,13 @@
       <w:pPr>
         <w:pStyle w:val="ListParagraph"/>
       </w:pPr>
-      <w:r>
-        <w:t xml:space="preserve">+, Hiện tại trên máy em “Home Page” vẫn đang phải cuộn ạ. </w:t>
+      <w:proofErr w:type="gramStart"/>
+      <w:r>
+        <w:t>+, Hiện tại trên máy em “Home Page” vẫn đang phải cuộn ạ.</w:t>
+      </w:r>
+      <w:proofErr w:type="gramEnd"/>
+      <w:r>
+        <w:t xml:space="preserve"> </w:t>
       </w:r>
     </w:p>
     <w:p>
@@ -533,7 +538,15 @@
         <w:pStyle w:val="ListParagraph"/>
       </w:pPr>
       <w:r>
-        <w:t>+ Cái nút “+” kia sao chẳng thấy có chức năng chi vậy ta?</w:t>
+        <w:t xml:space="preserve">+ Cái nút “+” </w:t>
+      </w:r>
+      <w:proofErr w:type="gramStart"/>
+      <w:r>
+        <w:t>kia</w:t>
+      </w:r>
+      <w:proofErr w:type="gramEnd"/>
+      <w:r>
+        <w:t xml:space="preserve"> sao chẳng thấy có chức năng chi vậy ta?</w:t>
       </w:r>
     </w:p>
     <w:p>
@@ -626,8 +639,13 @@
         </w:numPr>
       </w:pPr>
       <w:r>
-        <w:t>Mình có đăng có 1 bài thôi mà sao “Marker” lại báo 2 rồi zoom out khá lâu để nhìn rõ :D</w:t>
-      </w:r>
+        <w:t xml:space="preserve">Mình có đăng có 1 bài thôi mà sao “Marker” lại báo 2 rồi zoom out khá lâu để nhìn </w:t>
+      </w:r>
+      <w:proofErr w:type="gramStart"/>
+      <w:r>
+        <w:t>rõ :D</w:t>
+      </w:r>
+      <w:proofErr w:type="gramEnd"/>
     </w:p>
     <w:p>
       <w:pPr>
@@ -944,7 +962,21 @@
         <w:rPr>
           <w:b/>
         </w:rPr>
-        <w:t xml:space="preserve"> không xuất hiện thong tin liên hệ ? Xem lại giúp em</w:t>
+        <w:t xml:space="preserve"> không xuất hiện thong tin liên </w:t>
+      </w:r>
+      <w:proofErr w:type="gramStart"/>
+      <w:r>
+        <w:rPr>
+          <w:b/>
+        </w:rPr>
+        <w:t>hệ ?</w:t>
+      </w:r>
+      <w:proofErr w:type="gramEnd"/>
+      <w:r>
+        <w:rPr>
+          <w:b/>
+        </w:rPr>
+        <w:t xml:space="preserve"> Xem lại giúp em</w:t>
       </w:r>
     </w:p>
     <w:p>
@@ -1068,7 +1100,15 @@
         </w:numPr>
       </w:pPr>
       <w:r>
-        <w:t xml:space="preserve">Cái này làm lại CSS nhé, cái pop up này nhìn nó bị lệch tone, với Hyperlink thì nên để theo chuẩn nhé. </w:t>
+        <w:t xml:space="preserve">Cái này làm lại CSS nhé, cái pop up này nhìn nó bị lệch tone, với Hyperlink thì nên để </w:t>
+      </w:r>
+      <w:proofErr w:type="gramStart"/>
+      <w:r>
+        <w:t>theo</w:t>
+      </w:r>
+      <w:proofErr w:type="gramEnd"/>
+      <w:r>
+        <w:t xml:space="preserve"> chuẩn nhé. </w:t>
       </w:r>
       <w:r>
         <w:sym w:font="Wingdings" w:char="F04A"/>
@@ -1519,8 +1559,13 @@
         <w:sym w:font="Wingdings" w:char="F0E0"/>
       </w:r>
       <w:r>
-        <w:t xml:space="preserve"> Nên để useraccount hyperlink hoặc dễ nhận biết hơn.</w:t>
-      </w:r>
+        <w:t xml:space="preserve"> </w:t>
+      </w:r>
+      <w:proofErr w:type="gramStart"/>
+      <w:r>
+        <w:t>Nên để useraccount hyperlink hoặc dễ nhận biết hơn.</w:t>
+      </w:r>
+      <w:proofErr w:type="gramEnd"/>
     </w:p>
     <w:p>
       <w:pPr>
@@ -1721,6 +1766,7 @@
       <w:pPr>
         <w:pStyle w:val="ListParagraph"/>
       </w:pPr>
+      <w:proofErr w:type="gramStart"/>
       <w:r>
         <w:t xml:space="preserve">+ “Kết quả ưa thích” </w:t>
       </w:r>
@@ -1730,6 +1776,7 @@
       <w:r>
         <w:t xml:space="preserve"> “Bài viết được yêu thích” / “Bài đăng quan tâm:”</w:t>
       </w:r>
+      <w:proofErr w:type="gramEnd"/>
     </w:p>
     <w:p>
       <w:pPr>
@@ -2026,21 +2073,31 @@
       <w:pPr>
         <w:pStyle w:val="ListParagraph"/>
       </w:pPr>
-      <w:r>
-        <w:t xml:space="preserve">_Mình nhập “Mât khẩu mới” y như “”Mật khẩu cũ” nhưng lại có thông báo thế này. </w:t>
-      </w:r>
-    </w:p>
-    <w:p>
-      <w:pPr>
-        <w:pStyle w:val="ListParagraph"/>
-      </w:pPr>
-    </w:p>
-    <w:p>
-      <w:pPr>
-        <w:pStyle w:val="ListParagraph"/>
-      </w:pPr>
-      <w:r>
-        <w:t xml:space="preserve">_Lỗi CSS nữa nhé. </w:t>
+      <w:proofErr w:type="gramStart"/>
+      <w:r>
+        <w:t>_Mình nhập “Mât khẩu mới” y như “”Mật khẩu cũ” nhưng lại có thông báo thế này.</w:t>
+      </w:r>
+      <w:proofErr w:type="gramEnd"/>
+      <w:r>
+        <w:t xml:space="preserve"> </w:t>
+      </w:r>
+    </w:p>
+    <w:p>
+      <w:pPr>
+        <w:pStyle w:val="ListParagraph"/>
+      </w:pPr>
+    </w:p>
+    <w:p>
+      <w:pPr>
+        <w:pStyle w:val="ListParagraph"/>
+      </w:pPr>
+      <w:proofErr w:type="gramStart"/>
+      <w:r>
+        <w:t>_Lỗi CSS nữa nhé.</w:t>
+      </w:r>
+      <w:proofErr w:type="gramEnd"/>
+      <w:r>
+        <w:t xml:space="preserve"> </w:t>
       </w:r>
     </w:p>
     <w:p>
@@ -2103,8 +2160,21 @@
       <w:pPr>
         <w:pStyle w:val="ListParagraph"/>
       </w:pPr>
-      <w:r>
-        <w:t>_ Sai logic nữa nhé. Vì lúc đăng ký Các bạn KHÔNG RÀNG BUỘC với mình là “Mật khẩu phải có ít nhất 8 ký tự”. =)))</w:t>
+      <w:proofErr w:type="gramStart"/>
+      <w:r>
+        <w:t>_ Sai logic nữa nhé.</w:t>
+      </w:r>
+      <w:proofErr w:type="gramEnd"/>
+      <w:r>
+        <w:t xml:space="preserve"> </w:t>
+      </w:r>
+      <w:proofErr w:type="gramStart"/>
+      <w:r>
+        <w:t>Vì lúc đăng ký Các bạn KHÔNG RÀNG BUỘC với mình là “Mật khẩu phải có ít nhất 8 ký tự”.</w:t>
+      </w:r>
+      <w:proofErr w:type="gramEnd"/>
+      <w:r>
+        <w:t xml:space="preserve"> =)))</w:t>
       </w:r>
     </w:p>
     <w:p>
@@ -2190,8 +2260,21 @@
         <w:pStyle w:val="ListParagraph"/>
       </w:pPr>
       <w:r>
-        <w:t>_Sau khi đổi “Mật khẩu” thành công thì các bạn nên cho chuyển đến page “Thông tin tài khoản ” nhé. Hiện tại như thế này NOT OK a.</w:t>
-      </w:r>
+        <w:t xml:space="preserve">_Sau khi đổi “Mật khẩu” thành công thì các bạn nên cho chuyển đến page “Thông tin tài </w:t>
+      </w:r>
+      <w:proofErr w:type="gramStart"/>
+      <w:r>
+        <w:t>khoản ”</w:t>
+      </w:r>
+      <w:proofErr w:type="gramEnd"/>
+      <w:r>
+        <w:t xml:space="preserve"> nhé. </w:t>
+      </w:r>
+      <w:proofErr w:type="gramStart"/>
+      <w:r>
+        <w:t>Hiện tại như thế này NOT OK a.</w:t>
+      </w:r>
+      <w:proofErr w:type="gramEnd"/>
     </w:p>
     <w:p>
       <w:pPr>
@@ -2260,8 +2343,21 @@
       <w:pPr>
         <w:pStyle w:val="ListParagraph"/>
       </w:pPr>
-      <w:r>
-        <w:t xml:space="preserve">Cái này nên có một cái Label ở giữa page nhé, làm lại CSS cho cái này cho đẹp nhé.  Nhìn trống trơn quá. </w:t>
+      <w:proofErr w:type="gramStart"/>
+      <w:r>
+        <w:t>Cái này nên có một cái Label ở giữa page nhé, làm lại CSS cho cái này cho đẹp nhé.</w:t>
+      </w:r>
+      <w:proofErr w:type="gramEnd"/>
+      <w:r>
+        <w:t xml:space="preserve">  </w:t>
+      </w:r>
+      <w:proofErr w:type="gramStart"/>
+      <w:r>
+        <w:t>Nhìn trống trơn quá.</w:t>
+      </w:r>
+      <w:proofErr w:type="gramEnd"/>
+      <w:r>
+        <w:t xml:space="preserve"> </w:t>
       </w:r>
     </w:p>
     <w:p>
@@ -2934,6 +3030,7 @@
       <w:pPr>
         <w:pStyle w:val="ListParagraph"/>
       </w:pPr>
+      <w:proofErr w:type="gramStart"/>
       <w:r>
         <w:t xml:space="preserve">Ở trang </w:t>
       </w:r>
@@ -2957,6 +3054,7 @@
       <w:r>
         <w:t xml:space="preserve"> nữa.</w:t>
       </w:r>
+      <w:proofErr w:type="gramEnd"/>
     </w:p>
     <w:p>
       <w:pPr>
@@ -3085,8 +3183,414 @@
       </w:r>
     </w:p>
     <w:p>
+      <w:pPr>
+        <w:pStyle w:val="ListParagraph"/>
+        <w:numPr>
+          <w:ilvl w:val="0"/>
+          <w:numId w:val="1"/>
+        </w:numPr>
+      </w:pPr>
       <w:r>
         <w:lastRenderedPageBreak/>
+        <w:t>Cái này nên để dấu hiệu gì đó để cho USER biết đó là: Required Field nhé.</w:t>
+      </w:r>
+    </w:p>
+    <w:p>
+      <w:pPr>
+        <w:pStyle w:val="ListParagraph"/>
+      </w:pPr>
+      <w:r>
+        <w:t xml:space="preserve">+ Khi họ không nhập phải có thông báo nhé. </w:t>
+      </w:r>
+      <w:r>
+        <w:sym w:font="Wingdings" w:char="F04A"/>
+      </w:r>
+    </w:p>
+    <w:p>
+      <w:pPr>
+        <w:pStyle w:val="ListParagraph"/>
+      </w:pPr>
+      <w:r>
+        <w:rPr>
+          <w:noProof/>
+        </w:rPr>
+        <w:drawing>
+          <wp:inline distT="0" distB="0" distL="0" distR="0" wp14:anchorId="07C96B4B" wp14:editId="5525D09F">
+            <wp:extent cx="5943600" cy="1946275"/>
+            <wp:effectExtent l="0" t="0" r="0" b="0"/>
+            <wp:docPr id="41" name="Picture 41"/>
+            <wp:cNvGraphicFramePr>
+              <a:graphicFrameLocks xmlns:a="http://schemas.openxmlformats.org/drawingml/2006/main" noChangeAspect="1"/>
+            </wp:cNvGraphicFramePr>
+            <a:graphic xmlns:a="http://schemas.openxmlformats.org/drawingml/2006/main">
+              <a:graphicData uri="http://schemas.openxmlformats.org/drawingml/2006/picture">
+                <pic:pic xmlns:pic="http://schemas.openxmlformats.org/drawingml/2006/picture">
+                  <pic:nvPicPr>
+                    <pic:cNvPr id="0" name="advanced.PNG"/>
+                    <pic:cNvPicPr/>
+                  </pic:nvPicPr>
+                  <pic:blipFill>
+                    <a:blip r:embed="rId45">
+                      <a:extLst>
+                        <a:ext uri="{28A0092B-C50C-407E-A947-70E740481C1C}">
+                          <a14:useLocalDpi xmlns:a14="http://schemas.microsoft.com/office/drawing/2010/main" val="0"/>
+                        </a:ext>
+                      </a:extLst>
+                    </a:blip>
+                    <a:stretch>
+                      <a:fillRect/>
+                    </a:stretch>
+                  </pic:blipFill>
+                  <pic:spPr>
+                    <a:xfrm>
+                      <a:off x="0" y="0"/>
+                      <a:ext cx="5943600" cy="1946275"/>
+                    </a:xfrm>
+                    <a:prstGeom prst="rect">
+                      <a:avLst/>
+                    </a:prstGeom>
+                  </pic:spPr>
+                </pic:pic>
+              </a:graphicData>
+            </a:graphic>
+          </wp:inline>
+        </w:drawing>
+      </w:r>
+    </w:p>
+    <w:p>
+      <w:pPr>
+        <w:pStyle w:val="ListParagraph"/>
+      </w:pPr>
+    </w:p>
+    <w:p>
+      <w:pPr>
+        <w:pStyle w:val="ListParagraph"/>
+        <w:numPr>
+          <w:ilvl w:val="0"/>
+          <w:numId w:val="1"/>
+        </w:numPr>
+      </w:pPr>
+      <w:r>
+        <w:t>Có cái lỗi này hay lắm.</w:t>
+      </w:r>
+    </w:p>
+    <w:p>
+      <w:pPr>
+        <w:pStyle w:val="ListParagraph"/>
+      </w:pPr>
+      <w:r>
+        <w:rPr>
+          <w:b/>
+        </w:rPr>
+        <w:t>Step 1:</w:t>
+      </w:r>
+      <w:r>
+        <w:t xml:space="preserve"> Em click </w:t>
+      </w:r>
+      <w:r>
+        <w:rPr>
+          <w:b/>
+        </w:rPr>
+        <w:t>“Search”</w:t>
+      </w:r>
+      <w:r>
+        <w:t>, chọn các field như sau:</w:t>
+      </w:r>
+    </w:p>
+    <w:p>
+      <w:pPr>
+        <w:pStyle w:val="ListParagraph"/>
+      </w:pPr>
+      <w:r>
+        <w:rPr>
+          <w:noProof/>
+        </w:rPr>
+        <w:drawing>
+          <wp:inline distT="0" distB="0" distL="0" distR="0" wp14:anchorId="26C13C54" wp14:editId="5E3430D0">
+            <wp:extent cx="5943600" cy="1402715"/>
+            <wp:effectExtent l="0" t="0" r="0" b="6985"/>
+            <wp:docPr id="42" name="Picture 42"/>
+            <wp:cNvGraphicFramePr>
+              <a:graphicFrameLocks xmlns:a="http://schemas.openxmlformats.org/drawingml/2006/main" noChangeAspect="1"/>
+            </wp:cNvGraphicFramePr>
+            <a:graphic xmlns:a="http://schemas.openxmlformats.org/drawingml/2006/main">
+              <a:graphicData uri="http://schemas.openxmlformats.org/drawingml/2006/picture">
+                <pic:pic xmlns:pic="http://schemas.openxmlformats.org/drawingml/2006/picture">
+                  <pic:nvPicPr>
+                    <pic:cNvPr id="0" name="step 1.PNG"/>
+                    <pic:cNvPicPr/>
+                  </pic:nvPicPr>
+                  <pic:blipFill>
+                    <a:blip r:embed="rId46">
+                      <a:extLst>
+                        <a:ext uri="{28A0092B-C50C-407E-A947-70E740481C1C}">
+                          <a14:useLocalDpi xmlns:a14="http://schemas.microsoft.com/office/drawing/2010/main" val="0"/>
+                        </a:ext>
+                      </a:extLst>
+                    </a:blip>
+                    <a:stretch>
+                      <a:fillRect/>
+                    </a:stretch>
+                  </pic:blipFill>
+                  <pic:spPr>
+                    <a:xfrm>
+                      <a:off x="0" y="0"/>
+                      <a:ext cx="5943600" cy="1402715"/>
+                    </a:xfrm>
+                    <a:prstGeom prst="rect">
+                      <a:avLst/>
+                    </a:prstGeom>
+                  </pic:spPr>
+                </pic:pic>
+              </a:graphicData>
+            </a:graphic>
+          </wp:inline>
+        </w:drawing>
+      </w:r>
+    </w:p>
+    <w:p>
+      <w:pPr>
+        <w:pStyle w:val="ListParagraph"/>
+      </w:pPr>
+      <w:r>
+        <w:rPr>
+          <w:b/>
+        </w:rPr>
+        <w:t>Step 2:</w:t>
+      </w:r>
+      <w:r>
+        <w:t xml:space="preserve"> Em click button “Search” </w:t>
+      </w:r>
+      <w:r>
+        <w:sym w:font="Wingdings" w:char="F0E0"/>
+      </w:r>
+      <w:r>
+        <w:t xml:space="preserve"> thì tự nhiên ô Quận/Huyện lại nhảy tới Ba Vì Paradise ạ, cái này chắc do chưa set default. :”&gt;</w:t>
+      </w:r>
+    </w:p>
+    <w:p>
+      <w:pPr>
+        <w:pStyle w:val="ListParagraph"/>
+      </w:pPr>
+      <w:r>
+        <w:rPr>
+          <w:noProof/>
+        </w:rPr>
+        <w:drawing>
+          <wp:inline distT="0" distB="0" distL="0" distR="0" wp14:anchorId="134194A6" wp14:editId="55F06C29">
+            <wp:extent cx="5943600" cy="1391920"/>
+            <wp:effectExtent l="0" t="0" r="0" b="0"/>
+            <wp:docPr id="43" name="Picture 43"/>
+            <wp:cNvGraphicFramePr>
+              <a:graphicFrameLocks xmlns:a="http://schemas.openxmlformats.org/drawingml/2006/main" noChangeAspect="1"/>
+            </wp:cNvGraphicFramePr>
+            <a:graphic xmlns:a="http://schemas.openxmlformats.org/drawingml/2006/main">
+              <a:graphicData uri="http://schemas.openxmlformats.org/drawingml/2006/picture">
+                <pic:pic xmlns:pic="http://schemas.openxmlformats.org/drawingml/2006/picture">
+                  <pic:nvPicPr>
+                    <pic:cNvPr id="0" name="Step 2.PNG"/>
+                    <pic:cNvPicPr/>
+                  </pic:nvPicPr>
+                  <pic:blipFill>
+                    <a:blip r:embed="rId47">
+                      <a:extLst>
+                        <a:ext uri="{28A0092B-C50C-407E-A947-70E740481C1C}">
+                          <a14:useLocalDpi xmlns:a14="http://schemas.microsoft.com/office/drawing/2010/main" val="0"/>
+                        </a:ext>
+                      </a:extLst>
+                    </a:blip>
+                    <a:stretch>
+                      <a:fillRect/>
+                    </a:stretch>
+                  </pic:blipFill>
+                  <pic:spPr>
+                    <a:xfrm>
+                      <a:off x="0" y="0"/>
+                      <a:ext cx="5943600" cy="1391920"/>
+                    </a:xfrm>
+                    <a:prstGeom prst="rect">
+                      <a:avLst/>
+                    </a:prstGeom>
+                  </pic:spPr>
+                </pic:pic>
+              </a:graphicData>
+            </a:graphic>
+          </wp:inline>
+        </w:drawing>
+      </w:r>
+    </w:p>
+    <w:p>
+      <w:pPr>
+        <w:pStyle w:val="ListParagraph"/>
+      </w:pPr>
+    </w:p>
+    <w:p>
+      <w:pPr>
+        <w:pStyle w:val="ListParagraph"/>
+      </w:pPr>
+    </w:p>
+    <w:p>
+      <w:pPr>
+        <w:pStyle w:val="ListParagraph"/>
+      </w:pPr>
+    </w:p>
+    <w:p>
+      <w:pPr>
+        <w:pStyle w:val="ListParagraph"/>
+      </w:pPr>
+    </w:p>
+    <w:p>
+      <w:pPr>
+        <w:pStyle w:val="ListParagraph"/>
+      </w:pPr>
+    </w:p>
+    <w:p>
+      <w:pPr>
+        <w:pStyle w:val="ListParagraph"/>
+      </w:pPr>
+    </w:p>
+    <w:p>
+      <w:pPr>
+        <w:pStyle w:val="ListParagraph"/>
+      </w:pPr>
+    </w:p>
+    <w:p>
+      <w:pPr>
+        <w:pStyle w:val="ListParagraph"/>
+      </w:pPr>
+    </w:p>
+    <w:p>
+      <w:pPr>
+        <w:pStyle w:val="ListParagraph"/>
+        <w:numPr>
+          <w:ilvl w:val="0"/>
+          <w:numId w:val="1"/>
+        </w:numPr>
+      </w:pPr>
+      <w:r>
+        <w:lastRenderedPageBreak/>
+        <w:t>_</w:t>
+      </w:r>
+      <w:r>
+        <w:rPr>
+          <w:b/>
+          <w:highlight w:val="yellow"/>
+        </w:rPr>
+        <w:t>“M</w:t>
+      </w:r>
+      <w:r>
+        <w:rPr>
+          <w:b/>
+          <w:highlight w:val="yellow"/>
+        </w:rPr>
+        <w:t>ARKER</w:t>
+      </w:r>
+      <w:r>
+        <w:rPr>
+          <w:b/>
+          <w:highlight w:val="yellow"/>
+        </w:rPr>
+        <w:t>”</w:t>
+      </w:r>
+      <w:r>
+        <w:t xml:space="preserve"> bá đạo nhỉ các DEV nhà mình ơi, ví dụ em lấy 2 địa điểm là Kim Ma với Nguyen Thai Hoc thì khi 2 marker hiện len nhung khi em move Chuột qua địa điểm đó thì </w:t>
+      </w:r>
+      <w:r>
+        <w:rPr>
+          <w:b/>
+          <w:highlight w:val="yellow"/>
+        </w:rPr>
+        <w:t>MARKER</w:t>
+      </w:r>
+      <w:r>
+        <w:t xml:space="preserve"> không chuyển sang màu đỏ như mình mong muốn trong thiết kế ạ. </w:t>
+      </w:r>
+      <w:r>
+        <w:sym w:font="Wingdings" w:char="F04A"/>
+      </w:r>
+    </w:p>
+    <w:p>
+      <w:pPr>
+        <w:pStyle w:val="ListParagraph"/>
+      </w:pPr>
+    </w:p>
+    <w:p>
+      <w:pPr>
+        <w:pStyle w:val="ListParagraph"/>
+      </w:pPr>
+      <w:r>
+        <w:rPr>
+          <w:noProof/>
+        </w:rPr>
+        <w:drawing>
+          <wp:inline distT="0" distB="0" distL="0" distR="0" wp14:anchorId="03724228" wp14:editId="5160A32A">
+            <wp:extent cx="5943600" cy="2358390"/>
+            <wp:effectExtent l="0" t="0" r="0" b="3810"/>
+            <wp:docPr id="44" name="Picture 44"/>
+            <wp:cNvGraphicFramePr>
+              <a:graphicFrameLocks xmlns:a="http://schemas.openxmlformats.org/drawingml/2006/main" noChangeAspect="1"/>
+            </wp:cNvGraphicFramePr>
+            <a:graphic xmlns:a="http://schemas.openxmlformats.org/drawingml/2006/main">
+              <a:graphicData uri="http://schemas.openxmlformats.org/drawingml/2006/picture">
+                <pic:pic xmlns:pic="http://schemas.openxmlformats.org/drawingml/2006/picture">
+                  <pic:nvPicPr>
+                    <pic:cNvPr id="0" name="Marker.png"/>
+                    <pic:cNvPicPr/>
+                  </pic:nvPicPr>
+                  <pic:blipFill>
+                    <a:blip r:embed="rId48">
+                      <a:extLst>
+                        <a:ext uri="{28A0092B-C50C-407E-A947-70E740481C1C}">
+                          <a14:useLocalDpi xmlns:a14="http://schemas.microsoft.com/office/drawing/2010/main" val="0"/>
+                        </a:ext>
+                      </a:extLst>
+                    </a:blip>
+                    <a:stretch>
+                      <a:fillRect/>
+                    </a:stretch>
+                  </pic:blipFill>
+                  <pic:spPr>
+                    <a:xfrm>
+                      <a:off x="0" y="0"/>
+                      <a:ext cx="5943600" cy="2358390"/>
+                    </a:xfrm>
+                    <a:prstGeom prst="rect">
+                      <a:avLst/>
+                    </a:prstGeom>
+                  </pic:spPr>
+                </pic:pic>
+              </a:graphicData>
+            </a:graphic>
+          </wp:inline>
+        </w:drawing>
+      </w:r>
+    </w:p>
+    <w:p>
+      <w:pPr>
+        <w:pStyle w:val="ListParagraph"/>
+      </w:pPr>
+    </w:p>
+    <w:p>
+      <w:pPr>
+        <w:pStyle w:val="ListParagraph"/>
+        <w:numPr>
+          <w:ilvl w:val="0"/>
+          <w:numId w:val="1"/>
+        </w:numPr>
+      </w:pPr>
+      <w:r>
+        <w:t>To be continued…</w:t>
+      </w:r>
+    </w:p>
+    <w:p>
+      <w:pPr>
+        <w:pStyle w:val="ListParagraph"/>
+      </w:pPr>
+      <w:bookmarkStart w:id="0" w:name="_GoBack"/>
+      <w:bookmarkEnd w:id="0"/>
+    </w:p>
+    <w:p>
+      <w:r>
         <w:t>USER _ ROLE</w:t>
       </w:r>
     </w:p>
@@ -3122,8 +3626,13 @@
           <w:numId w:val="3"/>
         </w:numPr>
       </w:pPr>
-      <w:r>
-        <w:t>Những  trường nào là “Required” thì nhớ cho dấu “</w:t>
+      <w:proofErr w:type="gramStart"/>
+      <w:r>
+        <w:t>Những  trường</w:t>
+      </w:r>
+      <w:proofErr w:type="gramEnd"/>
+      <w:r>
+        <w:t xml:space="preserve"> nào là “Required” thì nhớ cho dấu “</w:t>
       </w:r>
       <w:r>
         <w:rPr>
@@ -3162,6 +3671,7 @@
       <w:pPr>
         <w:pStyle w:val="ListParagraph"/>
       </w:pPr>
+      <w:proofErr w:type="gramStart"/>
       <w:r>
         <w:t xml:space="preserve">+ “Kết quả ưa thích” </w:t>
       </w:r>
@@ -3169,7 +3679,11 @@
         <w:sym w:font="Wingdings" w:char="F0E0"/>
       </w:r>
       <w:r>
-        <w:t xml:space="preserve"> Danh sách quan tâm. </w:t>
+        <w:t xml:space="preserve"> Danh sách quan tâm.</w:t>
+      </w:r>
+      <w:proofErr w:type="gramEnd"/>
+      <w:r>
+        <w:t xml:space="preserve"> </w:t>
       </w:r>
     </w:p>
     <w:p>
@@ -3201,7 +3715,7 @@
                     <pic:cNvPicPr/>
                   </pic:nvPicPr>
                   <pic:blipFill>
-                    <a:blip r:embed="rId45">
+                    <a:blip r:embed="rId49">
                       <a:extLst>
                         <a:ext uri="{28A0092B-C50C-407E-A947-70E740481C1C}">
                           <a14:useLocalDpi xmlns:a14="http://schemas.microsoft.com/office/drawing/2010/main" val="0"/>
@@ -3256,6 +3770,7 @@
         <w:rPr>
           <w:noProof/>
         </w:rPr>
+        <w:lastRenderedPageBreak/>
         <w:drawing>
           <wp:inline distT="0" distB="0" distL="0" distR="0" wp14:anchorId="0B54547C" wp14:editId="3D39BF7C">
             <wp:extent cx="5343524" cy="1600200"/>
@@ -3272,7 +3787,7 @@
                     <pic:cNvPicPr/>
                   </pic:nvPicPr>
                   <pic:blipFill>
-                    <a:blip r:embed="rId46">
+                    <a:blip r:embed="rId50">
                       <a:extLst>
                         <a:ext uri="{28A0092B-C50C-407E-A947-70E740481C1C}">
                           <a14:useLocalDpi xmlns:a14="http://schemas.microsoft.com/office/drawing/2010/main" val="0"/>
@@ -3321,7 +3836,15 @@
         <w:pStyle w:val="ListParagraph"/>
       </w:pPr>
       <w:r>
-        <w:t xml:space="preserve">Mục “Các câu hỏi bạn có liên quan ” </w:t>
+        <w:t xml:space="preserve">Mục “Các câu hỏi bạn có liên </w:t>
+      </w:r>
+      <w:proofErr w:type="gramStart"/>
+      <w:r>
+        <w:t>quan ”</w:t>
+      </w:r>
+      <w:proofErr w:type="gramEnd"/>
+      <w:r>
+        <w:t xml:space="preserve"> </w:t>
       </w:r>
       <w:r>
         <w:sym w:font="Wingdings" w:char="F0E0"/>
@@ -3338,7 +3861,6 @@
         <w:rPr>
           <w:noProof/>
         </w:rPr>
-        <w:lastRenderedPageBreak/>
         <w:drawing>
           <wp:inline distT="0" distB="0" distL="0" distR="0" wp14:anchorId="017496AA" wp14:editId="70C49D25">
             <wp:extent cx="5124450" cy="2781300"/>
@@ -3355,7 +3877,7 @@
                     <pic:cNvPicPr/>
                   </pic:nvPicPr>
                   <pic:blipFill>
-                    <a:blip r:embed="rId47">
+                    <a:blip r:embed="rId51">
                       <a:extLst>
                         <a:ext uri="{28A0092B-C50C-407E-A947-70E740481C1C}">
                           <a14:useLocalDpi xmlns:a14="http://schemas.microsoft.com/office/drawing/2010/main" val="0"/>
@@ -3434,7 +3956,7 @@
                     <pic:cNvPicPr/>
                   </pic:nvPicPr>
                   <pic:blipFill>
-                    <a:blip r:embed="rId48">
+                    <a:blip r:embed="rId52">
                       <a:extLst>
                         <a:ext uri="{28A0092B-C50C-407E-A947-70E740481C1C}">
                           <a14:useLocalDpi xmlns:a14="http://schemas.microsoft.com/office/drawing/2010/main" val="0"/>
@@ -3546,7 +4068,7 @@
                     <pic:cNvPicPr/>
                   </pic:nvPicPr>
                   <pic:blipFill>
-                    <a:blip r:embed="rId49">
+                    <a:blip r:embed="rId53">
                       <a:extLst>
                         <a:ext uri="{28A0092B-C50C-407E-A947-70E740481C1C}">
                           <a14:useLocalDpi xmlns:a14="http://schemas.microsoft.com/office/drawing/2010/main" val="0"/>
@@ -3614,7 +4136,7 @@
                     <pic:cNvPicPr/>
                   </pic:nvPicPr>
                   <pic:blipFill>
-                    <a:blip r:embed="rId50">
+                    <a:blip r:embed="rId54">
                       <a:extLst>
                         <a:ext uri="{28A0092B-C50C-407E-A947-70E740481C1C}">
                           <a14:useLocalDpi xmlns:a14="http://schemas.microsoft.com/office/drawing/2010/main" val="0"/>
@@ -3697,7 +4219,7 @@
                     <pic:cNvPicPr/>
                   </pic:nvPicPr>
                   <pic:blipFill>
-                    <a:blip r:embed="rId51">
+                    <a:blip r:embed="rId55">
                       <a:extLst>
                         <a:ext uri="{28A0092B-C50C-407E-A947-70E740481C1C}">
                           <a14:useLocalDpi xmlns:a14="http://schemas.microsoft.com/office/drawing/2010/main" val="0"/>
@@ -3740,8 +4262,13 @@
       <w:pPr>
         <w:pStyle w:val="ListParagraph"/>
       </w:pPr>
-      <w:r>
-        <w:t>Sao tận 15 ký tự ạ? =)))</w:t>
+      <w:proofErr w:type="gramStart"/>
+      <w:r>
+        <w:t>Sao tận 15 ký tự ạ?</w:t>
+      </w:r>
+      <w:proofErr w:type="gramEnd"/>
+      <w:r>
+        <w:t xml:space="preserve"> =)))</w:t>
       </w:r>
     </w:p>
     <w:p>
@@ -3769,7 +4296,7 @@
                     <pic:cNvPicPr/>
                   </pic:nvPicPr>
                   <pic:blipFill>
-                    <a:blip r:embed="rId52">
+                    <a:blip r:embed="rId56">
                       <a:extLst>
                         <a:ext uri="{28A0092B-C50C-407E-A947-70E740481C1C}">
                           <a14:useLocalDpi xmlns:a14="http://schemas.microsoft.com/office/drawing/2010/main" val="0"/>
@@ -3812,8 +4339,13 @@
       <w:pPr>
         <w:pStyle w:val="ListParagraph"/>
       </w:pPr>
-      <w:r>
-        <w:t>Message? Report những tương tác của USER như like 1 bài viết nào đó, hay không?</w:t>
+      <w:proofErr w:type="gramStart"/>
+      <w:r>
+        <w:t>Message?</w:t>
+      </w:r>
+      <w:proofErr w:type="gramEnd"/>
+      <w:r>
+        <w:t xml:space="preserve"> Report những tương tác của USER như like 1 bài viết nào đó, hay không?</w:t>
       </w:r>
     </w:p>
     <w:p>
@@ -3840,7 +4372,7 @@
                     <pic:cNvPicPr/>
                   </pic:nvPicPr>
                   <pic:blipFill>
-                    <a:blip r:embed="rId53">
+                    <a:blip r:embed="rId57">
                       <a:extLst>
                         <a:ext uri="{28A0092B-C50C-407E-A947-70E740481C1C}">
                           <a14:useLocalDpi xmlns:a14="http://schemas.microsoft.com/office/drawing/2010/main" val="0"/>
@@ -3908,7 +4440,7 @@
                     <pic:cNvPicPr/>
                   </pic:nvPicPr>
                   <pic:blipFill>
-                    <a:blip r:embed="rId54">
+                    <a:blip r:embed="rId58">
                       <a:extLst>
                         <a:ext uri="{28A0092B-C50C-407E-A947-70E740481C1C}">
                           <a14:useLocalDpi xmlns:a14="http://schemas.microsoft.com/office/drawing/2010/main" val="0"/>
@@ -4017,7 +4549,7 @@
                     <pic:cNvPicPr/>
                   </pic:nvPicPr>
                   <pic:blipFill>
-                    <a:blip r:embed="rId55">
+                    <a:blip r:embed="rId59">
                       <a:extLst>
                         <a:ext uri="{28A0092B-C50C-407E-A947-70E740481C1C}">
                           <a14:useLocalDpi xmlns:a14="http://schemas.microsoft.com/office/drawing/2010/main" val="0"/>
@@ -4054,13 +4586,18 @@
         <w:pStyle w:val="ListParagraph"/>
       </w:pPr>
       <w:r>
-        <w:t>Cái field đều là bắt buộc thì phải có thông báo như nhau cả chứ, thêm thông báo cho “</w:t>
-      </w:r>
-      <w:bookmarkStart w:id="0" w:name="_GoBack"/>
-      <w:bookmarkEnd w:id="0"/>
-      <w:r>
-        <w:t>Họ tên”</w:t>
-      </w:r>
+        <w:t>Cái field đều là bắt buộc thì phải có thông báo như nhau cả chứ, thêm thông báo cho “Họ tên”</w:t>
+      </w:r>
+    </w:p>
+    <w:p>
+      <w:pPr>
+        <w:pStyle w:val="ListParagraph"/>
+      </w:pPr>
+    </w:p>
+    <w:p>
+      <w:pPr>
+        <w:pStyle w:val="ListParagraph"/>
+      </w:pPr>
     </w:p>
     <w:sectPr>
       <w:pgSz w:w="12240" w:h="15840"/>

</xml_diff>